<commit_message>
Started web app, added some values to "categoria".
</commit_message>
<xml_diff>
--- a/Relatório entrega 3.docx
+++ b/Relatório entrega 3.docx
@@ -1,6 +1,6 @@
 
 <file path=word/document.xml><?xml version="1.0" encoding="utf-8"?>
-<w:document xmlns:wpc="http://schemas.microsoft.com/office/word/2010/wordprocessingCanvas" xmlns:cx="http://schemas.microsoft.com/office/drawing/2014/chartex" xmlns:cx1="http://schemas.microsoft.com/office/drawing/2015/9/8/chartex" xmlns:cx2="http://schemas.microsoft.com/office/drawing/2015/10/21/chartex" xmlns:cx3="http://schemas.microsoft.com/office/drawing/2016/5/9/chartex" xmlns:cx4="http://schemas.microsoft.com/office/drawing/2016/5/10/chartex" xmlns:cx5="http://schemas.microsoft.com/office/drawing/2016/5/11/chartex" xmlns:cx6="http://schemas.microsoft.com/office/drawing/2016/5/12/chartex" xmlns:cx7="http://schemas.microsoft.com/office/drawing/2016/5/13/chartex" xmlns:cx8="http://schemas.microsoft.com/office/drawing/2016/5/14/chartex" xmlns:mc="http://schemas.openxmlformats.org/markup-compatibility/2006" xmlns:aink="http://schemas.microsoft.com/office/drawing/2016/ink" xmlns:am3d="http://schemas.microsoft.com/office/drawing/2017/model3d" xmlns:o="urn:schemas-microsoft-com:office:office" xmlns:r="http://schemas.openxmlformats.org/officeDocument/2006/relationships" xmlns:m="http://schemas.openxmlformats.org/officeDocument/2006/math" xmlns:v="urn:schemas-microsoft-com:vml" xmlns:wp14="http://schemas.microsoft.com/office/word/2010/wordprocessingDrawing" xmlns:wp="http://schemas.openxmlformats.org/drawingml/2006/wordprocessingDrawing" xmlns:w10="urn:schemas-microsoft-com:office:word" xmlns:w="http://schemas.openxmlformats.org/wordprocessingml/2006/main" xmlns:w14="http://schemas.microsoft.com/office/word/2010/wordml" xmlns:w15="http://schemas.microsoft.com/office/word/2012/wordml" xmlns:w16cid="http://schemas.microsoft.com/office/word/2016/wordml/cid" xmlns:w16se="http://schemas.microsoft.com/office/word/2015/wordml/symex" xmlns:wpg="http://schemas.microsoft.com/office/word/2010/wordprocessingGroup" xmlns:wpi="http://schemas.microsoft.com/office/word/2010/wordprocessingInk" xmlns:wne="http://schemas.microsoft.com/office/word/2006/wordml" xmlns:wps="http://schemas.microsoft.com/office/word/2010/wordprocessingShape" mc:Ignorable="w14 w15 w16se w16cid wp14">
+<w:document xmlns:wpc="http://schemas.microsoft.com/office/word/2010/wordprocessingCanvas" xmlns:mo="http://schemas.microsoft.com/office/mac/office/2008/main" xmlns:mc="http://schemas.openxmlformats.org/markup-compatibility/2006" xmlns:mv="urn:schemas-microsoft-com:mac:vml" xmlns:o="urn:schemas-microsoft-com:office:office" xmlns:r="http://schemas.openxmlformats.org/officeDocument/2006/relationships" xmlns:m="http://schemas.openxmlformats.org/officeDocument/2006/math" xmlns:v="urn:schemas-microsoft-com:vml" xmlns:wp14="http://schemas.microsoft.com/office/word/2010/wordprocessingDrawing" xmlns:wp="http://schemas.openxmlformats.org/drawingml/2006/wordprocessingDrawing" xmlns:w10="urn:schemas-microsoft-com:office:word" xmlns:w="http://schemas.openxmlformats.org/wordprocessingml/2006/main" xmlns:w14="http://schemas.microsoft.com/office/word/2010/wordml" xmlns:w15="http://schemas.microsoft.com/office/word/2012/wordml" xmlns:wpg="http://schemas.microsoft.com/office/word/2010/wordprocessingGroup" xmlns:wpi="http://schemas.microsoft.com/office/word/2010/wordprocessingInk" xmlns:wne="http://schemas.microsoft.com/office/word/2006/wordml" xmlns:wps="http://schemas.microsoft.com/office/word/2010/wordprocessingShape" mc:Ignorable="w14 w15 wp14">
   <w:body>
     <w:p>
       <w:pPr>
@@ -565,8 +565,10 @@
                 <w:szCs w:val="32"/>
                 <w:lang w:val="pt-BR" w:eastAsia="en-GB"/>
               </w:rPr>
-              <w:t>0</w:t>
+              <w:t>3</w:t>
             </w:r>
+            <w:bookmarkStart w:id="0" w:name="_GoBack"/>
+            <w:bookmarkEnd w:id="0"/>
             <w:r>
               <w:rPr>
                 <w:rFonts w:ascii="Garamond" w:eastAsia="Times New Roman" w:hAnsi="Garamond" w:cs="Arial"/>
@@ -912,8 +914,6 @@
           <w:lang w:val="en-US"/>
         </w:rPr>
       </w:pPr>
-      <w:bookmarkStart w:id="0" w:name="_GoBack"/>
-      <w:bookmarkEnd w:id="0"/>
     </w:p>
     <w:p>
       <w:pPr>
@@ -936,8 +936,8 @@
 </file>
 
 <file path=word/numbering.xml><?xml version="1.0" encoding="utf-8"?>
-<w:numbering xmlns:wpc="http://schemas.microsoft.com/office/word/2010/wordprocessingCanvas" xmlns:cx="http://schemas.microsoft.com/office/drawing/2014/chartex" xmlns:cx1="http://schemas.microsoft.com/office/drawing/2015/9/8/chartex" xmlns:cx2="http://schemas.microsoft.com/office/drawing/2015/10/21/chartex" xmlns:cx3="http://schemas.microsoft.com/office/drawing/2016/5/9/chartex" xmlns:cx4="http://schemas.microsoft.com/office/drawing/2016/5/10/chartex" xmlns:cx5="http://schemas.microsoft.com/office/drawing/2016/5/11/chartex" xmlns:cx6="http://schemas.microsoft.com/office/drawing/2016/5/12/chartex" xmlns:cx7="http://schemas.microsoft.com/office/drawing/2016/5/13/chartex" xmlns:cx8="http://schemas.microsoft.com/office/drawing/2016/5/14/chartex" xmlns:mc="http://schemas.openxmlformats.org/markup-compatibility/2006" xmlns:aink="http://schemas.microsoft.com/office/drawing/2016/ink" xmlns:am3d="http://schemas.microsoft.com/office/drawing/2017/model3d" xmlns:o="urn:schemas-microsoft-com:office:office" xmlns:r="http://schemas.openxmlformats.org/officeDocument/2006/relationships" xmlns:m="http://schemas.openxmlformats.org/officeDocument/2006/math" xmlns:v="urn:schemas-microsoft-com:vml" xmlns:wp14="http://schemas.microsoft.com/office/word/2010/wordprocessingDrawing" xmlns:wp="http://schemas.openxmlformats.org/drawingml/2006/wordprocessingDrawing" xmlns:w10="urn:schemas-microsoft-com:office:word" xmlns:w="http://schemas.openxmlformats.org/wordprocessingml/2006/main" xmlns:w14="http://schemas.microsoft.com/office/word/2010/wordml" xmlns:w15="http://schemas.microsoft.com/office/word/2012/wordml" xmlns:w16cid="http://schemas.microsoft.com/office/word/2016/wordml/cid" xmlns:w16se="http://schemas.microsoft.com/office/word/2015/wordml/symex" xmlns:wpg="http://schemas.microsoft.com/office/word/2010/wordprocessingGroup" xmlns:wpi="http://schemas.microsoft.com/office/word/2010/wordprocessingInk" xmlns:wne="http://schemas.microsoft.com/office/word/2006/wordml" xmlns:wps="http://schemas.microsoft.com/office/word/2010/wordprocessingShape" mc:Ignorable="w14 w15 w16se w16cid wp14">
-  <w:abstractNum w:abstractNumId="0" w15:restartNumberingAfterBreak="0">
+<w:numbering xmlns:wpc="http://schemas.microsoft.com/office/word/2010/wordprocessingCanvas" xmlns:mo="http://schemas.microsoft.com/office/mac/office/2008/main" xmlns:mc="http://schemas.openxmlformats.org/markup-compatibility/2006" xmlns:mv="urn:schemas-microsoft-com:mac:vml" xmlns:o="urn:schemas-microsoft-com:office:office" xmlns:r="http://schemas.openxmlformats.org/officeDocument/2006/relationships" xmlns:m="http://schemas.openxmlformats.org/officeDocument/2006/math" xmlns:v="urn:schemas-microsoft-com:vml" xmlns:wp14="http://schemas.microsoft.com/office/word/2010/wordprocessingDrawing" xmlns:wp="http://schemas.openxmlformats.org/drawingml/2006/wordprocessingDrawing" xmlns:w10="urn:schemas-microsoft-com:office:word" xmlns:w="http://schemas.openxmlformats.org/wordprocessingml/2006/main" xmlns:w14="http://schemas.microsoft.com/office/word/2010/wordml" xmlns:w15="http://schemas.microsoft.com/office/word/2012/wordml" xmlns:wpg="http://schemas.microsoft.com/office/word/2010/wordprocessingGroup" xmlns:wpi="http://schemas.microsoft.com/office/word/2010/wordprocessingInk" xmlns:wne="http://schemas.microsoft.com/office/word/2006/wordml" xmlns:wps="http://schemas.microsoft.com/office/word/2010/wordprocessingShape" mc:Ignorable="w14 w15 wp14">
+  <w:abstractNum w:abstractNumId="0">
     <w:nsid w:val="00FC6A2E"/>
     <w:multiLevelType w:val="hybridMultilevel"/>
     <w:tmpl w:val="7974C774"/>
@@ -1050,7 +1050,7 @@
       </w:rPr>
     </w:lvl>
   </w:abstractNum>
-  <w:abstractNum w:abstractNumId="1" w15:restartNumberingAfterBreak="0">
+  <w:abstractNum w:abstractNumId="1">
     <w:nsid w:val="08530C63"/>
     <w:multiLevelType w:val="hybridMultilevel"/>
     <w:tmpl w:val="A6D49C34"/>
@@ -1136,7 +1136,7 @@
       </w:pPr>
     </w:lvl>
   </w:abstractNum>
-  <w:abstractNum w:abstractNumId="2" w15:restartNumberingAfterBreak="0">
+  <w:abstractNum w:abstractNumId="2">
     <w:nsid w:val="0C235DB0"/>
     <w:multiLevelType w:val="hybridMultilevel"/>
     <w:tmpl w:val="F1B44D22"/>
@@ -1226,7 +1226,7 @@
       </w:pPr>
     </w:lvl>
   </w:abstractNum>
-  <w:abstractNum w:abstractNumId="3" w15:restartNumberingAfterBreak="0">
+  <w:abstractNum w:abstractNumId="3">
     <w:nsid w:val="11410C37"/>
     <w:multiLevelType w:val="hybridMultilevel"/>
     <w:tmpl w:val="B930033E"/>
@@ -1312,7 +1312,7 @@
       </w:pPr>
     </w:lvl>
   </w:abstractNum>
-  <w:abstractNum w:abstractNumId="4" w15:restartNumberingAfterBreak="0">
+  <w:abstractNum w:abstractNumId="4">
     <w:nsid w:val="11CD0863"/>
     <w:multiLevelType w:val="multilevel"/>
     <w:tmpl w:val="031471A8"/>
@@ -1425,7 +1425,7 @@
       </w:pPr>
     </w:lvl>
   </w:abstractNum>
-  <w:abstractNum w:abstractNumId="5" w15:restartNumberingAfterBreak="0">
+  <w:abstractNum w:abstractNumId="5">
     <w:nsid w:val="16EA5162"/>
     <w:multiLevelType w:val="hybridMultilevel"/>
     <w:tmpl w:val="BDFCF8CC"/>
@@ -1511,7 +1511,7 @@
       </w:pPr>
     </w:lvl>
   </w:abstractNum>
-  <w:abstractNum w:abstractNumId="6" w15:restartNumberingAfterBreak="0">
+  <w:abstractNum w:abstractNumId="6">
     <w:nsid w:val="194E68ED"/>
     <w:multiLevelType w:val="multilevel"/>
     <w:tmpl w:val="0409001F"/>
@@ -1597,7 +1597,7 @@
       </w:pPr>
     </w:lvl>
   </w:abstractNum>
-  <w:abstractNum w:abstractNumId="7" w15:restartNumberingAfterBreak="0">
+  <w:abstractNum w:abstractNumId="7">
     <w:nsid w:val="1EFD0082"/>
     <w:multiLevelType w:val="multilevel"/>
     <w:tmpl w:val="0409001F"/>
@@ -1683,7 +1683,7 @@
       </w:pPr>
     </w:lvl>
   </w:abstractNum>
-  <w:abstractNum w:abstractNumId="8" w15:restartNumberingAfterBreak="0">
+  <w:abstractNum w:abstractNumId="8">
     <w:nsid w:val="21BD0F31"/>
     <w:multiLevelType w:val="multilevel"/>
     <w:tmpl w:val="0409001F"/>
@@ -1769,7 +1769,7 @@
       </w:pPr>
     </w:lvl>
   </w:abstractNum>
-  <w:abstractNum w:abstractNumId="9" w15:restartNumberingAfterBreak="0">
+  <w:abstractNum w:abstractNumId="9">
     <w:nsid w:val="244648E9"/>
     <w:multiLevelType w:val="hybridMultilevel"/>
     <w:tmpl w:val="B2FE57CE"/>
@@ -1855,7 +1855,7 @@
       </w:pPr>
     </w:lvl>
   </w:abstractNum>
-  <w:abstractNum w:abstractNumId="10" w15:restartNumberingAfterBreak="0">
+  <w:abstractNum w:abstractNumId="10">
     <w:nsid w:val="2A1B05CB"/>
     <w:multiLevelType w:val="hybridMultilevel"/>
     <w:tmpl w:val="EFF673D0"/>
@@ -1941,7 +1941,7 @@
       </w:pPr>
     </w:lvl>
   </w:abstractNum>
-  <w:abstractNum w:abstractNumId="11" w15:restartNumberingAfterBreak="0">
+  <w:abstractNum w:abstractNumId="11">
     <w:nsid w:val="2B1341EB"/>
     <w:multiLevelType w:val="hybridMultilevel"/>
     <w:tmpl w:val="1D689262"/>
@@ -2030,7 +2030,7 @@
       </w:pPr>
     </w:lvl>
   </w:abstractNum>
-  <w:abstractNum w:abstractNumId="12" w15:restartNumberingAfterBreak="0">
+  <w:abstractNum w:abstractNumId="12">
     <w:nsid w:val="2DDF7295"/>
     <w:multiLevelType w:val="hybridMultilevel"/>
     <w:tmpl w:val="32E4C822"/>
@@ -2116,7 +2116,7 @@
       </w:pPr>
     </w:lvl>
   </w:abstractNum>
-  <w:abstractNum w:abstractNumId="13" w15:restartNumberingAfterBreak="0">
+  <w:abstractNum w:abstractNumId="13">
     <w:nsid w:val="34F26DAF"/>
     <w:multiLevelType w:val="hybridMultilevel"/>
     <w:tmpl w:val="5D363D08"/>
@@ -2202,7 +2202,7 @@
       </w:pPr>
     </w:lvl>
   </w:abstractNum>
-  <w:abstractNum w:abstractNumId="14" w15:restartNumberingAfterBreak="0">
+  <w:abstractNum w:abstractNumId="14">
     <w:nsid w:val="35040948"/>
     <w:multiLevelType w:val="multilevel"/>
     <w:tmpl w:val="0409001F"/>
@@ -2288,7 +2288,7 @@
       </w:pPr>
     </w:lvl>
   </w:abstractNum>
-  <w:abstractNum w:abstractNumId="15" w15:restartNumberingAfterBreak="0">
+  <w:abstractNum w:abstractNumId="15">
     <w:nsid w:val="392C0D71"/>
     <w:multiLevelType w:val="multilevel"/>
     <w:tmpl w:val="0409001F"/>
@@ -2374,7 +2374,7 @@
       </w:pPr>
     </w:lvl>
   </w:abstractNum>
-  <w:abstractNum w:abstractNumId="16" w15:restartNumberingAfterBreak="0">
+  <w:abstractNum w:abstractNumId="16">
     <w:nsid w:val="3B75399D"/>
     <w:multiLevelType w:val="hybridMultilevel"/>
     <w:tmpl w:val="FA10C850"/>
@@ -2487,7 +2487,7 @@
       </w:rPr>
     </w:lvl>
   </w:abstractNum>
-  <w:abstractNum w:abstractNumId="17" w15:restartNumberingAfterBreak="0">
+  <w:abstractNum w:abstractNumId="17">
     <w:nsid w:val="3BE925B6"/>
     <w:multiLevelType w:val="hybridMultilevel"/>
     <w:tmpl w:val="17CE9806"/>
@@ -2577,7 +2577,7 @@
       </w:pPr>
     </w:lvl>
   </w:abstractNum>
-  <w:abstractNum w:abstractNumId="18" w15:restartNumberingAfterBreak="0">
+  <w:abstractNum w:abstractNumId="18">
     <w:nsid w:val="4524431A"/>
     <w:multiLevelType w:val="hybridMultilevel"/>
     <w:tmpl w:val="EAC6392E"/>
@@ -2663,7 +2663,7 @@
       </w:pPr>
     </w:lvl>
   </w:abstractNum>
-  <w:abstractNum w:abstractNumId="19" w15:restartNumberingAfterBreak="0">
+  <w:abstractNum w:abstractNumId="19">
     <w:nsid w:val="469D26B1"/>
     <w:multiLevelType w:val="hybridMultilevel"/>
     <w:tmpl w:val="2146C60A"/>
@@ -2776,7 +2776,7 @@
       </w:rPr>
     </w:lvl>
   </w:abstractNum>
-  <w:abstractNum w:abstractNumId="20" w15:restartNumberingAfterBreak="0">
+  <w:abstractNum w:abstractNumId="20">
     <w:nsid w:val="49545D62"/>
     <w:multiLevelType w:val="hybridMultilevel"/>
     <w:tmpl w:val="9C12FFB4"/>
@@ -2862,7 +2862,7 @@
       </w:pPr>
     </w:lvl>
   </w:abstractNum>
-  <w:abstractNum w:abstractNumId="21" w15:restartNumberingAfterBreak="0">
+  <w:abstractNum w:abstractNumId="21">
     <w:nsid w:val="4A9E5060"/>
     <w:multiLevelType w:val="hybridMultilevel"/>
     <w:tmpl w:val="53ECF23A"/>
@@ -2951,7 +2951,7 @@
       </w:pPr>
     </w:lvl>
   </w:abstractNum>
-  <w:abstractNum w:abstractNumId="22" w15:restartNumberingAfterBreak="0">
+  <w:abstractNum w:abstractNumId="22">
     <w:nsid w:val="4DE50C54"/>
     <w:multiLevelType w:val="hybridMultilevel"/>
     <w:tmpl w:val="22D81EEA"/>
@@ -3064,7 +3064,7 @@
       </w:rPr>
     </w:lvl>
   </w:abstractNum>
-  <w:abstractNum w:abstractNumId="23" w15:restartNumberingAfterBreak="0">
+  <w:abstractNum w:abstractNumId="23">
     <w:nsid w:val="502A233E"/>
     <w:multiLevelType w:val="hybridMultilevel"/>
     <w:tmpl w:val="173CDDD0"/>
@@ -3177,7 +3177,7 @@
       </w:rPr>
     </w:lvl>
   </w:abstractNum>
-  <w:abstractNum w:abstractNumId="24" w15:restartNumberingAfterBreak="0">
+  <w:abstractNum w:abstractNumId="24">
     <w:nsid w:val="50657DE8"/>
     <w:multiLevelType w:val="multilevel"/>
     <w:tmpl w:val="1D689262"/>
@@ -3266,7 +3266,7 @@
       </w:pPr>
     </w:lvl>
   </w:abstractNum>
-  <w:abstractNum w:abstractNumId="25" w15:restartNumberingAfterBreak="0">
+  <w:abstractNum w:abstractNumId="25">
     <w:nsid w:val="541F6F41"/>
     <w:multiLevelType w:val="hybridMultilevel"/>
     <w:tmpl w:val="DE6681D0"/>
@@ -3379,7 +3379,7 @@
       </w:rPr>
     </w:lvl>
   </w:abstractNum>
-  <w:abstractNum w:abstractNumId="26" w15:restartNumberingAfterBreak="0">
+  <w:abstractNum w:abstractNumId="26">
     <w:nsid w:val="563A3481"/>
     <w:multiLevelType w:val="hybridMultilevel"/>
     <w:tmpl w:val="E0466D32"/>
@@ -3465,7 +3465,7 @@
       </w:pPr>
     </w:lvl>
   </w:abstractNum>
-  <w:abstractNum w:abstractNumId="27" w15:restartNumberingAfterBreak="0">
+  <w:abstractNum w:abstractNumId="27">
     <w:nsid w:val="5B9768ED"/>
     <w:multiLevelType w:val="multilevel"/>
     <w:tmpl w:val="0409001F"/>
@@ -3551,7 +3551,7 @@
       </w:pPr>
     </w:lvl>
   </w:abstractNum>
-  <w:abstractNum w:abstractNumId="28" w15:restartNumberingAfterBreak="0">
+  <w:abstractNum w:abstractNumId="28">
     <w:nsid w:val="627D28A3"/>
     <w:multiLevelType w:val="hybridMultilevel"/>
     <w:tmpl w:val="4BCE6ED8"/>
@@ -3637,7 +3637,7 @@
       </w:pPr>
     </w:lvl>
   </w:abstractNum>
-  <w:abstractNum w:abstractNumId="29" w15:restartNumberingAfterBreak="0">
+  <w:abstractNum w:abstractNumId="29">
     <w:nsid w:val="64FE405F"/>
     <w:multiLevelType w:val="hybridMultilevel"/>
     <w:tmpl w:val="66286A92"/>
@@ -3723,7 +3723,7 @@
       </w:pPr>
     </w:lvl>
   </w:abstractNum>
-  <w:abstractNum w:abstractNumId="30" w15:restartNumberingAfterBreak="0">
+  <w:abstractNum w:abstractNumId="30">
     <w:nsid w:val="65681399"/>
     <w:multiLevelType w:val="hybridMultilevel"/>
     <w:tmpl w:val="01F0CF86"/>
@@ -3809,7 +3809,7 @@
       </w:pPr>
     </w:lvl>
   </w:abstractNum>
-  <w:abstractNum w:abstractNumId="31" w15:restartNumberingAfterBreak="0">
+  <w:abstractNum w:abstractNumId="31">
     <w:nsid w:val="66132752"/>
     <w:multiLevelType w:val="hybridMultilevel"/>
     <w:tmpl w:val="40B49F56"/>
@@ -3895,7 +3895,7 @@
       </w:pPr>
     </w:lvl>
   </w:abstractNum>
-  <w:abstractNum w:abstractNumId="32" w15:restartNumberingAfterBreak="0">
+  <w:abstractNum w:abstractNumId="32">
     <w:nsid w:val="6D080ED4"/>
     <w:multiLevelType w:val="hybridMultilevel"/>
     <w:tmpl w:val="23CCAF4A"/>
@@ -3981,7 +3981,7 @@
       </w:pPr>
     </w:lvl>
   </w:abstractNum>
-  <w:abstractNum w:abstractNumId="33" w15:restartNumberingAfterBreak="0">
+  <w:abstractNum w:abstractNumId="33">
     <w:nsid w:val="740A71AA"/>
     <w:multiLevelType w:val="hybridMultilevel"/>
     <w:tmpl w:val="02DE49A0"/>
@@ -4094,7 +4094,7 @@
       </w:rPr>
     </w:lvl>
   </w:abstractNum>
-  <w:abstractNum w:abstractNumId="34" w15:restartNumberingAfterBreak="0">
+  <w:abstractNum w:abstractNumId="34">
     <w:nsid w:val="742A40CF"/>
     <w:multiLevelType w:val="hybridMultilevel"/>
     <w:tmpl w:val="0210769E"/>
@@ -4180,7 +4180,7 @@
       </w:pPr>
     </w:lvl>
   </w:abstractNum>
-  <w:abstractNum w:abstractNumId="35" w15:restartNumberingAfterBreak="0">
+  <w:abstractNum w:abstractNumId="35">
     <w:nsid w:val="744C55B5"/>
     <w:multiLevelType w:val="hybridMultilevel"/>
     <w:tmpl w:val="7A268B2E"/>
@@ -4266,7 +4266,7 @@
       </w:pPr>
     </w:lvl>
   </w:abstractNum>
-  <w:abstractNum w:abstractNumId="36" w15:restartNumberingAfterBreak="0">
+  <w:abstractNum w:abstractNumId="36">
     <w:nsid w:val="7587131E"/>
     <w:multiLevelType w:val="hybridMultilevel"/>
     <w:tmpl w:val="0DDCFFFA"/>
@@ -4379,7 +4379,7 @@
       </w:rPr>
     </w:lvl>
   </w:abstractNum>
-  <w:abstractNum w:abstractNumId="37" w15:restartNumberingAfterBreak="0">
+  <w:abstractNum w:abstractNumId="37">
     <w:nsid w:val="765D14EA"/>
     <w:multiLevelType w:val="hybridMultilevel"/>
     <w:tmpl w:val="ECDEB8CA"/>
@@ -4492,7 +4492,7 @@
       </w:rPr>
     </w:lvl>
   </w:abstractNum>
-  <w:abstractNum w:abstractNumId="38" w15:restartNumberingAfterBreak="0">
+  <w:abstractNum w:abstractNumId="38">
     <w:nsid w:val="79F219E3"/>
     <w:multiLevelType w:val="hybridMultilevel"/>
     <w:tmpl w:val="C13825CA"/>
@@ -4699,7 +4699,7 @@
 </file>
 
 <file path=word/styles.xml><?xml version="1.0" encoding="utf-8"?>
-<w:styles xmlns:mc="http://schemas.openxmlformats.org/markup-compatibility/2006" xmlns:r="http://schemas.openxmlformats.org/officeDocument/2006/relationships" xmlns:w="http://schemas.openxmlformats.org/wordprocessingml/2006/main" xmlns:w14="http://schemas.microsoft.com/office/word/2010/wordml" xmlns:w15="http://schemas.microsoft.com/office/word/2012/wordml" xmlns:w16cid="http://schemas.microsoft.com/office/word/2016/wordml/cid" xmlns:w16se="http://schemas.microsoft.com/office/word/2015/wordml/symex" mc:Ignorable="w14 w15 w16se w16cid">
+<w:styles xmlns:mc="http://schemas.openxmlformats.org/markup-compatibility/2006" xmlns:r="http://schemas.openxmlformats.org/officeDocument/2006/relationships" xmlns:w="http://schemas.openxmlformats.org/wordprocessingml/2006/main" xmlns:w14="http://schemas.microsoft.com/office/word/2010/wordml" xmlns:w15="http://schemas.microsoft.com/office/word/2012/wordml" mc:Ignorable="w14 w15">
   <w:docDefaults>
     <w:rPrDefault>
       <w:rPr>
@@ -4715,7 +4715,7 @@
       </w:pPr>
     </w:pPrDefault>
   </w:docDefaults>
-  <w:latentStyles w:defLockedState="0" w:defUIPriority="99" w:defSemiHidden="0" w:defUnhideWhenUsed="0" w:defQFormat="0" w:count="375">
+  <w:latentStyles w:defLockedState="0" w:defUIPriority="99" w:defSemiHidden="0" w:defUnhideWhenUsed="0" w:defQFormat="0" w:count="382">
     <w:lsdException w:name="Normal" w:uiPriority="0" w:qFormat="1"/>
     <w:lsdException w:name="heading 1" w:uiPriority="9" w:qFormat="1"/>
     <w:lsdException w:name="heading 2" w:semiHidden="1" w:uiPriority="9" w:unhideWhenUsed="1" w:qFormat="1"/>
@@ -5267,6 +5267,7 @@
     <w:tblPr>
       <w:tblStyleRowBandSize w:val="1"/>
       <w:tblStyleColBandSize w:val="1"/>
+      <w:tblInd w:w="0" w:type="dxa"/>
       <w:tblBorders>
         <w:top w:val="single" w:sz="4" w:space="0" w:color="C9C9C9" w:themeColor="accent3" w:themeTint="99"/>
         <w:left w:val="single" w:sz="4" w:space="0" w:color="C9C9C9" w:themeColor="accent3" w:themeTint="99"/>
@@ -5275,6 +5276,12 @@
         <w:insideH w:val="single" w:sz="4" w:space="0" w:color="C9C9C9" w:themeColor="accent3" w:themeTint="99"/>
         <w:insideV w:val="single" w:sz="4" w:space="0" w:color="C9C9C9" w:themeColor="accent3" w:themeTint="99"/>
       </w:tblBorders>
+      <w:tblCellMar>
+        <w:top w:w="0" w:type="dxa"/>
+        <w:left w:w="108" w:type="dxa"/>
+        <w:bottom w:w="0" w:type="dxa"/>
+        <w:right w:w="108" w:type="dxa"/>
+      </w:tblCellMar>
     </w:tblPr>
     <w:tblStylePr w:type="firstRow">
       <w:rPr>

</xml_diff>

<commit_message>
Started app architecture chart on relatório.
</commit_message>
<xml_diff>
--- a/Relatório entrega 3.docx
+++ b/Relatório entrega 3.docx
@@ -1060,6 +1060,33 @@
     </w:p>
     <w:p>
       <w:pPr>
+        <w:tabs>
+          <w:tab w:val="left" w:pos="8080"/>
+        </w:tabs>
+      </w:pPr>
+      <w:bookmarkStart w:id="0" w:name="_GoBack"/>
+      <w:r>
+        <w:rPr>
+          <w:noProof/>
+        </w:rPr>
+        <w:drawing>
+          <wp:inline distT="0" distB="0" distL="0" distR="0" wp14:anchorId="281DE08F" wp14:editId="0969DAFE">
+            <wp:extent cx="5486400" cy="3200400"/>
+            <wp:effectExtent l="0" t="0" r="19050" b="0"/>
+            <wp:docPr id="1" name="Diagram 1"/>
+            <wp:cNvGraphicFramePr/>
+            <a:graphic xmlns:a="http://schemas.openxmlformats.org/drawingml/2006/main">
+              <a:graphicData uri="http://schemas.openxmlformats.org/drawingml/2006/diagram">
+                <dgm:relIds xmlns:dgm="http://schemas.openxmlformats.org/drawingml/2006/diagram" xmlns:r="http://schemas.openxmlformats.org/officeDocument/2006/relationships" r:dm="rId6" r:lo="rId7" r:qs="rId8" r:cs="rId9"/>
+              </a:graphicData>
+            </a:graphic>
+          </wp:inline>
+        </w:drawing>
+      </w:r>
+    </w:p>
+    <w:bookmarkEnd w:id="0"/>
+    <w:p>
+      <w:pPr>
         <w:rPr>
           <w:rFonts w:eastAsia="Consolas"/>
         </w:rPr>
@@ -1073,8 +1100,6 @@
           <w:rFonts w:ascii="Consolas" w:eastAsia="Consolas" w:hAnsi="Consolas" w:cs="Consolas"/>
         </w:rPr>
       </w:pPr>
-      <w:bookmarkStart w:id="0" w:name="_GoBack"/>
-      <w:bookmarkEnd w:id="0"/>
     </w:p>
     <w:sectPr>
       <w:pgSz w:w="11907" w:h="16840" w:code="9"/>
@@ -5589,6 +5614,7 @@
   <w:style w:type="character" w:default="1" w:styleId="DefaultParagraphFont">
     <w:name w:val="Default Paragraph Font"/>
     <w:uiPriority w:val="1"/>
+    <w:semiHidden/>
     <w:unhideWhenUsed/>
   </w:style>
   <w:style w:type="table" w:default="1" w:styleId="TableNormal">
@@ -5912,6 +5938,4628 @@
 </w:styles>
 </file>
 
+<file path=word/diagrams/colors1.xml><?xml version="1.0" encoding="utf-8"?>
+<dgm:colorsDef xmlns:dgm="http://schemas.openxmlformats.org/drawingml/2006/diagram" xmlns:a="http://schemas.openxmlformats.org/drawingml/2006/main" uniqueId="urn:microsoft.com/office/officeart/2005/8/colors/accent1_1">
+  <dgm:title val=""/>
+  <dgm:desc val=""/>
+  <dgm:catLst>
+    <dgm:cat type="accent1" pri="11100"/>
+  </dgm:catLst>
+  <dgm:styleLbl name="node0">
+    <dgm:fillClrLst meth="repeat">
+      <a:schemeClr val="lt1"/>
+    </dgm:fillClrLst>
+    <dgm:linClrLst meth="repeat">
+      <a:schemeClr val="accent1">
+        <a:shade val="80000"/>
+      </a:schemeClr>
+    </dgm:linClrLst>
+    <dgm:effectClrLst/>
+    <dgm:txLinClrLst/>
+    <dgm:txFillClrLst meth="repeat">
+      <a:schemeClr val="dk1"/>
+    </dgm:txFillClrLst>
+    <dgm:txEffectClrLst/>
+  </dgm:styleLbl>
+  <dgm:styleLbl name="alignNode1">
+    <dgm:fillClrLst meth="repeat">
+      <a:schemeClr val="lt1"/>
+    </dgm:fillClrLst>
+    <dgm:linClrLst meth="repeat">
+      <a:schemeClr val="accent1">
+        <a:shade val="80000"/>
+      </a:schemeClr>
+    </dgm:linClrLst>
+    <dgm:effectClrLst/>
+    <dgm:txLinClrLst/>
+    <dgm:txFillClrLst meth="repeat">
+      <a:schemeClr val="dk1"/>
+    </dgm:txFillClrLst>
+    <dgm:txEffectClrLst/>
+  </dgm:styleLbl>
+  <dgm:styleLbl name="node1">
+    <dgm:fillClrLst meth="repeat">
+      <a:schemeClr val="lt1"/>
+    </dgm:fillClrLst>
+    <dgm:linClrLst meth="repeat">
+      <a:schemeClr val="accent1">
+        <a:shade val="80000"/>
+      </a:schemeClr>
+    </dgm:linClrLst>
+    <dgm:effectClrLst/>
+    <dgm:txLinClrLst/>
+    <dgm:txFillClrLst meth="repeat">
+      <a:schemeClr val="dk1"/>
+    </dgm:txFillClrLst>
+    <dgm:txEffectClrLst/>
+  </dgm:styleLbl>
+  <dgm:styleLbl name="lnNode1">
+    <dgm:fillClrLst meth="repeat">
+      <a:schemeClr val="lt1"/>
+    </dgm:fillClrLst>
+    <dgm:linClrLst meth="repeat">
+      <a:schemeClr val="accent1">
+        <a:shade val="80000"/>
+      </a:schemeClr>
+    </dgm:linClrLst>
+    <dgm:effectClrLst/>
+    <dgm:txLinClrLst/>
+    <dgm:txFillClrLst meth="repeat">
+      <a:schemeClr val="dk1"/>
+    </dgm:txFillClrLst>
+    <dgm:txEffectClrLst/>
+  </dgm:styleLbl>
+  <dgm:styleLbl name="vennNode1">
+    <dgm:fillClrLst meth="repeat">
+      <a:schemeClr val="lt1">
+        <a:alpha val="50000"/>
+      </a:schemeClr>
+    </dgm:fillClrLst>
+    <dgm:linClrLst meth="repeat">
+      <a:schemeClr val="accent1">
+        <a:shade val="80000"/>
+      </a:schemeClr>
+    </dgm:linClrLst>
+    <dgm:effectClrLst/>
+    <dgm:txLinClrLst/>
+    <dgm:txFillClrLst/>
+    <dgm:txEffectClrLst/>
+  </dgm:styleLbl>
+  <dgm:styleLbl name="node2">
+    <dgm:fillClrLst meth="repeat">
+      <a:schemeClr val="lt1"/>
+    </dgm:fillClrLst>
+    <dgm:linClrLst meth="repeat">
+      <a:schemeClr val="accent1">
+        <a:shade val="80000"/>
+      </a:schemeClr>
+    </dgm:linClrLst>
+    <dgm:effectClrLst/>
+    <dgm:txLinClrLst/>
+    <dgm:txFillClrLst meth="repeat">
+      <a:schemeClr val="dk1"/>
+    </dgm:txFillClrLst>
+    <dgm:txEffectClrLst/>
+  </dgm:styleLbl>
+  <dgm:styleLbl name="node3">
+    <dgm:fillClrLst meth="repeat">
+      <a:schemeClr val="lt1"/>
+    </dgm:fillClrLst>
+    <dgm:linClrLst meth="repeat">
+      <a:schemeClr val="accent1">
+        <a:shade val="80000"/>
+      </a:schemeClr>
+    </dgm:linClrLst>
+    <dgm:effectClrLst/>
+    <dgm:txLinClrLst/>
+    <dgm:txFillClrLst meth="repeat">
+      <a:schemeClr val="dk1"/>
+    </dgm:txFillClrLst>
+    <dgm:txEffectClrLst/>
+  </dgm:styleLbl>
+  <dgm:styleLbl name="node4">
+    <dgm:fillClrLst meth="repeat">
+      <a:schemeClr val="lt1"/>
+    </dgm:fillClrLst>
+    <dgm:linClrLst meth="repeat">
+      <a:schemeClr val="accent1">
+        <a:shade val="80000"/>
+      </a:schemeClr>
+    </dgm:linClrLst>
+    <dgm:effectClrLst/>
+    <dgm:txLinClrLst/>
+    <dgm:txFillClrLst meth="repeat">
+      <a:schemeClr val="dk1"/>
+    </dgm:txFillClrLst>
+    <dgm:txEffectClrLst/>
+  </dgm:styleLbl>
+  <dgm:styleLbl name="fgImgPlace1">
+    <dgm:fillClrLst meth="repeat">
+      <a:schemeClr val="accent1">
+        <a:tint val="40000"/>
+      </a:schemeClr>
+    </dgm:fillClrLst>
+    <dgm:linClrLst meth="repeat">
+      <a:schemeClr val="accent1">
+        <a:shade val="80000"/>
+      </a:schemeClr>
+    </dgm:linClrLst>
+    <dgm:effectClrLst/>
+    <dgm:txLinClrLst/>
+    <dgm:txFillClrLst meth="repeat">
+      <a:schemeClr val="lt1"/>
+    </dgm:txFillClrLst>
+    <dgm:txEffectClrLst/>
+  </dgm:styleLbl>
+  <dgm:styleLbl name="alignImgPlace1">
+    <dgm:fillClrLst meth="repeat">
+      <a:schemeClr val="accent1">
+        <a:tint val="40000"/>
+      </a:schemeClr>
+    </dgm:fillClrLst>
+    <dgm:linClrLst meth="repeat">
+      <a:schemeClr val="accent1">
+        <a:shade val="80000"/>
+      </a:schemeClr>
+    </dgm:linClrLst>
+    <dgm:effectClrLst/>
+    <dgm:txLinClrLst/>
+    <dgm:txFillClrLst meth="repeat">
+      <a:schemeClr val="lt1"/>
+    </dgm:txFillClrLst>
+    <dgm:txEffectClrLst/>
+  </dgm:styleLbl>
+  <dgm:styleLbl name="bgImgPlace1">
+    <dgm:fillClrLst meth="repeat">
+      <a:schemeClr val="accent1">
+        <a:tint val="40000"/>
+      </a:schemeClr>
+    </dgm:fillClrLst>
+    <dgm:linClrLst meth="repeat">
+      <a:schemeClr val="accent1">
+        <a:shade val="80000"/>
+      </a:schemeClr>
+    </dgm:linClrLst>
+    <dgm:effectClrLst/>
+    <dgm:txLinClrLst/>
+    <dgm:txFillClrLst meth="repeat">
+      <a:schemeClr val="lt1"/>
+    </dgm:txFillClrLst>
+    <dgm:txEffectClrLst/>
+  </dgm:styleLbl>
+  <dgm:styleLbl name="sibTrans2D1">
+    <dgm:fillClrLst meth="repeat">
+      <a:schemeClr val="accent1">
+        <a:tint val="60000"/>
+      </a:schemeClr>
+    </dgm:fillClrLst>
+    <dgm:linClrLst meth="repeat">
+      <a:schemeClr val="accent1">
+        <a:tint val="60000"/>
+      </a:schemeClr>
+    </dgm:linClrLst>
+    <dgm:effectClrLst/>
+    <dgm:txLinClrLst/>
+    <dgm:txFillClrLst meth="repeat">
+      <a:schemeClr val="dk1"/>
+    </dgm:txFillClrLst>
+    <dgm:txEffectClrLst/>
+  </dgm:styleLbl>
+  <dgm:styleLbl name="fgSibTrans2D1">
+    <dgm:fillClrLst meth="repeat">
+      <a:schemeClr val="accent1">
+        <a:tint val="60000"/>
+      </a:schemeClr>
+    </dgm:fillClrLst>
+    <dgm:linClrLst meth="repeat">
+      <a:schemeClr val="accent1">
+        <a:tint val="60000"/>
+      </a:schemeClr>
+    </dgm:linClrLst>
+    <dgm:effectClrLst/>
+    <dgm:txLinClrLst/>
+    <dgm:txFillClrLst meth="repeat">
+      <a:schemeClr val="dk1"/>
+    </dgm:txFillClrLst>
+    <dgm:txEffectClrLst/>
+  </dgm:styleLbl>
+  <dgm:styleLbl name="bgSibTrans2D1">
+    <dgm:fillClrLst meth="repeat">
+      <a:schemeClr val="accent1">
+        <a:tint val="60000"/>
+      </a:schemeClr>
+    </dgm:fillClrLst>
+    <dgm:linClrLst meth="repeat">
+      <a:schemeClr val="accent1">
+        <a:tint val="60000"/>
+      </a:schemeClr>
+    </dgm:linClrLst>
+    <dgm:effectClrLst/>
+    <dgm:txLinClrLst/>
+    <dgm:txFillClrLst meth="repeat">
+      <a:schemeClr val="dk1"/>
+    </dgm:txFillClrLst>
+    <dgm:txEffectClrLst/>
+  </dgm:styleLbl>
+  <dgm:styleLbl name="sibTrans1D1">
+    <dgm:fillClrLst meth="repeat">
+      <a:schemeClr val="accent1"/>
+    </dgm:fillClrLst>
+    <dgm:linClrLst meth="repeat">
+      <a:schemeClr val="accent1"/>
+    </dgm:linClrLst>
+    <dgm:effectClrLst/>
+    <dgm:txLinClrLst/>
+    <dgm:txFillClrLst meth="repeat">
+      <a:schemeClr val="tx1"/>
+    </dgm:txFillClrLst>
+    <dgm:txEffectClrLst/>
+  </dgm:styleLbl>
+  <dgm:styleLbl name="callout">
+    <dgm:fillClrLst meth="repeat">
+      <a:schemeClr val="accent1"/>
+    </dgm:fillClrLst>
+    <dgm:linClrLst meth="repeat">
+      <a:schemeClr val="accent1"/>
+    </dgm:linClrLst>
+    <dgm:effectClrLst/>
+    <dgm:txLinClrLst/>
+    <dgm:txFillClrLst meth="repeat">
+      <a:schemeClr val="tx1"/>
+    </dgm:txFillClrLst>
+    <dgm:txEffectClrLst/>
+  </dgm:styleLbl>
+  <dgm:styleLbl name="asst0">
+    <dgm:fillClrLst meth="repeat">
+      <a:schemeClr val="lt1"/>
+    </dgm:fillClrLst>
+    <dgm:linClrLst meth="repeat">
+      <a:schemeClr val="accent1">
+        <a:shade val="80000"/>
+      </a:schemeClr>
+    </dgm:linClrLst>
+    <dgm:effectClrLst/>
+    <dgm:txLinClrLst/>
+    <dgm:txFillClrLst meth="repeat">
+      <a:schemeClr val="dk1"/>
+    </dgm:txFillClrLst>
+    <dgm:txEffectClrLst/>
+  </dgm:styleLbl>
+  <dgm:styleLbl name="asst1">
+    <dgm:fillClrLst meth="repeat">
+      <a:schemeClr val="lt1"/>
+    </dgm:fillClrLst>
+    <dgm:linClrLst meth="repeat">
+      <a:schemeClr val="accent1">
+        <a:shade val="80000"/>
+      </a:schemeClr>
+    </dgm:linClrLst>
+    <dgm:effectClrLst/>
+    <dgm:txLinClrLst/>
+    <dgm:txFillClrLst meth="repeat">
+      <a:schemeClr val="dk1"/>
+    </dgm:txFillClrLst>
+    <dgm:txEffectClrLst/>
+  </dgm:styleLbl>
+  <dgm:styleLbl name="asst2">
+    <dgm:fillClrLst meth="repeat">
+      <a:schemeClr val="lt1"/>
+    </dgm:fillClrLst>
+    <dgm:linClrLst meth="repeat">
+      <a:schemeClr val="accent1">
+        <a:shade val="80000"/>
+      </a:schemeClr>
+    </dgm:linClrLst>
+    <dgm:effectClrLst/>
+    <dgm:txLinClrLst/>
+    <dgm:txFillClrLst meth="repeat">
+      <a:schemeClr val="dk1"/>
+    </dgm:txFillClrLst>
+    <dgm:txEffectClrLst/>
+  </dgm:styleLbl>
+  <dgm:styleLbl name="asst3">
+    <dgm:fillClrLst meth="repeat">
+      <a:schemeClr val="lt1"/>
+    </dgm:fillClrLst>
+    <dgm:linClrLst meth="repeat">
+      <a:schemeClr val="accent1">
+        <a:shade val="80000"/>
+      </a:schemeClr>
+    </dgm:linClrLst>
+    <dgm:effectClrLst/>
+    <dgm:txLinClrLst/>
+    <dgm:txFillClrLst meth="repeat">
+      <a:schemeClr val="dk1"/>
+    </dgm:txFillClrLst>
+    <dgm:txEffectClrLst/>
+  </dgm:styleLbl>
+  <dgm:styleLbl name="asst4">
+    <dgm:fillClrLst meth="repeat">
+      <a:schemeClr val="lt1"/>
+    </dgm:fillClrLst>
+    <dgm:linClrLst meth="repeat">
+      <a:schemeClr val="accent1">
+        <a:shade val="80000"/>
+      </a:schemeClr>
+    </dgm:linClrLst>
+    <dgm:effectClrLst/>
+    <dgm:txLinClrLst/>
+    <dgm:txFillClrLst meth="repeat">
+      <a:schemeClr val="dk1"/>
+    </dgm:txFillClrLst>
+    <dgm:txEffectClrLst/>
+  </dgm:styleLbl>
+  <dgm:styleLbl name="parChTrans2D1">
+    <dgm:fillClrLst meth="repeat">
+      <a:schemeClr val="accent1">
+        <a:tint val="60000"/>
+      </a:schemeClr>
+    </dgm:fillClrLst>
+    <dgm:linClrLst meth="repeat">
+      <a:schemeClr val="accent1">
+        <a:tint val="60000"/>
+      </a:schemeClr>
+    </dgm:linClrLst>
+    <dgm:effectClrLst/>
+    <dgm:txLinClrLst/>
+    <dgm:txFillClrLst/>
+    <dgm:txEffectClrLst/>
+  </dgm:styleLbl>
+  <dgm:styleLbl name="parChTrans2D2">
+    <dgm:fillClrLst meth="repeat">
+      <a:schemeClr val="accent1"/>
+    </dgm:fillClrLst>
+    <dgm:linClrLst meth="repeat">
+      <a:schemeClr val="accent1"/>
+    </dgm:linClrLst>
+    <dgm:effectClrLst/>
+    <dgm:txLinClrLst/>
+    <dgm:txFillClrLst/>
+    <dgm:txEffectClrLst/>
+  </dgm:styleLbl>
+  <dgm:styleLbl name="parChTrans2D3">
+    <dgm:fillClrLst meth="repeat">
+      <a:schemeClr val="accent1"/>
+    </dgm:fillClrLst>
+    <dgm:linClrLst meth="repeat">
+      <a:schemeClr val="accent1"/>
+    </dgm:linClrLst>
+    <dgm:effectClrLst/>
+    <dgm:txLinClrLst/>
+    <dgm:txFillClrLst/>
+    <dgm:txEffectClrLst/>
+  </dgm:styleLbl>
+  <dgm:styleLbl name="parChTrans2D4">
+    <dgm:fillClrLst meth="repeat">
+      <a:schemeClr val="accent1"/>
+    </dgm:fillClrLst>
+    <dgm:linClrLst meth="repeat">
+      <a:schemeClr val="accent1"/>
+    </dgm:linClrLst>
+    <dgm:effectClrLst/>
+    <dgm:txLinClrLst/>
+    <dgm:txFillClrLst meth="repeat">
+      <a:schemeClr val="lt1"/>
+    </dgm:txFillClrLst>
+    <dgm:txEffectClrLst/>
+  </dgm:styleLbl>
+  <dgm:styleLbl name="parChTrans1D1">
+    <dgm:fillClrLst meth="repeat">
+      <a:schemeClr val="accent1"/>
+    </dgm:fillClrLst>
+    <dgm:linClrLst meth="repeat">
+      <a:schemeClr val="accent1">
+        <a:shade val="60000"/>
+      </a:schemeClr>
+    </dgm:linClrLst>
+    <dgm:effectClrLst/>
+    <dgm:txLinClrLst/>
+    <dgm:txFillClrLst meth="repeat">
+      <a:schemeClr val="tx1"/>
+    </dgm:txFillClrLst>
+    <dgm:txEffectClrLst/>
+  </dgm:styleLbl>
+  <dgm:styleLbl name="parChTrans1D2">
+    <dgm:fillClrLst meth="repeat">
+      <a:schemeClr val="accent1"/>
+    </dgm:fillClrLst>
+    <dgm:linClrLst meth="repeat">
+      <a:schemeClr val="accent1">
+        <a:shade val="60000"/>
+      </a:schemeClr>
+    </dgm:linClrLst>
+    <dgm:effectClrLst/>
+    <dgm:txLinClrLst/>
+    <dgm:txFillClrLst meth="repeat">
+      <a:schemeClr val="tx1"/>
+    </dgm:txFillClrLst>
+    <dgm:txEffectClrLst/>
+  </dgm:styleLbl>
+  <dgm:styleLbl name="parChTrans1D3">
+    <dgm:fillClrLst meth="repeat">
+      <a:schemeClr val="accent1"/>
+    </dgm:fillClrLst>
+    <dgm:linClrLst meth="repeat">
+      <a:schemeClr val="accent1">
+        <a:shade val="80000"/>
+      </a:schemeClr>
+    </dgm:linClrLst>
+    <dgm:effectClrLst/>
+    <dgm:txLinClrLst/>
+    <dgm:txFillClrLst meth="repeat">
+      <a:schemeClr val="tx1"/>
+    </dgm:txFillClrLst>
+    <dgm:txEffectClrLst/>
+  </dgm:styleLbl>
+  <dgm:styleLbl name="parChTrans1D4">
+    <dgm:fillClrLst meth="repeat">
+      <a:schemeClr val="accent1"/>
+    </dgm:fillClrLst>
+    <dgm:linClrLst meth="repeat">
+      <a:schemeClr val="accent1">
+        <a:shade val="80000"/>
+      </a:schemeClr>
+    </dgm:linClrLst>
+    <dgm:effectClrLst/>
+    <dgm:txLinClrLst/>
+    <dgm:txFillClrLst meth="repeat">
+      <a:schemeClr val="tx1"/>
+    </dgm:txFillClrLst>
+    <dgm:txEffectClrLst/>
+  </dgm:styleLbl>
+  <dgm:styleLbl name="fgAcc1">
+    <dgm:fillClrLst meth="repeat">
+      <a:schemeClr val="accent1">
+        <a:alpha val="90000"/>
+        <a:tint val="40000"/>
+      </a:schemeClr>
+    </dgm:fillClrLst>
+    <dgm:linClrLst meth="repeat">
+      <a:schemeClr val="accent1"/>
+    </dgm:linClrLst>
+    <dgm:effectClrLst/>
+    <dgm:txLinClrLst/>
+    <dgm:txFillClrLst meth="repeat">
+      <a:schemeClr val="dk1"/>
+    </dgm:txFillClrLst>
+    <dgm:txEffectClrLst/>
+  </dgm:styleLbl>
+  <dgm:styleLbl name="conFgAcc1">
+    <dgm:fillClrLst meth="repeat">
+      <a:schemeClr val="accent1">
+        <a:alpha val="90000"/>
+        <a:tint val="40000"/>
+      </a:schemeClr>
+    </dgm:fillClrLst>
+    <dgm:linClrLst meth="repeat">
+      <a:schemeClr val="accent1"/>
+    </dgm:linClrLst>
+    <dgm:effectClrLst/>
+    <dgm:txLinClrLst/>
+    <dgm:txFillClrLst meth="repeat">
+      <a:schemeClr val="dk1"/>
+    </dgm:txFillClrLst>
+    <dgm:txEffectClrLst/>
+  </dgm:styleLbl>
+  <dgm:styleLbl name="alignAcc1">
+    <dgm:fillClrLst meth="repeat">
+      <a:schemeClr val="accent1">
+        <a:alpha val="90000"/>
+        <a:tint val="40000"/>
+      </a:schemeClr>
+    </dgm:fillClrLst>
+    <dgm:linClrLst meth="repeat">
+      <a:schemeClr val="accent1"/>
+    </dgm:linClrLst>
+    <dgm:effectClrLst/>
+    <dgm:txLinClrLst/>
+    <dgm:txFillClrLst meth="repeat">
+      <a:schemeClr val="dk1"/>
+    </dgm:txFillClrLst>
+    <dgm:txEffectClrLst/>
+  </dgm:styleLbl>
+  <dgm:styleLbl name="trAlignAcc1">
+    <dgm:fillClrLst meth="repeat">
+      <a:schemeClr val="accent1">
+        <a:alpha val="40000"/>
+        <a:tint val="40000"/>
+      </a:schemeClr>
+    </dgm:fillClrLst>
+    <dgm:linClrLst meth="repeat">
+      <a:schemeClr val="accent1"/>
+    </dgm:linClrLst>
+    <dgm:effectClrLst/>
+    <dgm:txLinClrLst/>
+    <dgm:txFillClrLst meth="repeat">
+      <a:schemeClr val="dk1"/>
+    </dgm:txFillClrLst>
+    <dgm:txEffectClrLst/>
+  </dgm:styleLbl>
+  <dgm:styleLbl name="bgAcc1">
+    <dgm:fillClrLst meth="repeat">
+      <a:schemeClr val="accent1">
+        <a:alpha val="90000"/>
+        <a:tint val="40000"/>
+      </a:schemeClr>
+    </dgm:fillClrLst>
+    <dgm:linClrLst meth="repeat">
+      <a:schemeClr val="accent1"/>
+    </dgm:linClrLst>
+    <dgm:effectClrLst/>
+    <dgm:txLinClrLst/>
+    <dgm:txFillClrLst meth="repeat">
+      <a:schemeClr val="dk1"/>
+    </dgm:txFillClrLst>
+    <dgm:txEffectClrLst/>
+  </dgm:styleLbl>
+  <dgm:styleLbl name="solidFgAcc1">
+    <dgm:fillClrLst meth="repeat">
+      <a:schemeClr val="lt1"/>
+    </dgm:fillClrLst>
+    <dgm:linClrLst meth="repeat">
+      <a:schemeClr val="accent1"/>
+    </dgm:linClrLst>
+    <dgm:effectClrLst/>
+    <dgm:txLinClrLst/>
+    <dgm:txFillClrLst meth="repeat">
+      <a:schemeClr val="dk1"/>
+    </dgm:txFillClrLst>
+    <dgm:txEffectClrLst/>
+  </dgm:styleLbl>
+  <dgm:styleLbl name="solidAlignAcc1">
+    <dgm:fillClrLst meth="repeat">
+      <a:schemeClr val="lt1"/>
+    </dgm:fillClrLst>
+    <dgm:linClrLst meth="repeat">
+      <a:schemeClr val="accent1"/>
+    </dgm:linClrLst>
+    <dgm:effectClrLst/>
+    <dgm:txLinClrLst/>
+    <dgm:txFillClrLst meth="repeat">
+      <a:schemeClr val="dk1"/>
+    </dgm:txFillClrLst>
+    <dgm:txEffectClrLst/>
+  </dgm:styleLbl>
+  <dgm:styleLbl name="solidBgAcc1">
+    <dgm:fillClrLst meth="repeat">
+      <a:schemeClr val="lt1"/>
+    </dgm:fillClrLst>
+    <dgm:linClrLst meth="repeat">
+      <a:schemeClr val="accent1"/>
+    </dgm:linClrLst>
+    <dgm:effectClrLst/>
+    <dgm:txLinClrLst/>
+    <dgm:txFillClrLst meth="repeat">
+      <a:schemeClr val="dk1"/>
+    </dgm:txFillClrLst>
+    <dgm:txEffectClrLst/>
+  </dgm:styleLbl>
+  <dgm:styleLbl name="fgAccFollowNode1">
+    <dgm:fillClrLst meth="repeat">
+      <a:schemeClr val="lt1">
+        <a:alpha val="90000"/>
+        <a:tint val="40000"/>
+      </a:schemeClr>
+    </dgm:fillClrLst>
+    <dgm:linClrLst meth="repeat">
+      <a:schemeClr val="accent1">
+        <a:alpha val="90000"/>
+      </a:schemeClr>
+    </dgm:linClrLst>
+    <dgm:effectClrLst/>
+    <dgm:txLinClrLst/>
+    <dgm:txFillClrLst meth="repeat">
+      <a:schemeClr val="dk1"/>
+    </dgm:txFillClrLst>
+    <dgm:txEffectClrLst/>
+  </dgm:styleLbl>
+  <dgm:styleLbl name="alignAccFollowNode1">
+    <dgm:fillClrLst meth="repeat">
+      <a:schemeClr val="lt1">
+        <a:alpha val="90000"/>
+        <a:tint val="40000"/>
+      </a:schemeClr>
+    </dgm:fillClrLst>
+    <dgm:linClrLst meth="repeat">
+      <a:schemeClr val="accent1">
+        <a:alpha val="90000"/>
+      </a:schemeClr>
+    </dgm:linClrLst>
+    <dgm:effectClrLst/>
+    <dgm:txLinClrLst/>
+    <dgm:txFillClrLst meth="repeat">
+      <a:schemeClr val="dk1"/>
+    </dgm:txFillClrLst>
+    <dgm:txEffectClrLst/>
+  </dgm:styleLbl>
+  <dgm:styleLbl name="bgAccFollowNode1">
+    <dgm:fillClrLst meth="repeat">
+      <a:schemeClr val="lt1">
+        <a:alpha val="90000"/>
+        <a:tint val="40000"/>
+      </a:schemeClr>
+    </dgm:fillClrLst>
+    <dgm:linClrLst meth="repeat">
+      <a:schemeClr val="accent1">
+        <a:alpha val="90000"/>
+      </a:schemeClr>
+    </dgm:linClrLst>
+    <dgm:effectClrLst/>
+    <dgm:txLinClrLst/>
+    <dgm:txFillClrLst meth="repeat">
+      <a:schemeClr val="dk1"/>
+    </dgm:txFillClrLst>
+    <dgm:txEffectClrLst/>
+  </dgm:styleLbl>
+  <dgm:styleLbl name="fgAcc0">
+    <dgm:fillClrLst meth="repeat">
+      <a:schemeClr val="accent1">
+        <a:alpha val="90000"/>
+        <a:tint val="40000"/>
+      </a:schemeClr>
+    </dgm:fillClrLst>
+    <dgm:linClrLst meth="repeat">
+      <a:schemeClr val="accent1"/>
+    </dgm:linClrLst>
+    <dgm:effectClrLst/>
+    <dgm:txLinClrLst/>
+    <dgm:txFillClrLst meth="repeat">
+      <a:schemeClr val="dk1"/>
+    </dgm:txFillClrLst>
+    <dgm:txEffectClrLst/>
+  </dgm:styleLbl>
+  <dgm:styleLbl name="fgAcc2">
+    <dgm:fillClrLst meth="repeat">
+      <a:schemeClr val="accent1">
+        <a:alpha val="90000"/>
+        <a:tint val="40000"/>
+      </a:schemeClr>
+    </dgm:fillClrLst>
+    <dgm:linClrLst meth="repeat">
+      <a:schemeClr val="accent1"/>
+    </dgm:linClrLst>
+    <dgm:effectClrLst/>
+    <dgm:txLinClrLst/>
+    <dgm:txFillClrLst meth="repeat">
+      <a:schemeClr val="dk1"/>
+    </dgm:txFillClrLst>
+    <dgm:txEffectClrLst/>
+  </dgm:styleLbl>
+  <dgm:styleLbl name="fgAcc3">
+    <dgm:fillClrLst meth="repeat">
+      <a:schemeClr val="accent1">
+        <a:alpha val="90000"/>
+        <a:tint val="40000"/>
+      </a:schemeClr>
+    </dgm:fillClrLst>
+    <dgm:linClrLst meth="repeat">
+      <a:schemeClr val="accent1"/>
+    </dgm:linClrLst>
+    <dgm:effectClrLst/>
+    <dgm:txLinClrLst/>
+    <dgm:txFillClrLst meth="repeat">
+      <a:schemeClr val="dk1"/>
+    </dgm:txFillClrLst>
+    <dgm:txEffectClrLst/>
+  </dgm:styleLbl>
+  <dgm:styleLbl name="fgAcc4">
+    <dgm:fillClrLst meth="repeat">
+      <a:schemeClr val="accent1">
+        <a:alpha val="90000"/>
+        <a:tint val="40000"/>
+      </a:schemeClr>
+    </dgm:fillClrLst>
+    <dgm:linClrLst meth="repeat">
+      <a:schemeClr val="accent1"/>
+    </dgm:linClrLst>
+    <dgm:effectClrLst/>
+    <dgm:txLinClrLst/>
+    <dgm:txFillClrLst meth="repeat">
+      <a:schemeClr val="dk1"/>
+    </dgm:txFillClrLst>
+    <dgm:txEffectClrLst/>
+  </dgm:styleLbl>
+  <dgm:styleLbl name="bgShp">
+    <dgm:fillClrLst meth="repeat">
+      <a:schemeClr val="accent1">
+        <a:tint val="40000"/>
+      </a:schemeClr>
+    </dgm:fillClrLst>
+    <dgm:linClrLst meth="repeat">
+      <a:schemeClr val="accent1"/>
+    </dgm:linClrLst>
+    <dgm:effectClrLst/>
+    <dgm:txLinClrLst/>
+    <dgm:txFillClrLst meth="repeat">
+      <a:schemeClr val="dk1"/>
+    </dgm:txFillClrLst>
+    <dgm:txEffectClrLst/>
+  </dgm:styleLbl>
+  <dgm:styleLbl name="dkBgShp">
+    <dgm:fillClrLst meth="repeat">
+      <a:schemeClr val="accent1">
+        <a:shade val="80000"/>
+      </a:schemeClr>
+    </dgm:fillClrLst>
+    <dgm:linClrLst meth="repeat">
+      <a:schemeClr val="accent1"/>
+    </dgm:linClrLst>
+    <dgm:effectClrLst/>
+    <dgm:txLinClrLst/>
+    <dgm:txFillClrLst meth="repeat">
+      <a:schemeClr val="lt1"/>
+    </dgm:txFillClrLst>
+    <dgm:txEffectClrLst/>
+  </dgm:styleLbl>
+  <dgm:styleLbl name="trBgShp">
+    <dgm:fillClrLst meth="repeat">
+      <a:schemeClr val="accent1">
+        <a:tint val="50000"/>
+        <a:alpha val="40000"/>
+      </a:schemeClr>
+    </dgm:fillClrLst>
+    <dgm:linClrLst meth="repeat">
+      <a:schemeClr val="accent1"/>
+    </dgm:linClrLst>
+    <dgm:effectClrLst/>
+    <dgm:txLinClrLst/>
+    <dgm:txFillClrLst meth="repeat">
+      <a:schemeClr val="lt1"/>
+    </dgm:txFillClrLst>
+    <dgm:txEffectClrLst/>
+  </dgm:styleLbl>
+  <dgm:styleLbl name="fgShp">
+    <dgm:fillClrLst meth="repeat">
+      <a:schemeClr val="accent1">
+        <a:tint val="60000"/>
+      </a:schemeClr>
+    </dgm:fillClrLst>
+    <dgm:linClrLst meth="repeat">
+      <a:schemeClr val="lt1"/>
+    </dgm:linClrLst>
+    <dgm:effectClrLst/>
+    <dgm:txLinClrLst/>
+    <dgm:txFillClrLst meth="repeat">
+      <a:schemeClr val="dk1"/>
+    </dgm:txFillClrLst>
+    <dgm:txEffectClrLst/>
+  </dgm:styleLbl>
+  <dgm:styleLbl name="revTx">
+    <dgm:fillClrLst meth="repeat">
+      <a:schemeClr val="lt1">
+        <a:alpha val="0"/>
+      </a:schemeClr>
+    </dgm:fillClrLst>
+    <dgm:linClrLst meth="repeat">
+      <a:schemeClr val="dk1">
+        <a:alpha val="0"/>
+      </a:schemeClr>
+    </dgm:linClrLst>
+    <dgm:effectClrLst/>
+    <dgm:txLinClrLst/>
+    <dgm:txFillClrLst meth="repeat">
+      <a:schemeClr val="tx1"/>
+    </dgm:txFillClrLst>
+    <dgm:txEffectClrLst/>
+  </dgm:styleLbl>
+</dgm:colorsDef>
+</file>
+
+<file path=word/diagrams/data1.xml><?xml version="1.0" encoding="utf-8"?>
+<dgm:dataModel xmlns:dgm="http://schemas.openxmlformats.org/drawingml/2006/diagram" xmlns:a="http://schemas.openxmlformats.org/drawingml/2006/main">
+  <dgm:ptLst>
+    <dgm:pt modelId="{AF681224-5FBB-4A78-80CA-2469EEA1F15A}" type="doc">
+      <dgm:prSet loTypeId="urn:microsoft.com/office/officeart/2009/3/layout/HorizontalOrganizationChart" loCatId="hierarchy" qsTypeId="urn:microsoft.com/office/officeart/2005/8/quickstyle/simple2" qsCatId="simple" csTypeId="urn:microsoft.com/office/officeart/2005/8/colors/accent1_1" csCatId="accent1" phldr="1"/>
+      <dgm:spPr/>
+      <dgm:t>
+        <a:bodyPr/>
+        <a:lstStyle/>
+        <a:p>
+          <a:endParaRPr lang="en-US"/>
+        </a:p>
+      </dgm:t>
+    </dgm:pt>
+    <dgm:pt modelId="{1CC96CE7-8131-4AEF-91BC-F9D46832007D}">
+      <dgm:prSet phldrT="[Text]" custT="1"/>
+      <dgm:spPr/>
+      <dgm:t>
+        <a:bodyPr/>
+        <a:lstStyle/>
+        <a:p>
+          <a:r>
+            <a:rPr lang="en-US" sz="800">
+              <a:latin typeface="Consolas" panose="020B0609020204030204" pitchFamily="49" charset="0"/>
+            </a:rPr>
+            <a:t>Supermercado.php</a:t>
+          </a:r>
+        </a:p>
+      </dgm:t>
+    </dgm:pt>
+    <dgm:pt modelId="{A2C6A07E-7403-4BE1-8B38-574514A315EC}" type="parTrans" cxnId="{712BFE9E-D5E6-4C1E-87BE-CDE32FFE5D7A}">
+      <dgm:prSet/>
+      <dgm:spPr/>
+      <dgm:t>
+        <a:bodyPr/>
+        <a:lstStyle/>
+        <a:p>
+          <a:endParaRPr lang="en-US" sz="800">
+            <a:latin typeface="Consolas" panose="020B0609020204030204" pitchFamily="49" charset="0"/>
+          </a:endParaRPr>
+        </a:p>
+      </dgm:t>
+    </dgm:pt>
+    <dgm:pt modelId="{0EA09BE3-CFA0-412B-820D-7861BED7FFA8}" type="sibTrans" cxnId="{712BFE9E-D5E6-4C1E-87BE-CDE32FFE5D7A}">
+      <dgm:prSet/>
+      <dgm:spPr/>
+      <dgm:t>
+        <a:bodyPr/>
+        <a:lstStyle/>
+        <a:p>
+          <a:endParaRPr lang="en-US" sz="800">
+            <a:latin typeface="Consolas" panose="020B0609020204030204" pitchFamily="49" charset="0"/>
+          </a:endParaRPr>
+        </a:p>
+      </dgm:t>
+    </dgm:pt>
+    <dgm:pt modelId="{80CA6FEA-B400-4122-86BE-E52CEA775D04}">
+      <dgm:prSet phldrT="[Text]" custT="1"/>
+      <dgm:spPr/>
+      <dgm:t>
+        <a:bodyPr/>
+        <a:lstStyle/>
+        <a:p>
+          <a:r>
+            <a:rPr lang="en-US" sz="800">
+              <a:latin typeface="Consolas" panose="020B0609020204030204" pitchFamily="49" charset="0"/>
+            </a:rPr>
+            <a:t>nova_categoria.php</a:t>
+          </a:r>
+        </a:p>
+      </dgm:t>
+    </dgm:pt>
+    <dgm:pt modelId="{C0E3E3D8-594F-4AD9-92EC-B0E33C1F54C9}" type="parTrans" cxnId="{B44F0472-6F45-48C7-A93C-0245ADA96F89}">
+      <dgm:prSet/>
+      <dgm:spPr/>
+      <dgm:t>
+        <a:bodyPr/>
+        <a:lstStyle/>
+        <a:p>
+          <a:endParaRPr lang="en-US" sz="800">
+            <a:latin typeface="Consolas" panose="020B0609020204030204" pitchFamily="49" charset="0"/>
+          </a:endParaRPr>
+        </a:p>
+      </dgm:t>
+    </dgm:pt>
+    <dgm:pt modelId="{98FBB8A0-731F-4D52-9AEB-E3206AF84179}" type="sibTrans" cxnId="{B44F0472-6F45-48C7-A93C-0245ADA96F89}">
+      <dgm:prSet/>
+      <dgm:spPr/>
+      <dgm:t>
+        <a:bodyPr/>
+        <a:lstStyle/>
+        <a:p>
+          <a:endParaRPr lang="en-US" sz="800">
+            <a:latin typeface="Consolas" panose="020B0609020204030204" pitchFamily="49" charset="0"/>
+          </a:endParaRPr>
+        </a:p>
+      </dgm:t>
+    </dgm:pt>
+    <dgm:pt modelId="{516C0F69-3CE0-4E7B-873F-0A07D99D881A}">
+      <dgm:prSet phldrT="[Text]" custT="1"/>
+      <dgm:spPr/>
+      <dgm:t>
+        <a:bodyPr/>
+        <a:lstStyle/>
+        <a:p>
+          <a:r>
+            <a:rPr lang="en-US" sz="800">
+              <a:latin typeface="Consolas" panose="020B0609020204030204" pitchFamily="49" charset="0"/>
+            </a:rPr>
+            <a:t>insert_cat.php</a:t>
+          </a:r>
+        </a:p>
+      </dgm:t>
+    </dgm:pt>
+    <dgm:pt modelId="{456B47A1-87D2-485B-B05C-6D0F7761CA6A}" type="parTrans" cxnId="{DACD6933-7B95-4807-B558-658AED268465}">
+      <dgm:prSet/>
+      <dgm:spPr/>
+      <dgm:t>
+        <a:bodyPr/>
+        <a:lstStyle/>
+        <a:p>
+          <a:endParaRPr lang="en-US" sz="800">
+            <a:latin typeface="Consolas" panose="020B0609020204030204" pitchFamily="49" charset="0"/>
+          </a:endParaRPr>
+        </a:p>
+      </dgm:t>
+    </dgm:pt>
+    <dgm:pt modelId="{C3163B27-01E2-4EDD-BFB5-8D3B076170AB}" type="sibTrans" cxnId="{DACD6933-7B95-4807-B558-658AED268465}">
+      <dgm:prSet/>
+      <dgm:spPr/>
+      <dgm:t>
+        <a:bodyPr/>
+        <a:lstStyle/>
+        <a:p>
+          <a:endParaRPr lang="en-US" sz="800">
+            <a:latin typeface="Consolas" panose="020B0609020204030204" pitchFamily="49" charset="0"/>
+          </a:endParaRPr>
+        </a:p>
+      </dgm:t>
+    </dgm:pt>
+    <dgm:pt modelId="{4D71A1F0-F1A4-47D3-B17B-36172DFDFFBE}">
+      <dgm:prSet phldrT="[Text]" custT="1"/>
+      <dgm:spPr/>
+      <dgm:t>
+        <a:bodyPr/>
+        <a:lstStyle/>
+        <a:p>
+          <a:r>
+            <a:rPr lang="en-US" sz="800">
+              <a:latin typeface="Consolas" panose="020B0609020204030204" pitchFamily="49" charset="0"/>
+            </a:rPr>
+            <a:t>ver_subcategorias.php</a:t>
+          </a:r>
+        </a:p>
+      </dgm:t>
+    </dgm:pt>
+    <dgm:pt modelId="{1DC62734-CD38-49C1-949D-C0C07663E14D}" type="parTrans" cxnId="{BF8FFA10-27D6-476A-9874-DF26D2BC17F1}">
+      <dgm:prSet/>
+      <dgm:spPr/>
+      <dgm:t>
+        <a:bodyPr/>
+        <a:lstStyle/>
+        <a:p>
+          <a:endParaRPr lang="en-US" sz="800">
+            <a:latin typeface="Consolas" panose="020B0609020204030204" pitchFamily="49" charset="0"/>
+          </a:endParaRPr>
+        </a:p>
+      </dgm:t>
+    </dgm:pt>
+    <dgm:pt modelId="{12ECB636-C404-4FF2-8896-24DB76E700AF}" type="sibTrans" cxnId="{BF8FFA10-27D6-476A-9874-DF26D2BC17F1}">
+      <dgm:prSet/>
+      <dgm:spPr/>
+      <dgm:t>
+        <a:bodyPr/>
+        <a:lstStyle/>
+        <a:p>
+          <a:endParaRPr lang="en-US" sz="800">
+            <a:latin typeface="Consolas" panose="020B0609020204030204" pitchFamily="49" charset="0"/>
+          </a:endParaRPr>
+        </a:p>
+      </dgm:t>
+    </dgm:pt>
+    <dgm:pt modelId="{F1AF3C72-7025-4A24-AF63-9517ABF4F974}">
+      <dgm:prSet phldrT="[Text]" custT="1"/>
+      <dgm:spPr/>
+      <dgm:t>
+        <a:bodyPr/>
+        <a:lstStyle/>
+        <a:p>
+          <a:r>
+            <a:rPr lang="en-US" sz="800">
+              <a:latin typeface="Consolas" panose="020B0609020204030204" pitchFamily="49" charset="0"/>
+            </a:rPr>
+            <a:t>remover_categoria.php (not implemented)</a:t>
+          </a:r>
+        </a:p>
+      </dgm:t>
+    </dgm:pt>
+    <dgm:pt modelId="{8C951590-B410-4609-BE65-D3F54FE4FE26}" type="parTrans" cxnId="{43A65B1E-33E5-45AC-AB0D-A72267ED1B66}">
+      <dgm:prSet/>
+      <dgm:spPr/>
+      <dgm:t>
+        <a:bodyPr/>
+        <a:lstStyle/>
+        <a:p>
+          <a:endParaRPr lang="en-US" sz="800">
+            <a:latin typeface="Consolas" panose="020B0609020204030204" pitchFamily="49" charset="0"/>
+          </a:endParaRPr>
+        </a:p>
+      </dgm:t>
+    </dgm:pt>
+    <dgm:pt modelId="{2D211A87-C3B7-44F3-81A7-1ABCF34ACACE}" type="sibTrans" cxnId="{43A65B1E-33E5-45AC-AB0D-A72267ED1B66}">
+      <dgm:prSet/>
+      <dgm:spPr/>
+      <dgm:t>
+        <a:bodyPr/>
+        <a:lstStyle/>
+        <a:p>
+          <a:endParaRPr lang="en-US" sz="800">
+            <a:latin typeface="Consolas" panose="020B0609020204030204" pitchFamily="49" charset="0"/>
+          </a:endParaRPr>
+        </a:p>
+      </dgm:t>
+    </dgm:pt>
+    <dgm:pt modelId="{89D127F2-8121-453F-9362-9D7A0B7A4DA6}">
+      <dgm:prSet phldrT="[Text]" custT="1"/>
+      <dgm:spPr/>
+      <dgm:t>
+        <a:bodyPr/>
+        <a:lstStyle/>
+        <a:p>
+          <a:r>
+            <a:rPr lang="en-US" sz="800">
+              <a:latin typeface="Consolas" panose="020B0609020204030204" pitchFamily="49" charset="0"/>
+            </a:rPr>
+            <a:t>nova_subcategoria.php</a:t>
+          </a:r>
+        </a:p>
+      </dgm:t>
+    </dgm:pt>
+    <dgm:pt modelId="{F2208673-2AB9-40BD-BFA6-6FD4551F98D0}" type="parTrans" cxnId="{EA2E8A9D-E1BC-4468-8A27-0389755BB7D5}">
+      <dgm:prSet/>
+      <dgm:spPr/>
+      <dgm:t>
+        <a:bodyPr/>
+        <a:lstStyle/>
+        <a:p>
+          <a:endParaRPr lang="en-US" sz="800">
+            <a:latin typeface="Consolas" panose="020B0609020204030204" pitchFamily="49" charset="0"/>
+          </a:endParaRPr>
+        </a:p>
+      </dgm:t>
+    </dgm:pt>
+    <dgm:pt modelId="{D015AA32-B5F7-4F84-B701-A5FD5AE28AEC}" type="sibTrans" cxnId="{EA2E8A9D-E1BC-4468-8A27-0389755BB7D5}">
+      <dgm:prSet/>
+      <dgm:spPr/>
+      <dgm:t>
+        <a:bodyPr/>
+        <a:lstStyle/>
+        <a:p>
+          <a:endParaRPr lang="en-US" sz="800">
+            <a:latin typeface="Consolas" panose="020B0609020204030204" pitchFamily="49" charset="0"/>
+          </a:endParaRPr>
+        </a:p>
+      </dgm:t>
+    </dgm:pt>
+    <dgm:pt modelId="{177D75C2-12B4-4CB4-B59D-AA39BA2EC4BF}">
+      <dgm:prSet phldrT="[Text]" custT="1"/>
+      <dgm:spPr/>
+      <dgm:t>
+        <a:bodyPr/>
+        <a:lstStyle/>
+        <a:p>
+          <a:r>
+            <a:rPr lang="en-US" sz="800">
+              <a:latin typeface="Consolas" panose="020B0609020204030204" pitchFamily="49" charset="0"/>
+            </a:rPr>
+            <a:t>insert_subcat.php</a:t>
+          </a:r>
+        </a:p>
+      </dgm:t>
+    </dgm:pt>
+    <dgm:pt modelId="{FF63E16D-F037-4BF0-A60C-9279EE3EED87}" type="parTrans" cxnId="{5A7A3DDD-6F9D-4C7E-8597-C9B1D570E177}">
+      <dgm:prSet/>
+      <dgm:spPr/>
+      <dgm:t>
+        <a:bodyPr/>
+        <a:lstStyle/>
+        <a:p>
+          <a:endParaRPr lang="en-US" sz="800">
+            <a:latin typeface="Consolas" panose="020B0609020204030204" pitchFamily="49" charset="0"/>
+          </a:endParaRPr>
+        </a:p>
+      </dgm:t>
+    </dgm:pt>
+    <dgm:pt modelId="{328B0BCF-1334-4575-A265-D890D6686A27}" type="sibTrans" cxnId="{5A7A3DDD-6F9D-4C7E-8597-C9B1D570E177}">
+      <dgm:prSet/>
+      <dgm:spPr/>
+      <dgm:t>
+        <a:bodyPr/>
+        <a:lstStyle/>
+        <a:p>
+          <a:endParaRPr lang="en-US" sz="800">
+            <a:latin typeface="Consolas" panose="020B0609020204030204" pitchFamily="49" charset="0"/>
+          </a:endParaRPr>
+        </a:p>
+      </dgm:t>
+    </dgm:pt>
+    <dgm:pt modelId="{30A53C31-05AF-4187-95CF-A77A7F9875CD}" type="pres">
+      <dgm:prSet presAssocID="{AF681224-5FBB-4A78-80CA-2469EEA1F15A}" presName="hierChild1" presStyleCnt="0">
+        <dgm:presLayoutVars>
+          <dgm:orgChart val="1"/>
+          <dgm:chPref val="1"/>
+          <dgm:dir/>
+          <dgm:animOne val="branch"/>
+          <dgm:animLvl val="lvl"/>
+          <dgm:resizeHandles/>
+        </dgm:presLayoutVars>
+      </dgm:prSet>
+      <dgm:spPr/>
+    </dgm:pt>
+    <dgm:pt modelId="{6CB39E1E-46E1-4D3F-9316-B2CCF75253A0}" type="pres">
+      <dgm:prSet presAssocID="{1CC96CE7-8131-4AEF-91BC-F9D46832007D}" presName="hierRoot1" presStyleCnt="0">
+        <dgm:presLayoutVars>
+          <dgm:hierBranch val="init"/>
+        </dgm:presLayoutVars>
+      </dgm:prSet>
+      <dgm:spPr/>
+    </dgm:pt>
+    <dgm:pt modelId="{6A5C8E9E-AAEA-4CF4-8F24-A7D9ABF1C3AB}" type="pres">
+      <dgm:prSet presAssocID="{1CC96CE7-8131-4AEF-91BC-F9D46832007D}" presName="rootComposite1" presStyleCnt="0"/>
+      <dgm:spPr/>
+    </dgm:pt>
+    <dgm:pt modelId="{B6790945-F82F-4814-A803-D102BFB20BA9}" type="pres">
+      <dgm:prSet presAssocID="{1CC96CE7-8131-4AEF-91BC-F9D46832007D}" presName="rootText1" presStyleLbl="node0" presStyleIdx="0" presStyleCnt="1">
+        <dgm:presLayoutVars>
+          <dgm:chPref val="3"/>
+        </dgm:presLayoutVars>
+      </dgm:prSet>
+      <dgm:spPr/>
+    </dgm:pt>
+    <dgm:pt modelId="{8258DC51-8F3B-4CBD-94A4-DF7F0789D0CC}" type="pres">
+      <dgm:prSet presAssocID="{1CC96CE7-8131-4AEF-91BC-F9D46832007D}" presName="rootConnector1" presStyleLbl="node1" presStyleIdx="0" presStyleCnt="0"/>
+      <dgm:spPr/>
+    </dgm:pt>
+    <dgm:pt modelId="{8E330497-C97A-48D3-96A7-E3E15DE57ED3}" type="pres">
+      <dgm:prSet presAssocID="{1CC96CE7-8131-4AEF-91BC-F9D46832007D}" presName="hierChild2" presStyleCnt="0"/>
+      <dgm:spPr/>
+    </dgm:pt>
+    <dgm:pt modelId="{A530F918-32BF-427B-A7B7-367C8EA9495F}" type="pres">
+      <dgm:prSet presAssocID="{C0E3E3D8-594F-4AD9-92EC-B0E33C1F54C9}" presName="Name64" presStyleLbl="parChTrans1D2" presStyleIdx="0" presStyleCnt="2"/>
+      <dgm:spPr/>
+    </dgm:pt>
+    <dgm:pt modelId="{C6BC8175-792A-43D4-8833-BBD8A42BDA27}" type="pres">
+      <dgm:prSet presAssocID="{80CA6FEA-B400-4122-86BE-E52CEA775D04}" presName="hierRoot2" presStyleCnt="0">
+        <dgm:presLayoutVars>
+          <dgm:hierBranch val="init"/>
+        </dgm:presLayoutVars>
+      </dgm:prSet>
+      <dgm:spPr/>
+    </dgm:pt>
+    <dgm:pt modelId="{32E48AB3-0E6F-43A0-AFDF-994ED01EFCA3}" type="pres">
+      <dgm:prSet presAssocID="{80CA6FEA-B400-4122-86BE-E52CEA775D04}" presName="rootComposite" presStyleCnt="0"/>
+      <dgm:spPr/>
+    </dgm:pt>
+    <dgm:pt modelId="{816E339A-C4B7-474E-8B48-474546898865}" type="pres">
+      <dgm:prSet presAssocID="{80CA6FEA-B400-4122-86BE-E52CEA775D04}" presName="rootText" presStyleLbl="node2" presStyleIdx="0" presStyleCnt="2">
+        <dgm:presLayoutVars>
+          <dgm:chPref val="3"/>
+        </dgm:presLayoutVars>
+      </dgm:prSet>
+      <dgm:spPr/>
+    </dgm:pt>
+    <dgm:pt modelId="{7F2BC2B8-0049-4C8B-8F2F-06A39AAD37C2}" type="pres">
+      <dgm:prSet presAssocID="{80CA6FEA-B400-4122-86BE-E52CEA775D04}" presName="rootConnector" presStyleLbl="node2" presStyleIdx="0" presStyleCnt="2"/>
+      <dgm:spPr/>
+    </dgm:pt>
+    <dgm:pt modelId="{3A7729A2-4A89-4D95-90A8-75A71173A17C}" type="pres">
+      <dgm:prSet presAssocID="{80CA6FEA-B400-4122-86BE-E52CEA775D04}" presName="hierChild4" presStyleCnt="0"/>
+      <dgm:spPr/>
+    </dgm:pt>
+    <dgm:pt modelId="{8667398E-99D2-43DD-AA28-39C215E88075}" type="pres">
+      <dgm:prSet presAssocID="{456B47A1-87D2-485B-B05C-6D0F7761CA6A}" presName="Name64" presStyleLbl="parChTrans1D3" presStyleIdx="0" presStyleCnt="3"/>
+      <dgm:spPr/>
+    </dgm:pt>
+    <dgm:pt modelId="{0C807707-4D03-4651-8DCC-2E1C52D0744E}" type="pres">
+      <dgm:prSet presAssocID="{516C0F69-3CE0-4E7B-873F-0A07D99D881A}" presName="hierRoot2" presStyleCnt="0">
+        <dgm:presLayoutVars>
+          <dgm:hierBranch val="init"/>
+        </dgm:presLayoutVars>
+      </dgm:prSet>
+      <dgm:spPr/>
+    </dgm:pt>
+    <dgm:pt modelId="{D8CD32EA-FCCE-4BD7-8B1E-9827AA27993E}" type="pres">
+      <dgm:prSet presAssocID="{516C0F69-3CE0-4E7B-873F-0A07D99D881A}" presName="rootComposite" presStyleCnt="0"/>
+      <dgm:spPr/>
+    </dgm:pt>
+    <dgm:pt modelId="{A9CE2579-70EC-4308-B2D8-BA7B4FC32C7D}" type="pres">
+      <dgm:prSet presAssocID="{516C0F69-3CE0-4E7B-873F-0A07D99D881A}" presName="rootText" presStyleLbl="node3" presStyleIdx="0" presStyleCnt="3">
+        <dgm:presLayoutVars>
+          <dgm:chPref val="3"/>
+        </dgm:presLayoutVars>
+      </dgm:prSet>
+      <dgm:spPr/>
+    </dgm:pt>
+    <dgm:pt modelId="{04A91AD3-56FD-45EB-8900-10CEE0E00A72}" type="pres">
+      <dgm:prSet presAssocID="{516C0F69-3CE0-4E7B-873F-0A07D99D881A}" presName="rootConnector" presStyleLbl="node3" presStyleIdx="0" presStyleCnt="3"/>
+      <dgm:spPr/>
+    </dgm:pt>
+    <dgm:pt modelId="{1621F1A6-3EF6-41C0-87DB-C9F115B8F92E}" type="pres">
+      <dgm:prSet presAssocID="{516C0F69-3CE0-4E7B-873F-0A07D99D881A}" presName="hierChild4" presStyleCnt="0"/>
+      <dgm:spPr/>
+    </dgm:pt>
+    <dgm:pt modelId="{273AFDA9-3843-4065-8E8D-E912694B1D97}" type="pres">
+      <dgm:prSet presAssocID="{516C0F69-3CE0-4E7B-873F-0A07D99D881A}" presName="hierChild5" presStyleCnt="0"/>
+      <dgm:spPr/>
+    </dgm:pt>
+    <dgm:pt modelId="{69A79F1F-635A-4153-A318-B847E74C58BD}" type="pres">
+      <dgm:prSet presAssocID="{80CA6FEA-B400-4122-86BE-E52CEA775D04}" presName="hierChild5" presStyleCnt="0"/>
+      <dgm:spPr/>
+    </dgm:pt>
+    <dgm:pt modelId="{6463D20A-BD9B-4D6C-832D-2191B30B083D}" type="pres">
+      <dgm:prSet presAssocID="{1DC62734-CD38-49C1-949D-C0C07663E14D}" presName="Name64" presStyleLbl="parChTrans1D2" presStyleIdx="1" presStyleCnt="2"/>
+      <dgm:spPr/>
+    </dgm:pt>
+    <dgm:pt modelId="{7B5C56B7-F69D-4042-9BC5-EB55A43182DA}" type="pres">
+      <dgm:prSet presAssocID="{4D71A1F0-F1A4-47D3-B17B-36172DFDFFBE}" presName="hierRoot2" presStyleCnt="0">
+        <dgm:presLayoutVars>
+          <dgm:hierBranch val="init"/>
+        </dgm:presLayoutVars>
+      </dgm:prSet>
+      <dgm:spPr/>
+    </dgm:pt>
+    <dgm:pt modelId="{962C2287-2CF3-45A3-8E71-99925EE620C7}" type="pres">
+      <dgm:prSet presAssocID="{4D71A1F0-F1A4-47D3-B17B-36172DFDFFBE}" presName="rootComposite" presStyleCnt="0"/>
+      <dgm:spPr/>
+    </dgm:pt>
+    <dgm:pt modelId="{16F1D30F-CB2B-4BA3-8CBE-6DC7C9F425C7}" type="pres">
+      <dgm:prSet presAssocID="{4D71A1F0-F1A4-47D3-B17B-36172DFDFFBE}" presName="rootText" presStyleLbl="node2" presStyleIdx="1" presStyleCnt="2">
+        <dgm:presLayoutVars>
+          <dgm:chPref val="3"/>
+        </dgm:presLayoutVars>
+      </dgm:prSet>
+      <dgm:spPr/>
+    </dgm:pt>
+    <dgm:pt modelId="{2CE8E8EA-35BF-4F3A-8344-BE780D8297A8}" type="pres">
+      <dgm:prSet presAssocID="{4D71A1F0-F1A4-47D3-B17B-36172DFDFFBE}" presName="rootConnector" presStyleLbl="node2" presStyleIdx="1" presStyleCnt="2"/>
+      <dgm:spPr/>
+    </dgm:pt>
+    <dgm:pt modelId="{94B84451-61DC-4B2F-9116-231357DA3F05}" type="pres">
+      <dgm:prSet presAssocID="{4D71A1F0-F1A4-47D3-B17B-36172DFDFFBE}" presName="hierChild4" presStyleCnt="0"/>
+      <dgm:spPr/>
+    </dgm:pt>
+    <dgm:pt modelId="{DF1BD809-DC51-4CD7-AF00-97EB9F91ED92}" type="pres">
+      <dgm:prSet presAssocID="{8C951590-B410-4609-BE65-D3F54FE4FE26}" presName="Name64" presStyleLbl="parChTrans1D3" presStyleIdx="1" presStyleCnt="3"/>
+      <dgm:spPr/>
+    </dgm:pt>
+    <dgm:pt modelId="{02FEDD84-8BD4-4DD1-834F-A3CE94B3882A}" type="pres">
+      <dgm:prSet presAssocID="{F1AF3C72-7025-4A24-AF63-9517ABF4F974}" presName="hierRoot2" presStyleCnt="0">
+        <dgm:presLayoutVars>
+          <dgm:hierBranch val="init"/>
+        </dgm:presLayoutVars>
+      </dgm:prSet>
+      <dgm:spPr/>
+    </dgm:pt>
+    <dgm:pt modelId="{52E3A177-F793-4A02-AC25-D4DC99A43DB8}" type="pres">
+      <dgm:prSet presAssocID="{F1AF3C72-7025-4A24-AF63-9517ABF4F974}" presName="rootComposite" presStyleCnt="0"/>
+      <dgm:spPr/>
+    </dgm:pt>
+    <dgm:pt modelId="{6A079DE1-6551-4060-9C7D-7B2057AD8AC3}" type="pres">
+      <dgm:prSet presAssocID="{F1AF3C72-7025-4A24-AF63-9517ABF4F974}" presName="rootText" presStyleLbl="node3" presStyleIdx="1" presStyleCnt="3">
+        <dgm:presLayoutVars>
+          <dgm:chPref val="3"/>
+        </dgm:presLayoutVars>
+      </dgm:prSet>
+      <dgm:spPr/>
+    </dgm:pt>
+    <dgm:pt modelId="{4EAE496A-51D8-4858-B1D6-AC5C33A3FA28}" type="pres">
+      <dgm:prSet presAssocID="{F1AF3C72-7025-4A24-AF63-9517ABF4F974}" presName="rootConnector" presStyleLbl="node3" presStyleIdx="1" presStyleCnt="3"/>
+      <dgm:spPr/>
+    </dgm:pt>
+    <dgm:pt modelId="{9FF324F8-3266-4FC9-A5E5-B5F1CE4E7418}" type="pres">
+      <dgm:prSet presAssocID="{F1AF3C72-7025-4A24-AF63-9517ABF4F974}" presName="hierChild4" presStyleCnt="0"/>
+      <dgm:spPr/>
+    </dgm:pt>
+    <dgm:pt modelId="{B8565FD6-0DF9-467A-B167-E8FDBA858EF4}" type="pres">
+      <dgm:prSet presAssocID="{F1AF3C72-7025-4A24-AF63-9517ABF4F974}" presName="hierChild5" presStyleCnt="0"/>
+      <dgm:spPr/>
+    </dgm:pt>
+    <dgm:pt modelId="{79EE86FB-E7C7-4FB6-BA15-C11AA4770817}" type="pres">
+      <dgm:prSet presAssocID="{F2208673-2AB9-40BD-BFA6-6FD4551F98D0}" presName="Name64" presStyleLbl="parChTrans1D3" presStyleIdx="2" presStyleCnt="3"/>
+      <dgm:spPr/>
+    </dgm:pt>
+    <dgm:pt modelId="{181BCED1-2CC4-43E8-9D2C-142142F042C7}" type="pres">
+      <dgm:prSet presAssocID="{89D127F2-8121-453F-9362-9D7A0B7A4DA6}" presName="hierRoot2" presStyleCnt="0">
+        <dgm:presLayoutVars>
+          <dgm:hierBranch val="init"/>
+        </dgm:presLayoutVars>
+      </dgm:prSet>
+      <dgm:spPr/>
+    </dgm:pt>
+    <dgm:pt modelId="{90E3D33B-9C6E-4DEA-A067-474EF7962E31}" type="pres">
+      <dgm:prSet presAssocID="{89D127F2-8121-453F-9362-9D7A0B7A4DA6}" presName="rootComposite" presStyleCnt="0"/>
+      <dgm:spPr/>
+    </dgm:pt>
+    <dgm:pt modelId="{68F21F1A-83CC-4FD5-96D9-8752D2D0E181}" type="pres">
+      <dgm:prSet presAssocID="{89D127F2-8121-453F-9362-9D7A0B7A4DA6}" presName="rootText" presStyleLbl="node3" presStyleIdx="2" presStyleCnt="3">
+        <dgm:presLayoutVars>
+          <dgm:chPref val="3"/>
+        </dgm:presLayoutVars>
+      </dgm:prSet>
+      <dgm:spPr/>
+    </dgm:pt>
+    <dgm:pt modelId="{6A1878A2-83B4-42F7-93CE-15820B96748A}" type="pres">
+      <dgm:prSet presAssocID="{89D127F2-8121-453F-9362-9D7A0B7A4DA6}" presName="rootConnector" presStyleLbl="node3" presStyleIdx="2" presStyleCnt="3"/>
+      <dgm:spPr/>
+    </dgm:pt>
+    <dgm:pt modelId="{D419A382-5D49-4FCA-9C2F-B2D8599ED031}" type="pres">
+      <dgm:prSet presAssocID="{89D127F2-8121-453F-9362-9D7A0B7A4DA6}" presName="hierChild4" presStyleCnt="0"/>
+      <dgm:spPr/>
+    </dgm:pt>
+    <dgm:pt modelId="{8550F696-72B6-4027-9F11-6865EC9FC5FF}" type="pres">
+      <dgm:prSet presAssocID="{FF63E16D-F037-4BF0-A60C-9279EE3EED87}" presName="Name64" presStyleLbl="parChTrans1D4" presStyleIdx="0" presStyleCnt="1"/>
+      <dgm:spPr/>
+    </dgm:pt>
+    <dgm:pt modelId="{03E39F76-7D0B-46FA-BF78-7AE453A1B345}" type="pres">
+      <dgm:prSet presAssocID="{177D75C2-12B4-4CB4-B59D-AA39BA2EC4BF}" presName="hierRoot2" presStyleCnt="0">
+        <dgm:presLayoutVars>
+          <dgm:hierBranch val="init"/>
+        </dgm:presLayoutVars>
+      </dgm:prSet>
+      <dgm:spPr/>
+    </dgm:pt>
+    <dgm:pt modelId="{BD415C56-ADC0-4BFF-8160-A0F4C368CBB5}" type="pres">
+      <dgm:prSet presAssocID="{177D75C2-12B4-4CB4-B59D-AA39BA2EC4BF}" presName="rootComposite" presStyleCnt="0"/>
+      <dgm:spPr/>
+    </dgm:pt>
+    <dgm:pt modelId="{EDAEC419-1E2B-4F39-BAE8-6577FEA75948}" type="pres">
+      <dgm:prSet presAssocID="{177D75C2-12B4-4CB4-B59D-AA39BA2EC4BF}" presName="rootText" presStyleLbl="node4" presStyleIdx="0" presStyleCnt="1">
+        <dgm:presLayoutVars>
+          <dgm:chPref val="3"/>
+        </dgm:presLayoutVars>
+      </dgm:prSet>
+      <dgm:spPr/>
+    </dgm:pt>
+    <dgm:pt modelId="{7078B857-D725-4784-A4B1-C1D42DD9C75A}" type="pres">
+      <dgm:prSet presAssocID="{177D75C2-12B4-4CB4-B59D-AA39BA2EC4BF}" presName="rootConnector" presStyleLbl="node4" presStyleIdx="0" presStyleCnt="1"/>
+      <dgm:spPr/>
+    </dgm:pt>
+    <dgm:pt modelId="{6DC4BF3D-9713-4FDC-B716-557975C04D70}" type="pres">
+      <dgm:prSet presAssocID="{177D75C2-12B4-4CB4-B59D-AA39BA2EC4BF}" presName="hierChild4" presStyleCnt="0"/>
+      <dgm:spPr/>
+    </dgm:pt>
+    <dgm:pt modelId="{5E12E4D9-537E-4E95-99D5-D16F91F59AD4}" type="pres">
+      <dgm:prSet presAssocID="{177D75C2-12B4-4CB4-B59D-AA39BA2EC4BF}" presName="hierChild5" presStyleCnt="0"/>
+      <dgm:spPr/>
+    </dgm:pt>
+    <dgm:pt modelId="{E6BA1329-6B69-4407-A73C-42B680C3F20B}" type="pres">
+      <dgm:prSet presAssocID="{89D127F2-8121-453F-9362-9D7A0B7A4DA6}" presName="hierChild5" presStyleCnt="0"/>
+      <dgm:spPr/>
+    </dgm:pt>
+    <dgm:pt modelId="{2FD9A8BB-24CF-4CBD-AB45-54E9F1FF5FE4}" type="pres">
+      <dgm:prSet presAssocID="{4D71A1F0-F1A4-47D3-B17B-36172DFDFFBE}" presName="hierChild5" presStyleCnt="0"/>
+      <dgm:spPr/>
+    </dgm:pt>
+    <dgm:pt modelId="{D79968A8-F91F-470A-A13A-CAB331167371}" type="pres">
+      <dgm:prSet presAssocID="{1CC96CE7-8131-4AEF-91BC-F9D46832007D}" presName="hierChild3" presStyleCnt="0"/>
+      <dgm:spPr/>
+    </dgm:pt>
+  </dgm:ptLst>
+  <dgm:cxnLst>
+    <dgm:cxn modelId="{0567E70B-7819-43C2-9115-844B2706C44C}" type="presOf" srcId="{456B47A1-87D2-485B-B05C-6D0F7761CA6A}" destId="{8667398E-99D2-43DD-AA28-39C215E88075}" srcOrd="0" destOrd="0" presId="urn:microsoft.com/office/officeart/2009/3/layout/HorizontalOrganizationChart"/>
+    <dgm:cxn modelId="{60CF920C-DC52-4F62-854C-FE4E833785E5}" type="presOf" srcId="{1DC62734-CD38-49C1-949D-C0C07663E14D}" destId="{6463D20A-BD9B-4D6C-832D-2191B30B083D}" srcOrd="0" destOrd="0" presId="urn:microsoft.com/office/officeart/2009/3/layout/HorizontalOrganizationChart"/>
+    <dgm:cxn modelId="{BF8FFA10-27D6-476A-9874-DF26D2BC17F1}" srcId="{1CC96CE7-8131-4AEF-91BC-F9D46832007D}" destId="{4D71A1F0-F1A4-47D3-B17B-36172DFDFFBE}" srcOrd="1" destOrd="0" parTransId="{1DC62734-CD38-49C1-949D-C0C07663E14D}" sibTransId="{12ECB636-C404-4FF2-8896-24DB76E700AF}"/>
+    <dgm:cxn modelId="{43A65B1E-33E5-45AC-AB0D-A72267ED1B66}" srcId="{4D71A1F0-F1A4-47D3-B17B-36172DFDFFBE}" destId="{F1AF3C72-7025-4A24-AF63-9517ABF4F974}" srcOrd="0" destOrd="0" parTransId="{8C951590-B410-4609-BE65-D3F54FE4FE26}" sibTransId="{2D211A87-C3B7-44F3-81A7-1ABCF34ACACE}"/>
+    <dgm:cxn modelId="{8A833622-D32E-45D3-BF9A-3EA79A27E4EA}" type="presOf" srcId="{89D127F2-8121-453F-9362-9D7A0B7A4DA6}" destId="{6A1878A2-83B4-42F7-93CE-15820B96748A}" srcOrd="1" destOrd="0" presId="urn:microsoft.com/office/officeart/2009/3/layout/HorizontalOrganizationChart"/>
+    <dgm:cxn modelId="{8CED6831-81E8-4816-8009-C924E72FE919}" type="presOf" srcId="{516C0F69-3CE0-4E7B-873F-0A07D99D881A}" destId="{A9CE2579-70EC-4308-B2D8-BA7B4FC32C7D}" srcOrd="0" destOrd="0" presId="urn:microsoft.com/office/officeart/2009/3/layout/HorizontalOrganizationChart"/>
+    <dgm:cxn modelId="{DACD6933-7B95-4807-B558-658AED268465}" srcId="{80CA6FEA-B400-4122-86BE-E52CEA775D04}" destId="{516C0F69-3CE0-4E7B-873F-0A07D99D881A}" srcOrd="0" destOrd="0" parTransId="{456B47A1-87D2-485B-B05C-6D0F7761CA6A}" sibTransId="{C3163B27-01E2-4EDD-BFB5-8D3B076170AB}"/>
+    <dgm:cxn modelId="{42BC2B35-782B-4415-AEF2-301499437148}" type="presOf" srcId="{177D75C2-12B4-4CB4-B59D-AA39BA2EC4BF}" destId="{7078B857-D725-4784-A4B1-C1D42DD9C75A}" srcOrd="1" destOrd="0" presId="urn:microsoft.com/office/officeart/2009/3/layout/HorizontalOrganizationChart"/>
+    <dgm:cxn modelId="{C710E137-14ED-43A0-BCCD-6C95E2E43C67}" type="presOf" srcId="{1CC96CE7-8131-4AEF-91BC-F9D46832007D}" destId="{B6790945-F82F-4814-A803-D102BFB20BA9}" srcOrd="0" destOrd="0" presId="urn:microsoft.com/office/officeart/2009/3/layout/HorizontalOrganizationChart"/>
+    <dgm:cxn modelId="{0494BA3E-BC9D-43C0-8559-729682A7CB33}" type="presOf" srcId="{80CA6FEA-B400-4122-86BE-E52CEA775D04}" destId="{7F2BC2B8-0049-4C8B-8F2F-06A39AAD37C2}" srcOrd="1" destOrd="0" presId="urn:microsoft.com/office/officeart/2009/3/layout/HorizontalOrganizationChart"/>
+    <dgm:cxn modelId="{60D7DE61-F6B1-4FB6-85FC-D89356CC7445}" type="presOf" srcId="{4D71A1F0-F1A4-47D3-B17B-36172DFDFFBE}" destId="{16F1D30F-CB2B-4BA3-8CBE-6DC7C9F425C7}" srcOrd="0" destOrd="0" presId="urn:microsoft.com/office/officeart/2009/3/layout/HorizontalOrganizationChart"/>
+    <dgm:cxn modelId="{E4977468-1E38-4FF2-8227-B0D74F6DB40F}" type="presOf" srcId="{1CC96CE7-8131-4AEF-91BC-F9D46832007D}" destId="{8258DC51-8F3B-4CBD-94A4-DF7F0789D0CC}" srcOrd="1" destOrd="0" presId="urn:microsoft.com/office/officeart/2009/3/layout/HorizontalOrganizationChart"/>
+    <dgm:cxn modelId="{7C39356E-2552-446E-968D-5EBD2729EF60}" type="presOf" srcId="{80CA6FEA-B400-4122-86BE-E52CEA775D04}" destId="{816E339A-C4B7-474E-8B48-474546898865}" srcOrd="0" destOrd="0" presId="urn:microsoft.com/office/officeart/2009/3/layout/HorizontalOrganizationChart"/>
+    <dgm:cxn modelId="{B44F0472-6F45-48C7-A93C-0245ADA96F89}" srcId="{1CC96CE7-8131-4AEF-91BC-F9D46832007D}" destId="{80CA6FEA-B400-4122-86BE-E52CEA775D04}" srcOrd="0" destOrd="0" parTransId="{C0E3E3D8-594F-4AD9-92EC-B0E33C1F54C9}" sibTransId="{98FBB8A0-731F-4D52-9AEB-E3206AF84179}"/>
+    <dgm:cxn modelId="{3251678F-124B-4375-A6F1-3AE973440AE8}" type="presOf" srcId="{F1AF3C72-7025-4A24-AF63-9517ABF4F974}" destId="{6A079DE1-6551-4060-9C7D-7B2057AD8AC3}" srcOrd="0" destOrd="0" presId="urn:microsoft.com/office/officeart/2009/3/layout/HorizontalOrganizationChart"/>
+    <dgm:cxn modelId="{CD982794-F600-4993-99C9-57C60AAD7BA4}" type="presOf" srcId="{4D71A1F0-F1A4-47D3-B17B-36172DFDFFBE}" destId="{2CE8E8EA-35BF-4F3A-8344-BE780D8297A8}" srcOrd="1" destOrd="0" presId="urn:microsoft.com/office/officeart/2009/3/layout/HorizontalOrganizationChart"/>
+    <dgm:cxn modelId="{EA2E8A9D-E1BC-4468-8A27-0389755BB7D5}" srcId="{4D71A1F0-F1A4-47D3-B17B-36172DFDFFBE}" destId="{89D127F2-8121-453F-9362-9D7A0B7A4DA6}" srcOrd="1" destOrd="0" parTransId="{F2208673-2AB9-40BD-BFA6-6FD4551F98D0}" sibTransId="{D015AA32-B5F7-4F84-B701-A5FD5AE28AEC}"/>
+    <dgm:cxn modelId="{712BFE9E-D5E6-4C1E-87BE-CDE32FFE5D7A}" srcId="{AF681224-5FBB-4A78-80CA-2469EEA1F15A}" destId="{1CC96CE7-8131-4AEF-91BC-F9D46832007D}" srcOrd="0" destOrd="0" parTransId="{A2C6A07E-7403-4BE1-8B38-574514A315EC}" sibTransId="{0EA09BE3-CFA0-412B-820D-7861BED7FFA8}"/>
+    <dgm:cxn modelId="{62C181AA-7986-4473-B16F-6163CB688EB3}" type="presOf" srcId="{177D75C2-12B4-4CB4-B59D-AA39BA2EC4BF}" destId="{EDAEC419-1E2B-4F39-BAE8-6577FEA75948}" srcOrd="0" destOrd="0" presId="urn:microsoft.com/office/officeart/2009/3/layout/HorizontalOrganizationChart"/>
+    <dgm:cxn modelId="{5C3638B6-42CE-49C4-A225-E39775B589F3}" type="presOf" srcId="{8C951590-B410-4609-BE65-D3F54FE4FE26}" destId="{DF1BD809-DC51-4CD7-AF00-97EB9F91ED92}" srcOrd="0" destOrd="0" presId="urn:microsoft.com/office/officeart/2009/3/layout/HorizontalOrganizationChart"/>
+    <dgm:cxn modelId="{150A4BB9-F639-4580-85A9-B76B77499272}" type="presOf" srcId="{89D127F2-8121-453F-9362-9D7A0B7A4DA6}" destId="{68F21F1A-83CC-4FD5-96D9-8752D2D0E181}" srcOrd="0" destOrd="0" presId="urn:microsoft.com/office/officeart/2009/3/layout/HorizontalOrganizationChart"/>
+    <dgm:cxn modelId="{5A7A3DDD-6F9D-4C7E-8597-C9B1D570E177}" srcId="{89D127F2-8121-453F-9362-9D7A0B7A4DA6}" destId="{177D75C2-12B4-4CB4-B59D-AA39BA2EC4BF}" srcOrd="0" destOrd="0" parTransId="{FF63E16D-F037-4BF0-A60C-9279EE3EED87}" sibTransId="{328B0BCF-1334-4575-A265-D890D6686A27}"/>
+    <dgm:cxn modelId="{87092EE0-C057-45F3-BFE6-F7EC73890001}" type="presOf" srcId="{FF63E16D-F037-4BF0-A60C-9279EE3EED87}" destId="{8550F696-72B6-4027-9F11-6865EC9FC5FF}" srcOrd="0" destOrd="0" presId="urn:microsoft.com/office/officeart/2009/3/layout/HorizontalOrganizationChart"/>
+    <dgm:cxn modelId="{F30020E1-D41D-4F6C-8D7F-E0372ABCD924}" type="presOf" srcId="{F1AF3C72-7025-4A24-AF63-9517ABF4F974}" destId="{4EAE496A-51D8-4858-B1D6-AC5C33A3FA28}" srcOrd="1" destOrd="0" presId="urn:microsoft.com/office/officeart/2009/3/layout/HorizontalOrganizationChart"/>
+    <dgm:cxn modelId="{7B5E8EE5-AAB0-4BB1-BBA9-7DDD1628E16B}" type="presOf" srcId="{516C0F69-3CE0-4E7B-873F-0A07D99D881A}" destId="{04A91AD3-56FD-45EB-8900-10CEE0E00A72}" srcOrd="1" destOrd="0" presId="urn:microsoft.com/office/officeart/2009/3/layout/HorizontalOrganizationChart"/>
+    <dgm:cxn modelId="{D9E62EEA-5563-4643-9E89-596ACA24C4F4}" type="presOf" srcId="{C0E3E3D8-594F-4AD9-92EC-B0E33C1F54C9}" destId="{A530F918-32BF-427B-A7B7-367C8EA9495F}" srcOrd="0" destOrd="0" presId="urn:microsoft.com/office/officeart/2009/3/layout/HorizontalOrganizationChart"/>
+    <dgm:cxn modelId="{27516BED-2DD9-4328-ACD6-F9B220C1515D}" type="presOf" srcId="{AF681224-5FBB-4A78-80CA-2469EEA1F15A}" destId="{30A53C31-05AF-4187-95CF-A77A7F9875CD}" srcOrd="0" destOrd="0" presId="urn:microsoft.com/office/officeart/2009/3/layout/HorizontalOrganizationChart"/>
+    <dgm:cxn modelId="{CCF1A9EE-CACE-4BBB-8EBF-FBF6839A0AD8}" type="presOf" srcId="{F2208673-2AB9-40BD-BFA6-6FD4551F98D0}" destId="{79EE86FB-E7C7-4FB6-BA15-C11AA4770817}" srcOrd="0" destOrd="0" presId="urn:microsoft.com/office/officeart/2009/3/layout/HorizontalOrganizationChart"/>
+    <dgm:cxn modelId="{B3CB72B6-1EC3-454E-BB4D-54579A312497}" type="presParOf" srcId="{30A53C31-05AF-4187-95CF-A77A7F9875CD}" destId="{6CB39E1E-46E1-4D3F-9316-B2CCF75253A0}" srcOrd="0" destOrd="0" presId="urn:microsoft.com/office/officeart/2009/3/layout/HorizontalOrganizationChart"/>
+    <dgm:cxn modelId="{21462E6F-B037-4BDA-8D90-C865D6BF05FE}" type="presParOf" srcId="{6CB39E1E-46E1-4D3F-9316-B2CCF75253A0}" destId="{6A5C8E9E-AAEA-4CF4-8F24-A7D9ABF1C3AB}" srcOrd="0" destOrd="0" presId="urn:microsoft.com/office/officeart/2009/3/layout/HorizontalOrganizationChart"/>
+    <dgm:cxn modelId="{FFA7CD27-221B-474F-9B8A-90A537DE7AD6}" type="presParOf" srcId="{6A5C8E9E-AAEA-4CF4-8F24-A7D9ABF1C3AB}" destId="{B6790945-F82F-4814-A803-D102BFB20BA9}" srcOrd="0" destOrd="0" presId="urn:microsoft.com/office/officeart/2009/3/layout/HorizontalOrganizationChart"/>
+    <dgm:cxn modelId="{F8C25B77-D3CA-4367-A4A5-85B911A4CB38}" type="presParOf" srcId="{6A5C8E9E-AAEA-4CF4-8F24-A7D9ABF1C3AB}" destId="{8258DC51-8F3B-4CBD-94A4-DF7F0789D0CC}" srcOrd="1" destOrd="0" presId="urn:microsoft.com/office/officeart/2009/3/layout/HorizontalOrganizationChart"/>
+    <dgm:cxn modelId="{3896CCDC-BE29-4E49-904D-154C1286F543}" type="presParOf" srcId="{6CB39E1E-46E1-4D3F-9316-B2CCF75253A0}" destId="{8E330497-C97A-48D3-96A7-E3E15DE57ED3}" srcOrd="1" destOrd="0" presId="urn:microsoft.com/office/officeart/2009/3/layout/HorizontalOrganizationChart"/>
+    <dgm:cxn modelId="{B0697B06-E6EF-466A-856D-67F495A6F7ED}" type="presParOf" srcId="{8E330497-C97A-48D3-96A7-E3E15DE57ED3}" destId="{A530F918-32BF-427B-A7B7-367C8EA9495F}" srcOrd="0" destOrd="0" presId="urn:microsoft.com/office/officeart/2009/3/layout/HorizontalOrganizationChart"/>
+    <dgm:cxn modelId="{5B335301-F8A9-484A-A8D4-54A7021209A7}" type="presParOf" srcId="{8E330497-C97A-48D3-96A7-E3E15DE57ED3}" destId="{C6BC8175-792A-43D4-8833-BBD8A42BDA27}" srcOrd="1" destOrd="0" presId="urn:microsoft.com/office/officeart/2009/3/layout/HorizontalOrganizationChart"/>
+    <dgm:cxn modelId="{81D3FAF2-75A1-4CF2-96D7-D3EEF9049787}" type="presParOf" srcId="{C6BC8175-792A-43D4-8833-BBD8A42BDA27}" destId="{32E48AB3-0E6F-43A0-AFDF-994ED01EFCA3}" srcOrd="0" destOrd="0" presId="urn:microsoft.com/office/officeart/2009/3/layout/HorizontalOrganizationChart"/>
+    <dgm:cxn modelId="{9CE26189-2ED7-4876-BCE9-1536797D9286}" type="presParOf" srcId="{32E48AB3-0E6F-43A0-AFDF-994ED01EFCA3}" destId="{816E339A-C4B7-474E-8B48-474546898865}" srcOrd="0" destOrd="0" presId="urn:microsoft.com/office/officeart/2009/3/layout/HorizontalOrganizationChart"/>
+    <dgm:cxn modelId="{0E06780E-C999-4AF6-8E71-C2A330E03451}" type="presParOf" srcId="{32E48AB3-0E6F-43A0-AFDF-994ED01EFCA3}" destId="{7F2BC2B8-0049-4C8B-8F2F-06A39AAD37C2}" srcOrd="1" destOrd="0" presId="urn:microsoft.com/office/officeart/2009/3/layout/HorizontalOrganizationChart"/>
+    <dgm:cxn modelId="{837130C6-C15D-4BD7-925F-6E1118F8A47A}" type="presParOf" srcId="{C6BC8175-792A-43D4-8833-BBD8A42BDA27}" destId="{3A7729A2-4A89-4D95-90A8-75A71173A17C}" srcOrd="1" destOrd="0" presId="urn:microsoft.com/office/officeart/2009/3/layout/HorizontalOrganizationChart"/>
+    <dgm:cxn modelId="{C41E6C93-7A5C-4412-B174-2B4DBC9E7824}" type="presParOf" srcId="{3A7729A2-4A89-4D95-90A8-75A71173A17C}" destId="{8667398E-99D2-43DD-AA28-39C215E88075}" srcOrd="0" destOrd="0" presId="urn:microsoft.com/office/officeart/2009/3/layout/HorizontalOrganizationChart"/>
+    <dgm:cxn modelId="{D282287C-B945-41BE-97D8-2F8F7AD196BF}" type="presParOf" srcId="{3A7729A2-4A89-4D95-90A8-75A71173A17C}" destId="{0C807707-4D03-4651-8DCC-2E1C52D0744E}" srcOrd="1" destOrd="0" presId="urn:microsoft.com/office/officeart/2009/3/layout/HorizontalOrganizationChart"/>
+    <dgm:cxn modelId="{47C3FAC2-62BD-4AFF-8F5F-37242EBBD0CA}" type="presParOf" srcId="{0C807707-4D03-4651-8DCC-2E1C52D0744E}" destId="{D8CD32EA-FCCE-4BD7-8B1E-9827AA27993E}" srcOrd="0" destOrd="0" presId="urn:microsoft.com/office/officeart/2009/3/layout/HorizontalOrganizationChart"/>
+    <dgm:cxn modelId="{6F9C4374-670B-4557-883D-816B29932F82}" type="presParOf" srcId="{D8CD32EA-FCCE-4BD7-8B1E-9827AA27993E}" destId="{A9CE2579-70EC-4308-B2D8-BA7B4FC32C7D}" srcOrd="0" destOrd="0" presId="urn:microsoft.com/office/officeart/2009/3/layout/HorizontalOrganizationChart"/>
+    <dgm:cxn modelId="{4D3E3116-1CB8-4468-B2C2-8037D937CE93}" type="presParOf" srcId="{D8CD32EA-FCCE-4BD7-8B1E-9827AA27993E}" destId="{04A91AD3-56FD-45EB-8900-10CEE0E00A72}" srcOrd="1" destOrd="0" presId="urn:microsoft.com/office/officeart/2009/3/layout/HorizontalOrganizationChart"/>
+    <dgm:cxn modelId="{99B534E2-8E9C-40E2-BADA-799B91D263A9}" type="presParOf" srcId="{0C807707-4D03-4651-8DCC-2E1C52D0744E}" destId="{1621F1A6-3EF6-41C0-87DB-C9F115B8F92E}" srcOrd="1" destOrd="0" presId="urn:microsoft.com/office/officeart/2009/3/layout/HorizontalOrganizationChart"/>
+    <dgm:cxn modelId="{B914C785-092B-487A-8C77-B803C1D19842}" type="presParOf" srcId="{0C807707-4D03-4651-8DCC-2E1C52D0744E}" destId="{273AFDA9-3843-4065-8E8D-E912694B1D97}" srcOrd="2" destOrd="0" presId="urn:microsoft.com/office/officeart/2009/3/layout/HorizontalOrganizationChart"/>
+    <dgm:cxn modelId="{6068D3A9-2B47-4B3E-A9A6-57A666A8A4F7}" type="presParOf" srcId="{C6BC8175-792A-43D4-8833-BBD8A42BDA27}" destId="{69A79F1F-635A-4153-A318-B847E74C58BD}" srcOrd="2" destOrd="0" presId="urn:microsoft.com/office/officeart/2009/3/layout/HorizontalOrganizationChart"/>
+    <dgm:cxn modelId="{EC94C2C8-B042-4678-A618-2835858BC362}" type="presParOf" srcId="{8E330497-C97A-48D3-96A7-E3E15DE57ED3}" destId="{6463D20A-BD9B-4D6C-832D-2191B30B083D}" srcOrd="2" destOrd="0" presId="urn:microsoft.com/office/officeart/2009/3/layout/HorizontalOrganizationChart"/>
+    <dgm:cxn modelId="{6A871826-132B-482F-A720-6276561B7389}" type="presParOf" srcId="{8E330497-C97A-48D3-96A7-E3E15DE57ED3}" destId="{7B5C56B7-F69D-4042-9BC5-EB55A43182DA}" srcOrd="3" destOrd="0" presId="urn:microsoft.com/office/officeart/2009/3/layout/HorizontalOrganizationChart"/>
+    <dgm:cxn modelId="{D34114B1-CB8C-4431-9872-10293E20420D}" type="presParOf" srcId="{7B5C56B7-F69D-4042-9BC5-EB55A43182DA}" destId="{962C2287-2CF3-45A3-8E71-99925EE620C7}" srcOrd="0" destOrd="0" presId="urn:microsoft.com/office/officeart/2009/3/layout/HorizontalOrganizationChart"/>
+    <dgm:cxn modelId="{7F5DCB6A-38B2-4E80-BE95-C1AB8F5CC8E7}" type="presParOf" srcId="{962C2287-2CF3-45A3-8E71-99925EE620C7}" destId="{16F1D30F-CB2B-4BA3-8CBE-6DC7C9F425C7}" srcOrd="0" destOrd="0" presId="urn:microsoft.com/office/officeart/2009/3/layout/HorizontalOrganizationChart"/>
+    <dgm:cxn modelId="{52345F41-8701-476E-BA56-3699918FC9D5}" type="presParOf" srcId="{962C2287-2CF3-45A3-8E71-99925EE620C7}" destId="{2CE8E8EA-35BF-4F3A-8344-BE780D8297A8}" srcOrd="1" destOrd="0" presId="urn:microsoft.com/office/officeart/2009/3/layout/HorizontalOrganizationChart"/>
+    <dgm:cxn modelId="{15D4A5C3-58E9-4329-AE46-BB8B15656EDF}" type="presParOf" srcId="{7B5C56B7-F69D-4042-9BC5-EB55A43182DA}" destId="{94B84451-61DC-4B2F-9116-231357DA3F05}" srcOrd="1" destOrd="0" presId="urn:microsoft.com/office/officeart/2009/3/layout/HorizontalOrganizationChart"/>
+    <dgm:cxn modelId="{01DEA1E7-C95F-48BB-9B56-1DE02DFDD906}" type="presParOf" srcId="{94B84451-61DC-4B2F-9116-231357DA3F05}" destId="{DF1BD809-DC51-4CD7-AF00-97EB9F91ED92}" srcOrd="0" destOrd="0" presId="urn:microsoft.com/office/officeart/2009/3/layout/HorizontalOrganizationChart"/>
+    <dgm:cxn modelId="{58D848A0-023A-4B9F-8FDC-48ABA6F1C657}" type="presParOf" srcId="{94B84451-61DC-4B2F-9116-231357DA3F05}" destId="{02FEDD84-8BD4-4DD1-834F-A3CE94B3882A}" srcOrd="1" destOrd="0" presId="urn:microsoft.com/office/officeart/2009/3/layout/HorizontalOrganizationChart"/>
+    <dgm:cxn modelId="{DCE0C562-DE4E-4A01-AD01-89DAEC6BE544}" type="presParOf" srcId="{02FEDD84-8BD4-4DD1-834F-A3CE94B3882A}" destId="{52E3A177-F793-4A02-AC25-D4DC99A43DB8}" srcOrd="0" destOrd="0" presId="urn:microsoft.com/office/officeart/2009/3/layout/HorizontalOrganizationChart"/>
+    <dgm:cxn modelId="{00A107EF-7A2F-4162-8DA3-FF99EFD95953}" type="presParOf" srcId="{52E3A177-F793-4A02-AC25-D4DC99A43DB8}" destId="{6A079DE1-6551-4060-9C7D-7B2057AD8AC3}" srcOrd="0" destOrd="0" presId="urn:microsoft.com/office/officeart/2009/3/layout/HorizontalOrganizationChart"/>
+    <dgm:cxn modelId="{4EC44A39-4B62-4BBF-8B2D-E82981A36119}" type="presParOf" srcId="{52E3A177-F793-4A02-AC25-D4DC99A43DB8}" destId="{4EAE496A-51D8-4858-B1D6-AC5C33A3FA28}" srcOrd="1" destOrd="0" presId="urn:microsoft.com/office/officeart/2009/3/layout/HorizontalOrganizationChart"/>
+    <dgm:cxn modelId="{F280DFD0-F550-4727-84F8-9F36DB30D6C5}" type="presParOf" srcId="{02FEDD84-8BD4-4DD1-834F-A3CE94B3882A}" destId="{9FF324F8-3266-4FC9-A5E5-B5F1CE4E7418}" srcOrd="1" destOrd="0" presId="urn:microsoft.com/office/officeart/2009/3/layout/HorizontalOrganizationChart"/>
+    <dgm:cxn modelId="{8ED7DB3A-9474-4D35-BAA1-552CC42A5BE0}" type="presParOf" srcId="{02FEDD84-8BD4-4DD1-834F-A3CE94B3882A}" destId="{B8565FD6-0DF9-467A-B167-E8FDBA858EF4}" srcOrd="2" destOrd="0" presId="urn:microsoft.com/office/officeart/2009/3/layout/HorizontalOrganizationChart"/>
+    <dgm:cxn modelId="{423C815E-B2E3-4625-B07C-E119386035E5}" type="presParOf" srcId="{94B84451-61DC-4B2F-9116-231357DA3F05}" destId="{79EE86FB-E7C7-4FB6-BA15-C11AA4770817}" srcOrd="2" destOrd="0" presId="urn:microsoft.com/office/officeart/2009/3/layout/HorizontalOrganizationChart"/>
+    <dgm:cxn modelId="{387E44C0-5398-439C-BEDC-CAB64D2EA9D7}" type="presParOf" srcId="{94B84451-61DC-4B2F-9116-231357DA3F05}" destId="{181BCED1-2CC4-43E8-9D2C-142142F042C7}" srcOrd="3" destOrd="0" presId="urn:microsoft.com/office/officeart/2009/3/layout/HorizontalOrganizationChart"/>
+    <dgm:cxn modelId="{FBA0B305-A9CE-4255-BFC1-F0BD4748BC1E}" type="presParOf" srcId="{181BCED1-2CC4-43E8-9D2C-142142F042C7}" destId="{90E3D33B-9C6E-4DEA-A067-474EF7962E31}" srcOrd="0" destOrd="0" presId="urn:microsoft.com/office/officeart/2009/3/layout/HorizontalOrganizationChart"/>
+    <dgm:cxn modelId="{CC813576-A2CC-41CB-855D-17F06A3B21F7}" type="presParOf" srcId="{90E3D33B-9C6E-4DEA-A067-474EF7962E31}" destId="{68F21F1A-83CC-4FD5-96D9-8752D2D0E181}" srcOrd="0" destOrd="0" presId="urn:microsoft.com/office/officeart/2009/3/layout/HorizontalOrganizationChart"/>
+    <dgm:cxn modelId="{F25EA57D-D83A-4392-81A7-9808A8C09C85}" type="presParOf" srcId="{90E3D33B-9C6E-4DEA-A067-474EF7962E31}" destId="{6A1878A2-83B4-42F7-93CE-15820B96748A}" srcOrd="1" destOrd="0" presId="urn:microsoft.com/office/officeart/2009/3/layout/HorizontalOrganizationChart"/>
+    <dgm:cxn modelId="{2D5C7AD1-B1A7-473C-BA7F-BDDAE622ACDB}" type="presParOf" srcId="{181BCED1-2CC4-43E8-9D2C-142142F042C7}" destId="{D419A382-5D49-4FCA-9C2F-B2D8599ED031}" srcOrd="1" destOrd="0" presId="urn:microsoft.com/office/officeart/2009/3/layout/HorizontalOrganizationChart"/>
+    <dgm:cxn modelId="{83B19414-2183-4180-BA7F-DDA18C582379}" type="presParOf" srcId="{D419A382-5D49-4FCA-9C2F-B2D8599ED031}" destId="{8550F696-72B6-4027-9F11-6865EC9FC5FF}" srcOrd="0" destOrd="0" presId="urn:microsoft.com/office/officeart/2009/3/layout/HorizontalOrganizationChart"/>
+    <dgm:cxn modelId="{7D9BA277-4F73-46AA-944F-6F780C2AD3EC}" type="presParOf" srcId="{D419A382-5D49-4FCA-9C2F-B2D8599ED031}" destId="{03E39F76-7D0B-46FA-BF78-7AE453A1B345}" srcOrd="1" destOrd="0" presId="urn:microsoft.com/office/officeart/2009/3/layout/HorizontalOrganizationChart"/>
+    <dgm:cxn modelId="{7000633A-AFBC-4A71-97C0-A1D606811452}" type="presParOf" srcId="{03E39F76-7D0B-46FA-BF78-7AE453A1B345}" destId="{BD415C56-ADC0-4BFF-8160-A0F4C368CBB5}" srcOrd="0" destOrd="0" presId="urn:microsoft.com/office/officeart/2009/3/layout/HorizontalOrganizationChart"/>
+    <dgm:cxn modelId="{41B23B2C-A1B9-453D-B279-AA9C45784226}" type="presParOf" srcId="{BD415C56-ADC0-4BFF-8160-A0F4C368CBB5}" destId="{EDAEC419-1E2B-4F39-BAE8-6577FEA75948}" srcOrd="0" destOrd="0" presId="urn:microsoft.com/office/officeart/2009/3/layout/HorizontalOrganizationChart"/>
+    <dgm:cxn modelId="{F9F11D06-3B3E-4455-B7DF-9078881A9382}" type="presParOf" srcId="{BD415C56-ADC0-4BFF-8160-A0F4C368CBB5}" destId="{7078B857-D725-4784-A4B1-C1D42DD9C75A}" srcOrd="1" destOrd="0" presId="urn:microsoft.com/office/officeart/2009/3/layout/HorizontalOrganizationChart"/>
+    <dgm:cxn modelId="{F033404B-3DBB-4496-9E20-3093DDDFEAC4}" type="presParOf" srcId="{03E39F76-7D0B-46FA-BF78-7AE453A1B345}" destId="{6DC4BF3D-9713-4FDC-B716-557975C04D70}" srcOrd="1" destOrd="0" presId="urn:microsoft.com/office/officeart/2009/3/layout/HorizontalOrganizationChart"/>
+    <dgm:cxn modelId="{99C7A96A-275C-41BB-B06D-A694321B805D}" type="presParOf" srcId="{03E39F76-7D0B-46FA-BF78-7AE453A1B345}" destId="{5E12E4D9-537E-4E95-99D5-D16F91F59AD4}" srcOrd="2" destOrd="0" presId="urn:microsoft.com/office/officeart/2009/3/layout/HorizontalOrganizationChart"/>
+    <dgm:cxn modelId="{97E89F2E-8B0D-49CC-A1B4-639D47AA29C1}" type="presParOf" srcId="{181BCED1-2CC4-43E8-9D2C-142142F042C7}" destId="{E6BA1329-6B69-4407-A73C-42B680C3F20B}" srcOrd="2" destOrd="0" presId="urn:microsoft.com/office/officeart/2009/3/layout/HorizontalOrganizationChart"/>
+    <dgm:cxn modelId="{F6802B03-A3BB-40AA-AD01-D021873ED1B0}" type="presParOf" srcId="{7B5C56B7-F69D-4042-9BC5-EB55A43182DA}" destId="{2FD9A8BB-24CF-4CBD-AB45-54E9F1FF5FE4}" srcOrd="2" destOrd="0" presId="urn:microsoft.com/office/officeart/2009/3/layout/HorizontalOrganizationChart"/>
+    <dgm:cxn modelId="{48B6A391-9AEA-4B5C-8555-73434105C506}" type="presParOf" srcId="{6CB39E1E-46E1-4D3F-9316-B2CCF75253A0}" destId="{D79968A8-F91F-470A-A13A-CAB331167371}" srcOrd="2" destOrd="0" presId="urn:microsoft.com/office/officeart/2009/3/layout/HorizontalOrganizationChart"/>
+  </dgm:cxnLst>
+  <dgm:bg/>
+  <dgm:whole/>
+  <dgm:extLst>
+    <a:ext uri="http://schemas.microsoft.com/office/drawing/2008/diagram">
+      <dsp:dataModelExt xmlns:dsp="http://schemas.microsoft.com/office/drawing/2008/diagram" relId="rId10" minVer="http://schemas.openxmlformats.org/drawingml/2006/diagram"/>
+    </a:ext>
+  </dgm:extLst>
+</dgm:dataModel>
+</file>
+
+<file path=word/diagrams/drawing1.xml><?xml version="1.0" encoding="utf-8"?>
+<dsp:drawing xmlns:dgm="http://schemas.openxmlformats.org/drawingml/2006/diagram" xmlns:dsp="http://schemas.microsoft.com/office/drawing/2008/diagram" xmlns:a="http://schemas.openxmlformats.org/drawingml/2006/main">
+  <dsp:spTree>
+    <dsp:nvGrpSpPr>
+      <dsp:cNvPr id="0" name=""/>
+      <dsp:cNvGrpSpPr/>
+    </dsp:nvGrpSpPr>
+    <dsp:grpSpPr/>
+    <dsp:sp modelId="{8550F696-72B6-4027-9F11-6865EC9FC5FF}">
+      <dsp:nvSpPr>
+        <dsp:cNvPr id="0" name=""/>
+        <dsp:cNvSpPr/>
+      </dsp:nvSpPr>
+      <dsp:spPr>
+        <a:xfrm>
+          <a:off x="4054524" y="2067088"/>
+          <a:ext cx="238422" cy="91440"/>
+        </a:xfrm>
+        <a:custGeom>
+          <a:avLst/>
+          <a:gdLst/>
+          <a:ahLst/>
+          <a:cxnLst/>
+          <a:rect l="0" t="0" r="0" b="0"/>
+          <a:pathLst>
+            <a:path>
+              <a:moveTo>
+                <a:pt x="0" y="45720"/>
+              </a:moveTo>
+              <a:lnTo>
+                <a:pt x="238422" y="45720"/>
+              </a:lnTo>
+            </a:path>
+          </a:pathLst>
+        </a:custGeom>
+        <a:noFill/>
+        <a:ln w="12700" cap="flat" cmpd="sng" algn="ctr">
+          <a:solidFill>
+            <a:schemeClr val="accent1">
+              <a:shade val="80000"/>
+              <a:hueOff val="0"/>
+              <a:satOff val="0"/>
+              <a:lumOff val="0"/>
+              <a:alphaOff val="0"/>
+            </a:schemeClr>
+          </a:solidFill>
+          <a:prstDash val="solid"/>
+          <a:miter lim="800000"/>
+        </a:ln>
+        <a:effectLst/>
+      </dsp:spPr>
+      <dsp:style>
+        <a:lnRef idx="2">
+          <a:scrgbClr r="0" g="0" b="0"/>
+        </a:lnRef>
+        <a:fillRef idx="0">
+          <a:scrgbClr r="0" g="0" b="0"/>
+        </a:fillRef>
+        <a:effectRef idx="0">
+          <a:scrgbClr r="0" g="0" b="0"/>
+        </a:effectRef>
+        <a:fontRef idx="minor"/>
+      </dsp:style>
+    </dsp:sp>
+    <dsp:sp modelId="{79EE86FB-E7C7-4FB6-BA15-C11AA4770817}">
+      <dsp:nvSpPr>
+        <dsp:cNvPr id="0" name=""/>
+        <dsp:cNvSpPr/>
+      </dsp:nvSpPr>
+      <dsp:spPr>
+        <a:xfrm>
+          <a:off x="2623988" y="1856504"/>
+          <a:ext cx="238422" cy="256304"/>
+        </a:xfrm>
+        <a:custGeom>
+          <a:avLst/>
+          <a:gdLst/>
+          <a:ahLst/>
+          <a:cxnLst/>
+          <a:rect l="0" t="0" r="0" b="0"/>
+          <a:pathLst>
+            <a:path>
+              <a:moveTo>
+                <a:pt x="0" y="0"/>
+              </a:moveTo>
+              <a:lnTo>
+                <a:pt x="119211" y="0"/>
+              </a:lnTo>
+              <a:lnTo>
+                <a:pt x="119211" y="256304"/>
+              </a:lnTo>
+              <a:lnTo>
+                <a:pt x="238422" y="256304"/>
+              </a:lnTo>
+            </a:path>
+          </a:pathLst>
+        </a:custGeom>
+        <a:noFill/>
+        <a:ln w="12700" cap="flat" cmpd="sng" algn="ctr">
+          <a:solidFill>
+            <a:schemeClr val="accent1">
+              <a:shade val="80000"/>
+              <a:hueOff val="0"/>
+              <a:satOff val="0"/>
+              <a:lumOff val="0"/>
+              <a:alphaOff val="0"/>
+            </a:schemeClr>
+          </a:solidFill>
+          <a:prstDash val="solid"/>
+          <a:miter lim="800000"/>
+        </a:ln>
+        <a:effectLst/>
+      </dsp:spPr>
+      <dsp:style>
+        <a:lnRef idx="2">
+          <a:scrgbClr r="0" g="0" b="0"/>
+        </a:lnRef>
+        <a:fillRef idx="0">
+          <a:scrgbClr r="0" g="0" b="0"/>
+        </a:fillRef>
+        <a:effectRef idx="0">
+          <a:scrgbClr r="0" g="0" b="0"/>
+        </a:effectRef>
+        <a:fontRef idx="minor"/>
+      </dsp:style>
+    </dsp:sp>
+    <dsp:sp modelId="{DF1BD809-DC51-4CD7-AF00-97EB9F91ED92}">
+      <dsp:nvSpPr>
+        <dsp:cNvPr id="0" name=""/>
+        <dsp:cNvSpPr/>
+      </dsp:nvSpPr>
+      <dsp:spPr>
+        <a:xfrm>
+          <a:off x="2623988" y="1600200"/>
+          <a:ext cx="238422" cy="256304"/>
+        </a:xfrm>
+        <a:custGeom>
+          <a:avLst/>
+          <a:gdLst/>
+          <a:ahLst/>
+          <a:cxnLst/>
+          <a:rect l="0" t="0" r="0" b="0"/>
+          <a:pathLst>
+            <a:path>
+              <a:moveTo>
+                <a:pt x="0" y="256304"/>
+              </a:moveTo>
+              <a:lnTo>
+                <a:pt x="119211" y="256304"/>
+              </a:lnTo>
+              <a:lnTo>
+                <a:pt x="119211" y="0"/>
+              </a:lnTo>
+              <a:lnTo>
+                <a:pt x="238422" y="0"/>
+              </a:lnTo>
+            </a:path>
+          </a:pathLst>
+        </a:custGeom>
+        <a:noFill/>
+        <a:ln w="12700" cap="flat" cmpd="sng" algn="ctr">
+          <a:solidFill>
+            <a:schemeClr val="accent1">
+              <a:shade val="80000"/>
+              <a:hueOff val="0"/>
+              <a:satOff val="0"/>
+              <a:lumOff val="0"/>
+              <a:alphaOff val="0"/>
+            </a:schemeClr>
+          </a:solidFill>
+          <a:prstDash val="solid"/>
+          <a:miter lim="800000"/>
+        </a:ln>
+        <a:effectLst/>
+      </dsp:spPr>
+      <dsp:style>
+        <a:lnRef idx="2">
+          <a:scrgbClr r="0" g="0" b="0"/>
+        </a:lnRef>
+        <a:fillRef idx="0">
+          <a:scrgbClr r="0" g="0" b="0"/>
+        </a:fillRef>
+        <a:effectRef idx="0">
+          <a:scrgbClr r="0" g="0" b="0"/>
+        </a:effectRef>
+        <a:fontRef idx="minor"/>
+      </dsp:style>
+    </dsp:sp>
+    <dsp:sp modelId="{6463D20A-BD9B-4D6C-832D-2191B30B083D}">
+      <dsp:nvSpPr>
+        <dsp:cNvPr id="0" name=""/>
+        <dsp:cNvSpPr/>
+      </dsp:nvSpPr>
+      <dsp:spPr>
+        <a:xfrm>
+          <a:off x="1193452" y="1472047"/>
+          <a:ext cx="238422" cy="384456"/>
+        </a:xfrm>
+        <a:custGeom>
+          <a:avLst/>
+          <a:gdLst/>
+          <a:ahLst/>
+          <a:cxnLst/>
+          <a:rect l="0" t="0" r="0" b="0"/>
+          <a:pathLst>
+            <a:path>
+              <a:moveTo>
+                <a:pt x="0" y="0"/>
+              </a:moveTo>
+              <a:lnTo>
+                <a:pt x="119211" y="0"/>
+              </a:lnTo>
+              <a:lnTo>
+                <a:pt x="119211" y="384456"/>
+              </a:lnTo>
+              <a:lnTo>
+                <a:pt x="238422" y="384456"/>
+              </a:lnTo>
+            </a:path>
+          </a:pathLst>
+        </a:custGeom>
+        <a:noFill/>
+        <a:ln w="12700" cap="flat" cmpd="sng" algn="ctr">
+          <a:solidFill>
+            <a:schemeClr val="accent1">
+              <a:shade val="60000"/>
+              <a:hueOff val="0"/>
+              <a:satOff val="0"/>
+              <a:lumOff val="0"/>
+              <a:alphaOff val="0"/>
+            </a:schemeClr>
+          </a:solidFill>
+          <a:prstDash val="solid"/>
+          <a:miter lim="800000"/>
+        </a:ln>
+        <a:effectLst/>
+      </dsp:spPr>
+      <dsp:style>
+        <a:lnRef idx="2">
+          <a:scrgbClr r="0" g="0" b="0"/>
+        </a:lnRef>
+        <a:fillRef idx="0">
+          <a:scrgbClr r="0" g="0" b="0"/>
+        </a:fillRef>
+        <a:effectRef idx="0">
+          <a:scrgbClr r="0" g="0" b="0"/>
+        </a:effectRef>
+        <a:fontRef idx="minor"/>
+      </dsp:style>
+    </dsp:sp>
+    <dsp:sp modelId="{8667398E-99D2-43DD-AA28-39C215E88075}">
+      <dsp:nvSpPr>
+        <dsp:cNvPr id="0" name=""/>
+        <dsp:cNvSpPr/>
+      </dsp:nvSpPr>
+      <dsp:spPr>
+        <a:xfrm>
+          <a:off x="2623988" y="1041871"/>
+          <a:ext cx="238422" cy="91440"/>
+        </a:xfrm>
+        <a:custGeom>
+          <a:avLst/>
+          <a:gdLst/>
+          <a:ahLst/>
+          <a:cxnLst/>
+          <a:rect l="0" t="0" r="0" b="0"/>
+          <a:pathLst>
+            <a:path>
+              <a:moveTo>
+                <a:pt x="0" y="45720"/>
+              </a:moveTo>
+              <a:lnTo>
+                <a:pt x="238422" y="45720"/>
+              </a:lnTo>
+            </a:path>
+          </a:pathLst>
+        </a:custGeom>
+        <a:noFill/>
+        <a:ln w="12700" cap="flat" cmpd="sng" algn="ctr">
+          <a:solidFill>
+            <a:schemeClr val="accent1">
+              <a:shade val="80000"/>
+              <a:hueOff val="0"/>
+              <a:satOff val="0"/>
+              <a:lumOff val="0"/>
+              <a:alphaOff val="0"/>
+            </a:schemeClr>
+          </a:solidFill>
+          <a:prstDash val="solid"/>
+          <a:miter lim="800000"/>
+        </a:ln>
+        <a:effectLst/>
+      </dsp:spPr>
+      <dsp:style>
+        <a:lnRef idx="2">
+          <a:scrgbClr r="0" g="0" b="0"/>
+        </a:lnRef>
+        <a:fillRef idx="0">
+          <a:scrgbClr r="0" g="0" b="0"/>
+        </a:fillRef>
+        <a:effectRef idx="0">
+          <a:scrgbClr r="0" g="0" b="0"/>
+        </a:effectRef>
+        <a:fontRef idx="minor"/>
+      </dsp:style>
+    </dsp:sp>
+    <dsp:sp modelId="{A530F918-32BF-427B-A7B7-367C8EA9495F}">
+      <dsp:nvSpPr>
+        <dsp:cNvPr id="0" name=""/>
+        <dsp:cNvSpPr/>
+      </dsp:nvSpPr>
+      <dsp:spPr>
+        <a:xfrm>
+          <a:off x="1193452" y="1087591"/>
+          <a:ext cx="238422" cy="384456"/>
+        </a:xfrm>
+        <a:custGeom>
+          <a:avLst/>
+          <a:gdLst/>
+          <a:ahLst/>
+          <a:cxnLst/>
+          <a:rect l="0" t="0" r="0" b="0"/>
+          <a:pathLst>
+            <a:path>
+              <a:moveTo>
+                <a:pt x="0" y="384456"/>
+              </a:moveTo>
+              <a:lnTo>
+                <a:pt x="119211" y="384456"/>
+              </a:lnTo>
+              <a:lnTo>
+                <a:pt x="119211" y="0"/>
+              </a:lnTo>
+              <a:lnTo>
+                <a:pt x="238422" y="0"/>
+              </a:lnTo>
+            </a:path>
+          </a:pathLst>
+        </a:custGeom>
+        <a:noFill/>
+        <a:ln w="12700" cap="flat" cmpd="sng" algn="ctr">
+          <a:solidFill>
+            <a:schemeClr val="accent1">
+              <a:shade val="60000"/>
+              <a:hueOff val="0"/>
+              <a:satOff val="0"/>
+              <a:lumOff val="0"/>
+              <a:alphaOff val="0"/>
+            </a:schemeClr>
+          </a:solidFill>
+          <a:prstDash val="solid"/>
+          <a:miter lim="800000"/>
+        </a:ln>
+        <a:effectLst/>
+      </dsp:spPr>
+      <dsp:style>
+        <a:lnRef idx="2">
+          <a:scrgbClr r="0" g="0" b="0"/>
+        </a:lnRef>
+        <a:fillRef idx="0">
+          <a:scrgbClr r="0" g="0" b="0"/>
+        </a:fillRef>
+        <a:effectRef idx="0">
+          <a:scrgbClr r="0" g="0" b="0"/>
+        </a:effectRef>
+        <a:fontRef idx="minor"/>
+      </dsp:style>
+    </dsp:sp>
+    <dsp:sp modelId="{B6790945-F82F-4814-A803-D102BFB20BA9}">
+      <dsp:nvSpPr>
+        <dsp:cNvPr id="0" name=""/>
+        <dsp:cNvSpPr/>
+      </dsp:nvSpPr>
+      <dsp:spPr>
+        <a:xfrm>
+          <a:off x="1339" y="1290250"/>
+          <a:ext cx="1192113" cy="363594"/>
+        </a:xfrm>
+        <a:prstGeom prst="rect">
+          <a:avLst/>
+        </a:prstGeom>
+        <a:solidFill>
+          <a:schemeClr val="lt1">
+            <a:hueOff val="0"/>
+            <a:satOff val="0"/>
+            <a:lumOff val="0"/>
+            <a:alphaOff val="0"/>
+          </a:schemeClr>
+        </a:solidFill>
+        <a:ln w="19050" cap="flat" cmpd="sng" algn="ctr">
+          <a:solidFill>
+            <a:schemeClr val="accent1">
+              <a:shade val="80000"/>
+              <a:hueOff val="0"/>
+              <a:satOff val="0"/>
+              <a:lumOff val="0"/>
+              <a:alphaOff val="0"/>
+            </a:schemeClr>
+          </a:solidFill>
+          <a:prstDash val="solid"/>
+          <a:miter lim="800000"/>
+        </a:ln>
+        <a:effectLst/>
+      </dsp:spPr>
+      <dsp:style>
+        <a:lnRef idx="3">
+          <a:scrgbClr r="0" g="0" b="0"/>
+        </a:lnRef>
+        <a:fillRef idx="1">
+          <a:scrgbClr r="0" g="0" b="0"/>
+        </a:fillRef>
+        <a:effectRef idx="1">
+          <a:scrgbClr r="0" g="0" b="0"/>
+        </a:effectRef>
+        <a:fontRef idx="minor">
+          <a:schemeClr val="lt1"/>
+        </a:fontRef>
+      </dsp:style>
+      <dsp:txBody>
+        <a:bodyPr spcFirstLastPara="0" vert="horz" wrap="square" lIns="5080" tIns="5080" rIns="5080" bIns="5080" numCol="1" spcCol="1270" anchor="ctr" anchorCtr="0">
+          <a:noAutofit/>
+        </a:bodyPr>
+        <a:lstStyle/>
+        <a:p>
+          <a:pPr marL="0" lvl="0" indent="0" algn="ctr" defTabSz="355600">
+            <a:lnSpc>
+              <a:spcPct val="90000"/>
+            </a:lnSpc>
+            <a:spcBef>
+              <a:spcPct val="0"/>
+            </a:spcBef>
+            <a:spcAft>
+              <a:spcPct val="35000"/>
+            </a:spcAft>
+            <a:buNone/>
+          </a:pPr>
+          <a:r>
+            <a:rPr lang="en-US" sz="800" kern="1200">
+              <a:latin typeface="Consolas" panose="020B0609020204030204" pitchFamily="49" charset="0"/>
+            </a:rPr>
+            <a:t>Supermercado.php</a:t>
+          </a:r>
+        </a:p>
+      </dsp:txBody>
+      <dsp:txXfrm>
+        <a:off x="1339" y="1290250"/>
+        <a:ext cx="1192113" cy="363594"/>
+      </dsp:txXfrm>
+    </dsp:sp>
+    <dsp:sp modelId="{816E339A-C4B7-474E-8B48-474546898865}">
+      <dsp:nvSpPr>
+        <dsp:cNvPr id="0" name=""/>
+        <dsp:cNvSpPr/>
+      </dsp:nvSpPr>
+      <dsp:spPr>
+        <a:xfrm>
+          <a:off x="1431875" y="905794"/>
+          <a:ext cx="1192113" cy="363594"/>
+        </a:xfrm>
+        <a:prstGeom prst="rect">
+          <a:avLst/>
+        </a:prstGeom>
+        <a:solidFill>
+          <a:schemeClr val="lt1">
+            <a:hueOff val="0"/>
+            <a:satOff val="0"/>
+            <a:lumOff val="0"/>
+            <a:alphaOff val="0"/>
+          </a:schemeClr>
+        </a:solidFill>
+        <a:ln w="19050" cap="flat" cmpd="sng" algn="ctr">
+          <a:solidFill>
+            <a:schemeClr val="accent1">
+              <a:shade val="80000"/>
+              <a:hueOff val="0"/>
+              <a:satOff val="0"/>
+              <a:lumOff val="0"/>
+              <a:alphaOff val="0"/>
+            </a:schemeClr>
+          </a:solidFill>
+          <a:prstDash val="solid"/>
+          <a:miter lim="800000"/>
+        </a:ln>
+        <a:effectLst/>
+      </dsp:spPr>
+      <dsp:style>
+        <a:lnRef idx="3">
+          <a:scrgbClr r="0" g="0" b="0"/>
+        </a:lnRef>
+        <a:fillRef idx="1">
+          <a:scrgbClr r="0" g="0" b="0"/>
+        </a:fillRef>
+        <a:effectRef idx="1">
+          <a:scrgbClr r="0" g="0" b="0"/>
+        </a:effectRef>
+        <a:fontRef idx="minor">
+          <a:schemeClr val="lt1"/>
+        </a:fontRef>
+      </dsp:style>
+      <dsp:txBody>
+        <a:bodyPr spcFirstLastPara="0" vert="horz" wrap="square" lIns="5080" tIns="5080" rIns="5080" bIns="5080" numCol="1" spcCol="1270" anchor="ctr" anchorCtr="0">
+          <a:noAutofit/>
+        </a:bodyPr>
+        <a:lstStyle/>
+        <a:p>
+          <a:pPr marL="0" lvl="0" indent="0" algn="ctr" defTabSz="355600">
+            <a:lnSpc>
+              <a:spcPct val="90000"/>
+            </a:lnSpc>
+            <a:spcBef>
+              <a:spcPct val="0"/>
+            </a:spcBef>
+            <a:spcAft>
+              <a:spcPct val="35000"/>
+            </a:spcAft>
+            <a:buNone/>
+          </a:pPr>
+          <a:r>
+            <a:rPr lang="en-US" sz="800" kern="1200">
+              <a:latin typeface="Consolas" panose="020B0609020204030204" pitchFamily="49" charset="0"/>
+            </a:rPr>
+            <a:t>nova_categoria.php</a:t>
+          </a:r>
+        </a:p>
+      </dsp:txBody>
+      <dsp:txXfrm>
+        <a:off x="1431875" y="905794"/>
+        <a:ext cx="1192113" cy="363594"/>
+      </dsp:txXfrm>
+    </dsp:sp>
+    <dsp:sp modelId="{A9CE2579-70EC-4308-B2D8-BA7B4FC32C7D}">
+      <dsp:nvSpPr>
+        <dsp:cNvPr id="0" name=""/>
+        <dsp:cNvSpPr/>
+      </dsp:nvSpPr>
+      <dsp:spPr>
+        <a:xfrm>
+          <a:off x="2862411" y="905794"/>
+          <a:ext cx="1192113" cy="363594"/>
+        </a:xfrm>
+        <a:prstGeom prst="rect">
+          <a:avLst/>
+        </a:prstGeom>
+        <a:solidFill>
+          <a:schemeClr val="lt1">
+            <a:hueOff val="0"/>
+            <a:satOff val="0"/>
+            <a:lumOff val="0"/>
+            <a:alphaOff val="0"/>
+          </a:schemeClr>
+        </a:solidFill>
+        <a:ln w="19050" cap="flat" cmpd="sng" algn="ctr">
+          <a:solidFill>
+            <a:schemeClr val="accent1">
+              <a:shade val="80000"/>
+              <a:hueOff val="0"/>
+              <a:satOff val="0"/>
+              <a:lumOff val="0"/>
+              <a:alphaOff val="0"/>
+            </a:schemeClr>
+          </a:solidFill>
+          <a:prstDash val="solid"/>
+          <a:miter lim="800000"/>
+        </a:ln>
+        <a:effectLst/>
+      </dsp:spPr>
+      <dsp:style>
+        <a:lnRef idx="3">
+          <a:scrgbClr r="0" g="0" b="0"/>
+        </a:lnRef>
+        <a:fillRef idx="1">
+          <a:scrgbClr r="0" g="0" b="0"/>
+        </a:fillRef>
+        <a:effectRef idx="1">
+          <a:scrgbClr r="0" g="0" b="0"/>
+        </a:effectRef>
+        <a:fontRef idx="minor">
+          <a:schemeClr val="lt1"/>
+        </a:fontRef>
+      </dsp:style>
+      <dsp:txBody>
+        <a:bodyPr spcFirstLastPara="0" vert="horz" wrap="square" lIns="5080" tIns="5080" rIns="5080" bIns="5080" numCol="1" spcCol="1270" anchor="ctr" anchorCtr="0">
+          <a:noAutofit/>
+        </a:bodyPr>
+        <a:lstStyle/>
+        <a:p>
+          <a:pPr marL="0" lvl="0" indent="0" algn="ctr" defTabSz="355600">
+            <a:lnSpc>
+              <a:spcPct val="90000"/>
+            </a:lnSpc>
+            <a:spcBef>
+              <a:spcPct val="0"/>
+            </a:spcBef>
+            <a:spcAft>
+              <a:spcPct val="35000"/>
+            </a:spcAft>
+            <a:buNone/>
+          </a:pPr>
+          <a:r>
+            <a:rPr lang="en-US" sz="800" kern="1200">
+              <a:latin typeface="Consolas" panose="020B0609020204030204" pitchFamily="49" charset="0"/>
+            </a:rPr>
+            <a:t>insert_cat.php</a:t>
+          </a:r>
+        </a:p>
+      </dsp:txBody>
+      <dsp:txXfrm>
+        <a:off x="2862411" y="905794"/>
+        <a:ext cx="1192113" cy="363594"/>
+      </dsp:txXfrm>
+    </dsp:sp>
+    <dsp:sp modelId="{16F1D30F-CB2B-4BA3-8CBE-6DC7C9F425C7}">
+      <dsp:nvSpPr>
+        <dsp:cNvPr id="0" name=""/>
+        <dsp:cNvSpPr/>
+      </dsp:nvSpPr>
+      <dsp:spPr>
+        <a:xfrm>
+          <a:off x="1431875" y="1674707"/>
+          <a:ext cx="1192113" cy="363594"/>
+        </a:xfrm>
+        <a:prstGeom prst="rect">
+          <a:avLst/>
+        </a:prstGeom>
+        <a:solidFill>
+          <a:schemeClr val="lt1">
+            <a:hueOff val="0"/>
+            <a:satOff val="0"/>
+            <a:lumOff val="0"/>
+            <a:alphaOff val="0"/>
+          </a:schemeClr>
+        </a:solidFill>
+        <a:ln w="19050" cap="flat" cmpd="sng" algn="ctr">
+          <a:solidFill>
+            <a:schemeClr val="accent1">
+              <a:shade val="80000"/>
+              <a:hueOff val="0"/>
+              <a:satOff val="0"/>
+              <a:lumOff val="0"/>
+              <a:alphaOff val="0"/>
+            </a:schemeClr>
+          </a:solidFill>
+          <a:prstDash val="solid"/>
+          <a:miter lim="800000"/>
+        </a:ln>
+        <a:effectLst/>
+      </dsp:spPr>
+      <dsp:style>
+        <a:lnRef idx="3">
+          <a:scrgbClr r="0" g="0" b="0"/>
+        </a:lnRef>
+        <a:fillRef idx="1">
+          <a:scrgbClr r="0" g="0" b="0"/>
+        </a:fillRef>
+        <a:effectRef idx="1">
+          <a:scrgbClr r="0" g="0" b="0"/>
+        </a:effectRef>
+        <a:fontRef idx="minor">
+          <a:schemeClr val="lt1"/>
+        </a:fontRef>
+      </dsp:style>
+      <dsp:txBody>
+        <a:bodyPr spcFirstLastPara="0" vert="horz" wrap="square" lIns="5080" tIns="5080" rIns="5080" bIns="5080" numCol="1" spcCol="1270" anchor="ctr" anchorCtr="0">
+          <a:noAutofit/>
+        </a:bodyPr>
+        <a:lstStyle/>
+        <a:p>
+          <a:pPr marL="0" lvl="0" indent="0" algn="ctr" defTabSz="355600">
+            <a:lnSpc>
+              <a:spcPct val="90000"/>
+            </a:lnSpc>
+            <a:spcBef>
+              <a:spcPct val="0"/>
+            </a:spcBef>
+            <a:spcAft>
+              <a:spcPct val="35000"/>
+            </a:spcAft>
+            <a:buNone/>
+          </a:pPr>
+          <a:r>
+            <a:rPr lang="en-US" sz="800" kern="1200">
+              <a:latin typeface="Consolas" panose="020B0609020204030204" pitchFamily="49" charset="0"/>
+            </a:rPr>
+            <a:t>ver_subcategorias.php</a:t>
+          </a:r>
+        </a:p>
+      </dsp:txBody>
+      <dsp:txXfrm>
+        <a:off x="1431875" y="1674707"/>
+        <a:ext cx="1192113" cy="363594"/>
+      </dsp:txXfrm>
+    </dsp:sp>
+    <dsp:sp modelId="{6A079DE1-6551-4060-9C7D-7B2057AD8AC3}">
+      <dsp:nvSpPr>
+        <dsp:cNvPr id="0" name=""/>
+        <dsp:cNvSpPr/>
+      </dsp:nvSpPr>
+      <dsp:spPr>
+        <a:xfrm>
+          <a:off x="2862411" y="1418402"/>
+          <a:ext cx="1192113" cy="363594"/>
+        </a:xfrm>
+        <a:prstGeom prst="rect">
+          <a:avLst/>
+        </a:prstGeom>
+        <a:solidFill>
+          <a:schemeClr val="lt1">
+            <a:hueOff val="0"/>
+            <a:satOff val="0"/>
+            <a:lumOff val="0"/>
+            <a:alphaOff val="0"/>
+          </a:schemeClr>
+        </a:solidFill>
+        <a:ln w="19050" cap="flat" cmpd="sng" algn="ctr">
+          <a:solidFill>
+            <a:schemeClr val="accent1">
+              <a:shade val="80000"/>
+              <a:hueOff val="0"/>
+              <a:satOff val="0"/>
+              <a:lumOff val="0"/>
+              <a:alphaOff val="0"/>
+            </a:schemeClr>
+          </a:solidFill>
+          <a:prstDash val="solid"/>
+          <a:miter lim="800000"/>
+        </a:ln>
+        <a:effectLst/>
+      </dsp:spPr>
+      <dsp:style>
+        <a:lnRef idx="3">
+          <a:scrgbClr r="0" g="0" b="0"/>
+        </a:lnRef>
+        <a:fillRef idx="1">
+          <a:scrgbClr r="0" g="0" b="0"/>
+        </a:fillRef>
+        <a:effectRef idx="1">
+          <a:scrgbClr r="0" g="0" b="0"/>
+        </a:effectRef>
+        <a:fontRef idx="minor">
+          <a:schemeClr val="lt1"/>
+        </a:fontRef>
+      </dsp:style>
+      <dsp:txBody>
+        <a:bodyPr spcFirstLastPara="0" vert="horz" wrap="square" lIns="5080" tIns="5080" rIns="5080" bIns="5080" numCol="1" spcCol="1270" anchor="ctr" anchorCtr="0">
+          <a:noAutofit/>
+        </a:bodyPr>
+        <a:lstStyle/>
+        <a:p>
+          <a:pPr marL="0" lvl="0" indent="0" algn="ctr" defTabSz="355600">
+            <a:lnSpc>
+              <a:spcPct val="90000"/>
+            </a:lnSpc>
+            <a:spcBef>
+              <a:spcPct val="0"/>
+            </a:spcBef>
+            <a:spcAft>
+              <a:spcPct val="35000"/>
+            </a:spcAft>
+            <a:buNone/>
+          </a:pPr>
+          <a:r>
+            <a:rPr lang="en-US" sz="800" kern="1200">
+              <a:latin typeface="Consolas" panose="020B0609020204030204" pitchFamily="49" charset="0"/>
+            </a:rPr>
+            <a:t>remover_categoria.php (not implemented)</a:t>
+          </a:r>
+        </a:p>
+      </dsp:txBody>
+      <dsp:txXfrm>
+        <a:off x="2862411" y="1418402"/>
+        <a:ext cx="1192113" cy="363594"/>
+      </dsp:txXfrm>
+    </dsp:sp>
+    <dsp:sp modelId="{68F21F1A-83CC-4FD5-96D9-8752D2D0E181}">
+      <dsp:nvSpPr>
+        <dsp:cNvPr id="0" name=""/>
+        <dsp:cNvSpPr/>
+      </dsp:nvSpPr>
+      <dsp:spPr>
+        <a:xfrm>
+          <a:off x="2862411" y="1931011"/>
+          <a:ext cx="1192113" cy="363594"/>
+        </a:xfrm>
+        <a:prstGeom prst="rect">
+          <a:avLst/>
+        </a:prstGeom>
+        <a:solidFill>
+          <a:schemeClr val="lt1">
+            <a:hueOff val="0"/>
+            <a:satOff val="0"/>
+            <a:lumOff val="0"/>
+            <a:alphaOff val="0"/>
+          </a:schemeClr>
+        </a:solidFill>
+        <a:ln w="19050" cap="flat" cmpd="sng" algn="ctr">
+          <a:solidFill>
+            <a:schemeClr val="accent1">
+              <a:shade val="80000"/>
+              <a:hueOff val="0"/>
+              <a:satOff val="0"/>
+              <a:lumOff val="0"/>
+              <a:alphaOff val="0"/>
+            </a:schemeClr>
+          </a:solidFill>
+          <a:prstDash val="solid"/>
+          <a:miter lim="800000"/>
+        </a:ln>
+        <a:effectLst/>
+      </dsp:spPr>
+      <dsp:style>
+        <a:lnRef idx="3">
+          <a:scrgbClr r="0" g="0" b="0"/>
+        </a:lnRef>
+        <a:fillRef idx="1">
+          <a:scrgbClr r="0" g="0" b="0"/>
+        </a:fillRef>
+        <a:effectRef idx="1">
+          <a:scrgbClr r="0" g="0" b="0"/>
+        </a:effectRef>
+        <a:fontRef idx="minor">
+          <a:schemeClr val="lt1"/>
+        </a:fontRef>
+      </dsp:style>
+      <dsp:txBody>
+        <a:bodyPr spcFirstLastPara="0" vert="horz" wrap="square" lIns="5080" tIns="5080" rIns="5080" bIns="5080" numCol="1" spcCol="1270" anchor="ctr" anchorCtr="0">
+          <a:noAutofit/>
+        </a:bodyPr>
+        <a:lstStyle/>
+        <a:p>
+          <a:pPr marL="0" lvl="0" indent="0" algn="ctr" defTabSz="355600">
+            <a:lnSpc>
+              <a:spcPct val="90000"/>
+            </a:lnSpc>
+            <a:spcBef>
+              <a:spcPct val="0"/>
+            </a:spcBef>
+            <a:spcAft>
+              <a:spcPct val="35000"/>
+            </a:spcAft>
+            <a:buNone/>
+          </a:pPr>
+          <a:r>
+            <a:rPr lang="en-US" sz="800" kern="1200">
+              <a:latin typeface="Consolas" panose="020B0609020204030204" pitchFamily="49" charset="0"/>
+            </a:rPr>
+            <a:t>nova_subcategoria.php</a:t>
+          </a:r>
+        </a:p>
+      </dsp:txBody>
+      <dsp:txXfrm>
+        <a:off x="2862411" y="1931011"/>
+        <a:ext cx="1192113" cy="363594"/>
+      </dsp:txXfrm>
+    </dsp:sp>
+    <dsp:sp modelId="{EDAEC419-1E2B-4F39-BAE8-6577FEA75948}">
+      <dsp:nvSpPr>
+        <dsp:cNvPr id="0" name=""/>
+        <dsp:cNvSpPr/>
+      </dsp:nvSpPr>
+      <dsp:spPr>
+        <a:xfrm>
+          <a:off x="4292947" y="1931011"/>
+          <a:ext cx="1192113" cy="363594"/>
+        </a:xfrm>
+        <a:prstGeom prst="rect">
+          <a:avLst/>
+        </a:prstGeom>
+        <a:solidFill>
+          <a:schemeClr val="lt1">
+            <a:hueOff val="0"/>
+            <a:satOff val="0"/>
+            <a:lumOff val="0"/>
+            <a:alphaOff val="0"/>
+          </a:schemeClr>
+        </a:solidFill>
+        <a:ln w="19050" cap="flat" cmpd="sng" algn="ctr">
+          <a:solidFill>
+            <a:schemeClr val="accent1">
+              <a:shade val="80000"/>
+              <a:hueOff val="0"/>
+              <a:satOff val="0"/>
+              <a:lumOff val="0"/>
+              <a:alphaOff val="0"/>
+            </a:schemeClr>
+          </a:solidFill>
+          <a:prstDash val="solid"/>
+          <a:miter lim="800000"/>
+        </a:ln>
+        <a:effectLst/>
+      </dsp:spPr>
+      <dsp:style>
+        <a:lnRef idx="3">
+          <a:scrgbClr r="0" g="0" b="0"/>
+        </a:lnRef>
+        <a:fillRef idx="1">
+          <a:scrgbClr r="0" g="0" b="0"/>
+        </a:fillRef>
+        <a:effectRef idx="1">
+          <a:scrgbClr r="0" g="0" b="0"/>
+        </a:effectRef>
+        <a:fontRef idx="minor">
+          <a:schemeClr val="lt1"/>
+        </a:fontRef>
+      </dsp:style>
+      <dsp:txBody>
+        <a:bodyPr spcFirstLastPara="0" vert="horz" wrap="square" lIns="5080" tIns="5080" rIns="5080" bIns="5080" numCol="1" spcCol="1270" anchor="ctr" anchorCtr="0">
+          <a:noAutofit/>
+        </a:bodyPr>
+        <a:lstStyle/>
+        <a:p>
+          <a:pPr marL="0" lvl="0" indent="0" algn="ctr" defTabSz="355600">
+            <a:lnSpc>
+              <a:spcPct val="90000"/>
+            </a:lnSpc>
+            <a:spcBef>
+              <a:spcPct val="0"/>
+            </a:spcBef>
+            <a:spcAft>
+              <a:spcPct val="35000"/>
+            </a:spcAft>
+            <a:buNone/>
+          </a:pPr>
+          <a:r>
+            <a:rPr lang="en-US" sz="800" kern="1200">
+              <a:latin typeface="Consolas" panose="020B0609020204030204" pitchFamily="49" charset="0"/>
+            </a:rPr>
+            <a:t>insert_subcat.php</a:t>
+          </a:r>
+        </a:p>
+      </dsp:txBody>
+      <dsp:txXfrm>
+        <a:off x="4292947" y="1931011"/>
+        <a:ext cx="1192113" cy="363594"/>
+      </dsp:txXfrm>
+    </dsp:sp>
+  </dsp:spTree>
+</dsp:drawing>
+</file>
+
+<file path=word/diagrams/layout1.xml><?xml version="1.0" encoding="utf-8"?>
+<dgm:layoutDef xmlns:dgm="http://schemas.openxmlformats.org/drawingml/2006/diagram" xmlns:a="http://schemas.openxmlformats.org/drawingml/2006/main" uniqueId="urn:microsoft.com/office/officeart/2009/3/layout/HorizontalOrganizationChart">
+  <dgm:title val=""/>
+  <dgm:desc val=""/>
+  <dgm:catLst>
+    <dgm:cat type="hierarchy" pri="4300"/>
+  </dgm:catLst>
+  <dgm:sampData>
+    <dgm:dataModel>
+      <dgm:ptLst>
+        <dgm:pt modelId="0" type="doc"/>
+        <dgm:pt modelId="1">
+          <dgm:prSet phldr="1"/>
+        </dgm:pt>
+        <dgm:pt modelId="2" type="asst">
+          <dgm:prSet phldr="1"/>
+        </dgm:pt>
+        <dgm:pt modelId="3">
+          <dgm:prSet phldr="1"/>
+        </dgm:pt>
+        <dgm:pt modelId="4">
+          <dgm:prSet phldr="1"/>
+        </dgm:pt>
+        <dgm:pt modelId="5">
+          <dgm:prSet phldr="1"/>
+        </dgm:pt>
+      </dgm:ptLst>
+      <dgm:cxnLst>
+        <dgm:cxn modelId="5" srcId="0" destId="1" srcOrd="0" destOrd="0"/>
+        <dgm:cxn modelId="6" srcId="1" destId="2" srcOrd="0" destOrd="0"/>
+        <dgm:cxn modelId="7" srcId="1" destId="3" srcOrd="1" destOrd="0"/>
+        <dgm:cxn modelId="8" srcId="1" destId="4" srcOrd="2" destOrd="0"/>
+        <dgm:cxn modelId="9" srcId="1" destId="5" srcOrd="3" destOrd="0"/>
+      </dgm:cxnLst>
+      <dgm:bg/>
+      <dgm:whole/>
+    </dgm:dataModel>
+  </dgm:sampData>
+  <dgm:styleData>
+    <dgm:dataModel>
+      <dgm:ptLst>
+        <dgm:pt modelId="0" type="doc"/>
+        <dgm:pt modelId="1"/>
+        <dgm:pt modelId="12"/>
+        <dgm:pt modelId="13"/>
+      </dgm:ptLst>
+      <dgm:cxnLst>
+        <dgm:cxn modelId="2" srcId="0" destId="1" srcOrd="0" destOrd="0"/>
+        <dgm:cxn modelId="16" srcId="1" destId="12" srcOrd="1" destOrd="0"/>
+        <dgm:cxn modelId="17" srcId="1" destId="13" srcOrd="2" destOrd="0"/>
+      </dgm:cxnLst>
+      <dgm:bg/>
+      <dgm:whole/>
+    </dgm:dataModel>
+  </dgm:styleData>
+  <dgm:clrData>
+    <dgm:dataModel>
+      <dgm:ptLst>
+        <dgm:pt modelId="0" type="doc"/>
+        <dgm:pt modelId="1"/>
+        <dgm:pt modelId="11" type="asst"/>
+        <dgm:pt modelId="12"/>
+        <dgm:pt modelId="13"/>
+        <dgm:pt modelId="14"/>
+      </dgm:ptLst>
+      <dgm:cxnLst>
+        <dgm:cxn modelId="2" srcId="0" destId="1" srcOrd="0" destOrd="0"/>
+        <dgm:cxn modelId="15" srcId="1" destId="11" srcOrd="0" destOrd="0"/>
+        <dgm:cxn modelId="16" srcId="1" destId="12" srcOrd="1" destOrd="0"/>
+        <dgm:cxn modelId="17" srcId="1" destId="13" srcOrd="2" destOrd="0"/>
+        <dgm:cxn modelId="18" srcId="1" destId="14" srcOrd="2" destOrd="0"/>
+      </dgm:cxnLst>
+      <dgm:bg/>
+      <dgm:whole/>
+    </dgm:dataModel>
+  </dgm:clrData>
+  <dgm:layoutNode name="hierChild1">
+    <dgm:varLst>
+      <dgm:orgChart val="1"/>
+      <dgm:chPref val="1"/>
+      <dgm:dir/>
+      <dgm:animOne val="branch"/>
+      <dgm:animLvl val="lvl"/>
+      <dgm:resizeHandles/>
+    </dgm:varLst>
+    <dgm:choose name="Name0">
+      <dgm:if name="Name1" func="var" arg="dir" op="equ" val="norm">
+        <dgm:alg type="hierChild">
+          <dgm:param type="linDir" val="fromT"/>
+          <dgm:param type="chAlign" val="l"/>
+        </dgm:alg>
+      </dgm:if>
+      <dgm:else name="Name2">
+        <dgm:alg type="hierChild">
+          <dgm:param type="linDir" val="fromT"/>
+          <dgm:param type="chAlign" val="r"/>
+        </dgm:alg>
+      </dgm:else>
+    </dgm:choose>
+    <dgm:shape xmlns:r="http://schemas.openxmlformats.org/officeDocument/2006/relationships" r:blip="">
+      <dgm:adjLst/>
+    </dgm:shape>
+    <dgm:presOf/>
+    <dgm:constrLst>
+      <dgm:constr type="w" for="des" forName="rootComposite1" refType="w" fact="10"/>
+      <dgm:constr type="h" for="des" forName="rootComposite1" refType="w" refFor="des" refForName="rootComposite1" fact="0.305"/>
+      <dgm:constr type="w" for="des" forName="rootComposite" refType="w" fact="10"/>
+      <dgm:constr type="h" for="des" forName="rootComposite" refType="w" refFor="des" refForName="rootComposite1" fact="0.305"/>
+      <dgm:constr type="w" for="des" forName="rootComposite3" refType="w" fact="10"/>
+      <dgm:constr type="h" for="des" forName="rootComposite3" refType="w" refFor="des" refForName="rootComposite1" fact="0.305"/>
+      <dgm:constr type="primFontSz" for="des" ptType="node" op="equ"/>
+      <dgm:constr type="sp" for="des" op="equ"/>
+      <dgm:constr type="sp" for="des" forName="hierRoot1" refType="w" refFor="des" refForName="rootComposite1" fact="0.2"/>
+      <dgm:constr type="sp" for="des" forName="hierRoot2" refType="sp" refFor="des" refForName="hierRoot1"/>
+      <dgm:constr type="sp" for="des" forName="hierRoot3" refType="sp" refFor="des" refForName="hierRoot1"/>
+      <dgm:constr type="sibSp" refType="w" refFor="des" refForName="rootComposite1" fact="0.125"/>
+      <dgm:constr type="sibSp" for="des" forName="hierChild2" refType="sibSp"/>
+      <dgm:constr type="sibSp" for="des" forName="hierChild3" refType="sibSp"/>
+      <dgm:constr type="sibSp" for="des" forName="hierChild4" refType="sibSp"/>
+      <dgm:constr type="sibSp" for="des" forName="hierChild5" refType="sibSp"/>
+      <dgm:constr type="sibSp" for="des" forName="hierChild6" refType="sibSp"/>
+      <dgm:constr type="sibSp" for="des" forName="hierChild7" refType="sibSp"/>
+      <dgm:constr type="secSibSp" refType="w" refFor="des" refForName="rootComposite1" fact="0.125"/>
+      <dgm:constr type="secSibSp" for="des" forName="hierChild2" refType="secSibSp"/>
+      <dgm:constr type="secSibSp" for="des" forName="hierChild3" refType="secSibSp"/>
+      <dgm:constr type="secSibSp" for="des" forName="hierChild4" refType="secSibSp"/>
+      <dgm:constr type="secSibSp" for="des" forName="hierChild5" refType="secSibSp"/>
+      <dgm:constr type="secSibSp" for="des" forName="hierChild6" refType="secSibSp"/>
+      <dgm:constr type="secSibSp" for="des" forName="hierChild7" refType="secSibSp"/>
+    </dgm:constrLst>
+    <dgm:ruleLst/>
+    <dgm:forEach name="Name3" axis="ch">
+      <dgm:forEach name="Name4" axis="self" ptType="node">
+        <dgm:layoutNode name="hierRoot1">
+          <dgm:varLst>
+            <dgm:hierBranch val="init"/>
+          </dgm:varLst>
+          <dgm:choose name="Name5">
+            <dgm:if name="Name6" func="var" arg="hierBranch" op="equ" val="l">
+              <dgm:choose name="Name7">
+                <dgm:if name="Name8" func="var" arg="dir" op="equ" val="norm">
+                  <dgm:alg type="hierRoot">
+                    <dgm:param type="hierAlign" val="lT"/>
+                  </dgm:alg>
+                  <dgm:constrLst>
+                    <dgm:constr type="alignOff" val="0.75"/>
+                  </dgm:constrLst>
+                </dgm:if>
+                <dgm:else name="Name9">
+                  <dgm:alg type="hierRoot">
+                    <dgm:param type="hierAlign" val="rT"/>
+                  </dgm:alg>
+                  <dgm:constrLst>
+                    <dgm:constr type="alignOff" val="0.75"/>
+                  </dgm:constrLst>
+                </dgm:else>
+              </dgm:choose>
+            </dgm:if>
+            <dgm:if name="Name10" func="var" arg="hierBranch" op="equ" val="r">
+              <dgm:choose name="Name11">
+                <dgm:if name="Name12" func="var" arg="dir" op="equ" val="norm">
+                  <dgm:alg type="hierRoot">
+                    <dgm:param type="hierAlign" val="lB"/>
+                  </dgm:alg>
+                  <dgm:constrLst>
+                    <dgm:constr type="alignOff" val="0.75"/>
+                  </dgm:constrLst>
+                </dgm:if>
+                <dgm:else name="Name13">
+                  <dgm:alg type="hierRoot">
+                    <dgm:param type="hierAlign" val="rB"/>
+                  </dgm:alg>
+                  <dgm:constrLst>
+                    <dgm:constr type="alignOff" val="0.75"/>
+                  </dgm:constrLst>
+                </dgm:else>
+              </dgm:choose>
+            </dgm:if>
+            <dgm:if name="Name14" func="var" arg="hierBranch" op="equ" val="hang">
+              <dgm:choose name="Name15">
+                <dgm:if name="Name16" func="var" arg="dir" op="equ" val="norm">
+                  <dgm:alg type="hierRoot">
+                    <dgm:param type="hierAlign" val="lCtrCh"/>
+                  </dgm:alg>
+                  <dgm:constrLst>
+                    <dgm:constr type="alignOff" val="0.65"/>
+                  </dgm:constrLst>
+                </dgm:if>
+                <dgm:else name="Name17">
+                  <dgm:alg type="hierRoot">
+                    <dgm:param type="hierAlign" val="rCtrCh"/>
+                  </dgm:alg>
+                  <dgm:constrLst>
+                    <dgm:constr type="alignOff" val="0.65"/>
+                  </dgm:constrLst>
+                </dgm:else>
+              </dgm:choose>
+            </dgm:if>
+            <dgm:else name="Name18">
+              <dgm:choose name="Name19">
+                <dgm:if name="Name20" func="var" arg="dir" op="equ" val="norm">
+                  <dgm:alg type="hierRoot">
+                    <dgm:param type="hierAlign" val="lCtrCh"/>
+                  </dgm:alg>
+                  <dgm:constrLst>
+                    <dgm:constr type="alignOff"/>
+                    <dgm:constr type="bendDist" for="des" ptType="parTrans" refType="sp" fact="0.5"/>
+                  </dgm:constrLst>
+                </dgm:if>
+                <dgm:else name="Name21">
+                  <dgm:alg type="hierRoot">
+                    <dgm:param type="hierAlign" val="rCtrCh"/>
+                  </dgm:alg>
+                  <dgm:constrLst>
+                    <dgm:constr type="alignOff"/>
+                    <dgm:constr type="bendDist" for="des" ptType="parTrans" refType="sp" fact="0.5"/>
+                  </dgm:constrLst>
+                </dgm:else>
+              </dgm:choose>
+            </dgm:else>
+          </dgm:choose>
+          <dgm:shape xmlns:r="http://schemas.openxmlformats.org/officeDocument/2006/relationships" r:blip="">
+            <dgm:adjLst/>
+          </dgm:shape>
+          <dgm:presOf/>
+          <dgm:ruleLst/>
+          <dgm:layoutNode name="rootComposite1">
+            <dgm:alg type="composite"/>
+            <dgm:shape xmlns:r="http://schemas.openxmlformats.org/officeDocument/2006/relationships" r:blip="">
+              <dgm:adjLst/>
+            </dgm:shape>
+            <dgm:presOf axis="self" ptType="node" cnt="1"/>
+            <dgm:choose name="Name22">
+              <dgm:if name="Name23" func="var" arg="hierBranch" op="equ" val="init">
+                <dgm:constrLst>
+                  <dgm:constr type="l" for="ch" forName="rootText1"/>
+                  <dgm:constr type="t" for="ch" forName="rootText1"/>
+                  <dgm:constr type="w" for="ch" forName="rootText1" refType="w"/>
+                  <dgm:constr type="h" for="ch" forName="rootText1" refType="h"/>
+                  <dgm:constr type="l" for="ch" forName="rootConnector1"/>
+                  <dgm:constr type="t" for="ch" forName="rootConnector1"/>
+                  <dgm:constr type="w" for="ch" forName="rootConnector1" refType="w" refFor="ch" refForName="rootText1" fact="0.2"/>
+                  <dgm:constr type="h" for="ch" forName="rootConnector1" refType="h" refFor="ch" refForName="rootText1"/>
+                </dgm:constrLst>
+              </dgm:if>
+              <dgm:if name="Name24" func="var" arg="hierBranch" op="equ" val="l">
+                <dgm:constrLst>
+                  <dgm:constr type="l" for="ch" forName="rootText1"/>
+                  <dgm:constr type="t" for="ch" forName="rootText1"/>
+                  <dgm:constr type="w" for="ch" forName="rootText1" refType="w"/>
+                  <dgm:constr type="h" for="ch" forName="rootText1" refType="h"/>
+                  <dgm:constr type="r" for="ch" forName="rootConnector1" refType="w"/>
+                  <dgm:constr type="t" for="ch" forName="rootConnector1"/>
+                  <dgm:constr type="w" for="ch" forName="rootConnector1" refType="w" refFor="ch" refForName="rootText1" fact="0.2"/>
+                  <dgm:constr type="h" for="ch" forName="rootConnector1" refType="h" refFor="ch" refForName="rootText1"/>
+                </dgm:constrLst>
+              </dgm:if>
+              <dgm:if name="Name25" func="var" arg="hierBranch" op="equ" val="r">
+                <dgm:constrLst>
+                  <dgm:constr type="l" for="ch" forName="rootText1"/>
+                  <dgm:constr type="t" for="ch" forName="rootText1"/>
+                  <dgm:constr type="w" for="ch" forName="rootText1" refType="w"/>
+                  <dgm:constr type="h" for="ch" forName="rootText1" refType="h"/>
+                  <dgm:constr type="l" for="ch" forName="rootConnector1"/>
+                  <dgm:constr type="t" for="ch" forName="rootConnector1"/>
+                  <dgm:constr type="w" for="ch" forName="rootConnector1" refType="w" refFor="ch" refForName="rootText1" fact="0.2"/>
+                  <dgm:constr type="h" for="ch" forName="rootConnector1" refType="h" refFor="ch" refForName="rootText1"/>
+                </dgm:constrLst>
+              </dgm:if>
+              <dgm:else name="Name26">
+                <dgm:constrLst>
+                  <dgm:constr type="l" for="ch" forName="rootText1"/>
+                  <dgm:constr type="t" for="ch" forName="rootText1"/>
+                  <dgm:constr type="w" for="ch" forName="rootText1" refType="w"/>
+                  <dgm:constr type="h" for="ch" forName="rootText1" refType="h"/>
+                  <dgm:constr type="r" for="ch" forName="rootConnector1" refType="w"/>
+                  <dgm:constr type="t" for="ch" forName="rootConnector1"/>
+                  <dgm:constr type="w" for="ch" forName="rootConnector1" refType="w" refFor="ch" refForName="rootText1" fact="0.2"/>
+                  <dgm:constr type="h" for="ch" forName="rootConnector1" refType="h" refFor="ch" refForName="rootText1"/>
+                </dgm:constrLst>
+              </dgm:else>
+            </dgm:choose>
+            <dgm:ruleLst/>
+            <dgm:layoutNode name="rootText1" styleLbl="node0">
+              <dgm:varLst>
+                <dgm:chPref val="3"/>
+              </dgm:varLst>
+              <dgm:alg type="tx"/>
+              <dgm:shape xmlns:r="http://schemas.openxmlformats.org/officeDocument/2006/relationships" type="rect" r:blip="">
+                <dgm:adjLst/>
+              </dgm:shape>
+              <dgm:presOf axis="self" ptType="node" cnt="1"/>
+              <dgm:constrLst>
+                <dgm:constr type="primFontSz" val="65"/>
+                <dgm:constr type="lMarg" refType="primFontSz" fact="0.05"/>
+                <dgm:constr type="rMarg" refType="primFontSz" fact="0.05"/>
+                <dgm:constr type="tMarg" refType="primFontSz" fact="0.05"/>
+                <dgm:constr type="bMarg" refType="primFontSz" fact="0.05"/>
+              </dgm:constrLst>
+              <dgm:ruleLst>
+                <dgm:rule type="primFontSz" val="5" fact="NaN" max="NaN"/>
+              </dgm:ruleLst>
+            </dgm:layoutNode>
+            <dgm:layoutNode name="rootConnector1" moveWith="rootText1">
+              <dgm:alg type="sp"/>
+              <dgm:shape xmlns:r="http://schemas.openxmlformats.org/officeDocument/2006/relationships" type="rect" r:blip="" hideGeom="1">
+                <dgm:adjLst/>
+              </dgm:shape>
+              <dgm:presOf axis="self" ptType="node" cnt="1"/>
+              <dgm:constrLst/>
+              <dgm:ruleLst/>
+            </dgm:layoutNode>
+          </dgm:layoutNode>
+          <dgm:layoutNode name="hierChild2">
+            <dgm:choose name="Name27">
+              <dgm:if name="Name28" func="var" arg="hierBranch" op="equ" val="l">
+                <dgm:choose name="Name29">
+                  <dgm:if name="Name30" func="var" arg="dir" op="equ" val="norm">
+                    <dgm:alg type="hierChild">
+                      <dgm:param type="chAlign" val="t"/>
+                      <dgm:param type="linDir" val="fromL"/>
+                    </dgm:alg>
+                  </dgm:if>
+                  <dgm:else name="Name31">
+                    <dgm:alg type="hierChild">
+                      <dgm:param type="chAlign" val="t"/>
+                      <dgm:param type="linDir" val="fromR"/>
+                    </dgm:alg>
+                  </dgm:else>
+                </dgm:choose>
+              </dgm:if>
+              <dgm:if name="Name32" func="var" arg="hierBranch" op="equ" val="r">
+                <dgm:choose name="Name33">
+                  <dgm:if name="Name34" func="var" arg="dir" op="equ" val="norm">
+                    <dgm:alg type="hierChild">
+                      <dgm:param type="chAlign" val="b"/>
+                      <dgm:param type="linDir" val="fromL"/>
+                    </dgm:alg>
+                  </dgm:if>
+                  <dgm:else name="Name35">
+                    <dgm:alg type="hierChild">
+                      <dgm:param type="chAlign" val="b"/>
+                      <dgm:param type="linDir" val="fromR"/>
+                    </dgm:alg>
+                  </dgm:else>
+                </dgm:choose>
+              </dgm:if>
+              <dgm:if name="Name36" func="var" arg="hierBranch" op="equ" val="hang">
+                <dgm:choose name="Name37">
+                  <dgm:if name="Name38" func="var" arg="dir" op="equ" val="norm">
+                    <dgm:alg type="hierChild">
+                      <dgm:param type="chAlign" val="l"/>
+                      <dgm:param type="linDir" val="fromT"/>
+                      <dgm:param type="secChAlign" val="t"/>
+                      <dgm:param type="secLinDir" val="fromL"/>
+                    </dgm:alg>
+                  </dgm:if>
+                  <dgm:else name="Name39">
+                    <dgm:alg type="hierChild">
+                      <dgm:param type="chAlign" val="r"/>
+                      <dgm:param type="linDir" val="fromT"/>
+                      <dgm:param type="secChAlign" val="t"/>
+                      <dgm:param type="secLinDir" val="fromR"/>
+                    </dgm:alg>
+                  </dgm:else>
+                </dgm:choose>
+              </dgm:if>
+              <dgm:else name="Name40">
+                <dgm:choose name="Name41">
+                  <dgm:if name="Name42" func="var" arg="dir" op="equ" val="norm">
+                    <dgm:alg type="hierChild">
+                      <dgm:param type="linDir" val="fromT"/>
+                      <dgm:param type="chAlign" val="l"/>
+                    </dgm:alg>
+                  </dgm:if>
+                  <dgm:else name="Name43">
+                    <dgm:alg type="hierChild">
+                      <dgm:param type="linDir" val="fromT"/>
+                      <dgm:param type="chAlign" val="r"/>
+                    </dgm:alg>
+                  </dgm:else>
+                </dgm:choose>
+              </dgm:else>
+            </dgm:choose>
+            <dgm:shape xmlns:r="http://schemas.openxmlformats.org/officeDocument/2006/relationships" r:blip="">
+              <dgm:adjLst/>
+            </dgm:shape>
+            <dgm:presOf/>
+            <dgm:constrLst/>
+            <dgm:ruleLst/>
+            <dgm:forEach name="rep2a" axis="ch" ptType="nonAsst">
+              <dgm:forEach name="Name44" axis="precedSib" ptType="parTrans" st="-1" cnt="1">
+                <dgm:choose name="Name45">
+                  <dgm:if name="Name46" func="var" arg="hierBranch" op="equ" val="hang">
+                    <dgm:layoutNode name="Name47">
+                      <dgm:choose name="Name48">
+                        <dgm:if name="Name49" func="var" arg="dir" op="equ" val="norm">
+                          <dgm:alg type="conn">
+                            <dgm:param type="connRout" val="bend"/>
+                            <dgm:param type="dim" val="1D"/>
+                            <dgm:param type="endSty" val="noArr"/>
+                            <dgm:param type="begPts" val="midR"/>
+                            <dgm:param type="endPts" val="bCtr tCtr"/>
+                          </dgm:alg>
+                        </dgm:if>
+                        <dgm:else name="Name50">
+                          <dgm:alg type="conn">
+                            <dgm:param type="connRout" val="bend"/>
+                            <dgm:param type="dim" val="1D"/>
+                            <dgm:param type="endSty" val="noArr"/>
+                            <dgm:param type="begPts" val="midL"/>
+                            <dgm:param type="endPts" val="bCtr tCtr"/>
+                          </dgm:alg>
+                        </dgm:else>
+                      </dgm:choose>
+                      <dgm:shape xmlns:r="http://schemas.openxmlformats.org/officeDocument/2006/relationships" type="conn" r:blip="" zOrderOff="-99999">
+                        <dgm:adjLst/>
+                      </dgm:shape>
+                      <dgm:presOf axis="self"/>
+                      <dgm:constrLst>
+                        <dgm:constr type="begPad"/>
+                        <dgm:constr type="endPad"/>
+                      </dgm:constrLst>
+                      <dgm:ruleLst/>
+                    </dgm:layoutNode>
+                  </dgm:if>
+                  <dgm:if name="Name51" func="var" arg="hierBranch" op="equ" val="l">
+                    <dgm:layoutNode name="Name52">
+                      <dgm:choose name="Name53">
+                        <dgm:if name="Name54" func="var" arg="dir" op="equ" val="norm">
+                          <dgm:alg type="conn">
+                            <dgm:param type="connRout" val="bend"/>
+                            <dgm:param type="dim" val="1D"/>
+                            <dgm:param type="endSty" val="noArr"/>
+                            <dgm:param type="begPts" val="midR"/>
+                            <dgm:param type="endPts" val="tCtr"/>
+                          </dgm:alg>
+                        </dgm:if>
+                        <dgm:else name="Name55">
+                          <dgm:alg type="conn">
+                            <dgm:param type="connRout" val="bend"/>
+                            <dgm:param type="dim" val="1D"/>
+                            <dgm:param type="endSty" val="noArr"/>
+                            <dgm:param type="begPts" val="midL"/>
+                            <dgm:param type="endPts" val="tCtr"/>
+                          </dgm:alg>
+                        </dgm:else>
+                      </dgm:choose>
+                      <dgm:shape xmlns:r="http://schemas.openxmlformats.org/officeDocument/2006/relationships" type="conn" r:blip="" zOrderOff="-99999">
+                        <dgm:adjLst/>
+                      </dgm:shape>
+                      <dgm:presOf axis="self"/>
+                      <dgm:constrLst>
+                        <dgm:constr type="begPad"/>
+                        <dgm:constr type="endPad"/>
+                      </dgm:constrLst>
+                      <dgm:ruleLst/>
+                    </dgm:layoutNode>
+                  </dgm:if>
+                  <dgm:if name="Name56" func="var" arg="hierBranch" op="equ" val="r">
+                    <dgm:layoutNode name="Name57">
+                      <dgm:choose name="Name58">
+                        <dgm:if name="Name59" func="var" arg="dir" op="equ" val="norm">
+                          <dgm:alg type="conn">
+                            <dgm:param type="connRout" val="bend"/>
+                            <dgm:param type="dim" val="1D"/>
+                            <dgm:param type="endSty" val="noArr"/>
+                            <dgm:param type="begPts" val="midR"/>
+                            <dgm:param type="endPts" val="bCtr"/>
+                          </dgm:alg>
+                        </dgm:if>
+                        <dgm:else name="Name60">
+                          <dgm:alg type="conn">
+                            <dgm:param type="connRout" val="bend"/>
+                            <dgm:param type="dim" val="1D"/>
+                            <dgm:param type="endSty" val="noArr"/>
+                            <dgm:param type="begPts" val="midL"/>
+                            <dgm:param type="endPts" val="bCtr"/>
+                          </dgm:alg>
+                        </dgm:else>
+                      </dgm:choose>
+                      <dgm:shape xmlns:r="http://schemas.openxmlformats.org/officeDocument/2006/relationships" type="conn" r:blip="" zOrderOff="-99999">
+                        <dgm:adjLst/>
+                      </dgm:shape>
+                      <dgm:presOf axis="self"/>
+                      <dgm:constrLst>
+                        <dgm:constr type="begPad"/>
+                        <dgm:constr type="endPad"/>
+                      </dgm:constrLst>
+                      <dgm:ruleLst/>
+                    </dgm:layoutNode>
+                  </dgm:if>
+                  <dgm:else name="Name61">
+                    <dgm:choose name="Name62">
+                      <dgm:if name="Name63" func="var" arg="dir" op="equ" val="norm">
+                        <dgm:layoutNode name="Name64">
+                          <dgm:alg type="conn">
+                            <dgm:param type="connRout" val="bend"/>
+                            <dgm:param type="dim" val="1D"/>
+                            <dgm:param type="endSty" val="noArr"/>
+                            <dgm:param type="begPts" val="midR"/>
+                            <dgm:param type="endPts" val="midL"/>
+                            <dgm:param type="bendPt" val="end"/>
+                          </dgm:alg>
+                          <dgm:shape xmlns:r="http://schemas.openxmlformats.org/officeDocument/2006/relationships" type="conn" r:blip="" zOrderOff="-99999">
+                            <dgm:adjLst/>
+                          </dgm:shape>
+                          <dgm:presOf axis="self"/>
+                          <dgm:constrLst>
+                            <dgm:constr type="begPad"/>
+                            <dgm:constr type="endPad"/>
+                          </dgm:constrLst>
+                          <dgm:ruleLst/>
+                        </dgm:layoutNode>
+                      </dgm:if>
+                      <dgm:else name="Name65">
+                        <dgm:layoutNode name="Name66">
+                          <dgm:alg type="conn">
+                            <dgm:param type="connRout" val="bend"/>
+                            <dgm:param type="dim" val="1D"/>
+                            <dgm:param type="endSty" val="noArr"/>
+                            <dgm:param type="begPts" val="midL"/>
+                            <dgm:param type="endPts" val="midR"/>
+                            <dgm:param type="bendPt" val="end"/>
+                          </dgm:alg>
+                          <dgm:shape xmlns:r="http://schemas.openxmlformats.org/officeDocument/2006/relationships" type="conn" r:blip="" zOrderOff="-99999">
+                            <dgm:adjLst/>
+                          </dgm:shape>
+                          <dgm:presOf axis="self"/>
+                          <dgm:constrLst>
+                            <dgm:constr type="begPad"/>
+                            <dgm:constr type="endPad"/>
+                          </dgm:constrLst>
+                          <dgm:ruleLst/>
+                        </dgm:layoutNode>
+                      </dgm:else>
+                    </dgm:choose>
+                  </dgm:else>
+                </dgm:choose>
+              </dgm:forEach>
+              <dgm:layoutNode name="hierRoot2">
+                <dgm:varLst>
+                  <dgm:hierBranch val="init"/>
+                </dgm:varLst>
+                <dgm:choose name="Name67">
+                  <dgm:if name="Name68" func="var" arg="hierBranch" op="equ" val="l">
+                    <dgm:choose name="Name69">
+                      <dgm:if name="Name70" func="var" arg="dir" op="equ" val="norm">
+                        <dgm:alg type="hierRoot">
+                          <dgm:param type="hierAlign" val="lT"/>
+                        </dgm:alg>
+                        <dgm:constrLst>
+                          <dgm:constr type="alignOff" val="0.75"/>
+                        </dgm:constrLst>
+                      </dgm:if>
+                      <dgm:else name="Name71">
+                        <dgm:alg type="hierRoot">
+                          <dgm:param type="hierAlign" val="rT"/>
+                        </dgm:alg>
+                        <dgm:constrLst>
+                          <dgm:constr type="alignOff" val="0.75"/>
+                        </dgm:constrLst>
+                      </dgm:else>
+                    </dgm:choose>
+                  </dgm:if>
+                  <dgm:if name="Name72" func="var" arg="hierBranch" op="equ" val="r">
+                    <dgm:choose name="Name73">
+                      <dgm:if name="Name74" func="var" arg="dir" op="equ" val="norm">
+                        <dgm:alg type="hierRoot">
+                          <dgm:param type="hierAlign" val="lB"/>
+                        </dgm:alg>
+                        <dgm:constrLst>
+                          <dgm:constr type="alignOff" val="0.75"/>
+                        </dgm:constrLst>
+                      </dgm:if>
+                      <dgm:else name="Name75">
+                        <dgm:alg type="hierRoot">
+                          <dgm:param type="hierAlign" val="rB"/>
+                        </dgm:alg>
+                        <dgm:constrLst>
+                          <dgm:constr type="alignOff" val="0.75"/>
+                        </dgm:constrLst>
+                      </dgm:else>
+                    </dgm:choose>
+                  </dgm:if>
+                  <dgm:if name="Name76" func="var" arg="hierBranch" op="equ" val="hang">
+                    <dgm:choose name="Name77">
+                      <dgm:if name="Name78" func="var" arg="dir" op="equ" val="norm">
+                        <dgm:alg type="hierRoot">
+                          <dgm:param type="hierAlign" val="lCtrCh"/>
+                        </dgm:alg>
+                        <dgm:constrLst>
+                          <dgm:constr type="alignOff" val="0.65"/>
+                        </dgm:constrLst>
+                      </dgm:if>
+                      <dgm:else name="Name79">
+                        <dgm:alg type="hierRoot">
+                          <dgm:param type="hierAlign" val="rCtrCh"/>
+                        </dgm:alg>
+                        <dgm:constrLst>
+                          <dgm:constr type="alignOff" val="0.65"/>
+                        </dgm:constrLst>
+                      </dgm:else>
+                    </dgm:choose>
+                  </dgm:if>
+                  <dgm:else name="Name80">
+                    <dgm:choose name="Name81">
+                      <dgm:if name="Name82" func="var" arg="dir" op="equ" val="norm">
+                        <dgm:alg type="hierRoot">
+                          <dgm:param type="hierAlign" val="lCtrCh"/>
+                        </dgm:alg>
+                        <dgm:constrLst>
+                          <dgm:constr type="alignOff"/>
+                          <dgm:constr type="bendDist" for="des" ptType="parTrans" refType="sp" fact="0.5"/>
+                        </dgm:constrLst>
+                      </dgm:if>
+                      <dgm:else name="Name83">
+                        <dgm:alg type="hierRoot">
+                          <dgm:param type="hierAlign" val="rCtrCh"/>
+                        </dgm:alg>
+                        <dgm:constrLst>
+                          <dgm:constr type="alignOff"/>
+                          <dgm:constr type="bendDist" for="des" ptType="parTrans" refType="sp" fact="0.5"/>
+                        </dgm:constrLst>
+                      </dgm:else>
+                    </dgm:choose>
+                  </dgm:else>
+                </dgm:choose>
+                <dgm:shape xmlns:r="http://schemas.openxmlformats.org/officeDocument/2006/relationships" r:blip="">
+                  <dgm:adjLst/>
+                </dgm:shape>
+                <dgm:presOf/>
+                <dgm:ruleLst/>
+                <dgm:layoutNode name="rootComposite">
+                  <dgm:alg type="composite"/>
+                  <dgm:shape xmlns:r="http://schemas.openxmlformats.org/officeDocument/2006/relationships" r:blip="">
+                    <dgm:adjLst/>
+                  </dgm:shape>
+                  <dgm:presOf axis="self" ptType="node" cnt="1"/>
+                  <dgm:choose name="Name84">
+                    <dgm:if name="Name85" func="var" arg="hierBranch" op="equ" val="init">
+                      <dgm:constrLst>
+                        <dgm:constr type="l" for="ch" forName="rootText"/>
+                        <dgm:constr type="t" for="ch" forName="rootText"/>
+                        <dgm:constr type="w" for="ch" forName="rootText" refType="w"/>
+                        <dgm:constr type="h" for="ch" forName="rootText" refType="h"/>
+                        <dgm:constr type="l" for="ch" forName="rootConnector"/>
+                        <dgm:constr type="t" for="ch" forName="rootConnector"/>
+                        <dgm:constr type="w" for="ch" forName="rootConnector" refType="w" refFor="ch" refForName="rootText" fact="0.2"/>
+                        <dgm:constr type="h" for="ch" forName="rootConnector" refType="h" refFor="ch" refForName="rootText"/>
+                      </dgm:constrLst>
+                    </dgm:if>
+                    <dgm:if name="Name86" func="var" arg="hierBranch" op="equ" val="l">
+                      <dgm:constrLst>
+                        <dgm:constr type="l" for="ch" forName="rootText"/>
+                        <dgm:constr type="t" for="ch" forName="rootText"/>
+                        <dgm:constr type="w" for="ch" forName="rootText" refType="w"/>
+                        <dgm:constr type="h" for="ch" forName="rootText" refType="h"/>
+                        <dgm:constr type="r" for="ch" forName="rootConnector" refType="w"/>
+                        <dgm:constr type="t" for="ch" forName="rootConnector"/>
+                        <dgm:constr type="w" for="ch" forName="rootConnector" refType="w" refFor="ch" refForName="rootText" fact="0.2"/>
+                        <dgm:constr type="h" for="ch" forName="rootConnector" refType="h" refFor="ch" refForName="rootText"/>
+                      </dgm:constrLst>
+                    </dgm:if>
+                    <dgm:if name="Name87" func="var" arg="hierBranch" op="equ" val="r">
+                      <dgm:constrLst>
+                        <dgm:constr type="l" for="ch" forName="rootText"/>
+                        <dgm:constr type="t" for="ch" forName="rootText"/>
+                        <dgm:constr type="w" for="ch" forName="rootText" refType="w"/>
+                        <dgm:constr type="h" for="ch" forName="rootText" refType="h"/>
+                        <dgm:constr type="l" for="ch" forName="rootConnector"/>
+                        <dgm:constr type="t" for="ch" forName="rootConnector"/>
+                        <dgm:constr type="w" for="ch" forName="rootConnector" refType="w" refFor="ch" refForName="rootText" fact="0.2"/>
+                        <dgm:constr type="h" for="ch" forName="rootConnector" refType="h" refFor="ch" refForName="rootText"/>
+                      </dgm:constrLst>
+                    </dgm:if>
+                    <dgm:else name="Name88">
+                      <dgm:constrLst>
+                        <dgm:constr type="l" for="ch" forName="rootText"/>
+                        <dgm:constr type="t" for="ch" forName="rootText"/>
+                        <dgm:constr type="w" for="ch" forName="rootText" refType="w"/>
+                        <dgm:constr type="h" for="ch" forName="rootText" refType="h"/>
+                        <dgm:constr type="r" for="ch" forName="rootConnector" refType="w"/>
+                        <dgm:constr type="t" for="ch" forName="rootConnector"/>
+                        <dgm:constr type="w" for="ch" forName="rootConnector" refType="w" refFor="ch" refForName="rootText" fact="0.2"/>
+                        <dgm:constr type="h" for="ch" forName="rootConnector" refType="h" refFor="ch" refForName="rootText"/>
+                      </dgm:constrLst>
+                    </dgm:else>
+                  </dgm:choose>
+                  <dgm:ruleLst/>
+                  <dgm:layoutNode name="rootText">
+                    <dgm:varLst>
+                      <dgm:chPref val="3"/>
+                    </dgm:varLst>
+                    <dgm:alg type="tx"/>
+                    <dgm:shape xmlns:r="http://schemas.openxmlformats.org/officeDocument/2006/relationships" type="rect" r:blip="">
+                      <dgm:adjLst/>
+                    </dgm:shape>
+                    <dgm:presOf axis="self" ptType="node" cnt="1"/>
+                    <dgm:constrLst>
+                      <dgm:constr type="primFontSz" val="65"/>
+                      <dgm:constr type="lMarg" refType="primFontSz" fact="0.05"/>
+                      <dgm:constr type="rMarg" refType="primFontSz" fact="0.05"/>
+                      <dgm:constr type="tMarg" refType="primFontSz" fact="0.05"/>
+                      <dgm:constr type="bMarg" refType="primFontSz" fact="0.05"/>
+                    </dgm:constrLst>
+                    <dgm:ruleLst>
+                      <dgm:rule type="primFontSz" val="5" fact="NaN" max="NaN"/>
+                    </dgm:ruleLst>
+                  </dgm:layoutNode>
+                  <dgm:layoutNode name="rootConnector" moveWith="rootText">
+                    <dgm:alg type="sp"/>
+                    <dgm:shape xmlns:r="http://schemas.openxmlformats.org/officeDocument/2006/relationships" type="rect" r:blip="" hideGeom="1">
+                      <dgm:adjLst/>
+                    </dgm:shape>
+                    <dgm:presOf axis="self" ptType="node" cnt="1"/>
+                    <dgm:constrLst/>
+                    <dgm:ruleLst/>
+                  </dgm:layoutNode>
+                </dgm:layoutNode>
+                <dgm:layoutNode name="hierChild4">
+                  <dgm:choose name="Name89">
+                    <dgm:if name="Name90" func="var" arg="hierBranch" op="equ" val="l">
+                      <dgm:choose name="Name91">
+                        <dgm:if name="Name92" func="var" arg="dir" op="equ" val="norm">
+                          <dgm:alg type="hierChild">
+                            <dgm:param type="chAlign" val="t"/>
+                            <dgm:param type="linDir" val="fromL"/>
+                          </dgm:alg>
+                        </dgm:if>
+                        <dgm:else name="Name93">
+                          <dgm:alg type="hierChild">
+                            <dgm:param type="chAlign" val="t"/>
+                            <dgm:param type="linDir" val="fromR"/>
+                          </dgm:alg>
+                        </dgm:else>
+                      </dgm:choose>
+                    </dgm:if>
+                    <dgm:if name="Name94" func="var" arg="hierBranch" op="equ" val="r">
+                      <dgm:choose name="Name95">
+                        <dgm:if name="Name96" func="var" arg="dir" op="equ" val="norm">
+                          <dgm:alg type="hierChild">
+                            <dgm:param type="chAlign" val="b"/>
+                            <dgm:param type="linDir" val="fromL"/>
+                          </dgm:alg>
+                        </dgm:if>
+                        <dgm:else name="Name97">
+                          <dgm:alg type="hierChild">
+                            <dgm:param type="chAlign" val="b"/>
+                            <dgm:param type="linDir" val="fromR"/>
+                          </dgm:alg>
+                        </dgm:else>
+                      </dgm:choose>
+                    </dgm:if>
+                    <dgm:if name="Name98" func="var" arg="hierBranch" op="equ" val="hang">
+                      <dgm:choose name="Name99">
+                        <dgm:if name="Name100" func="var" arg="dir" op="equ" val="norm">
+                          <dgm:alg type="hierChild">
+                            <dgm:param type="chAlign" val="l"/>
+                            <dgm:param type="linDir" val="fromT"/>
+                            <dgm:param type="secChAlign" val="t"/>
+                            <dgm:param type="secLinDir" val="fromL"/>
+                          </dgm:alg>
+                        </dgm:if>
+                        <dgm:else name="Name101">
+                          <dgm:alg type="hierChild">
+                            <dgm:param type="chAlign" val="r"/>
+                            <dgm:param type="linDir" val="fromT"/>
+                            <dgm:param type="secChAlign" val="t"/>
+                            <dgm:param type="secLinDir" val="fromR"/>
+                          </dgm:alg>
+                        </dgm:else>
+                      </dgm:choose>
+                    </dgm:if>
+                    <dgm:else name="Name102">
+                      <dgm:choose name="Name103">
+                        <dgm:if name="Name104" func="var" arg="dir" op="equ" val="norm">
+                          <dgm:alg type="hierChild">
+                            <dgm:param type="linDir" val="fromT"/>
+                            <dgm:param type="chAlign" val="l"/>
+                          </dgm:alg>
+                        </dgm:if>
+                        <dgm:else name="Name105">
+                          <dgm:alg type="hierChild">
+                            <dgm:param type="linDir" val="fromT"/>
+                            <dgm:param type="chAlign" val="r"/>
+                          </dgm:alg>
+                        </dgm:else>
+                      </dgm:choose>
+                    </dgm:else>
+                  </dgm:choose>
+                  <dgm:shape xmlns:r="http://schemas.openxmlformats.org/officeDocument/2006/relationships" r:blip="">
+                    <dgm:adjLst/>
+                  </dgm:shape>
+                  <dgm:presOf/>
+                  <dgm:constrLst/>
+                  <dgm:ruleLst/>
+                  <dgm:forEach name="Name106" ref="rep2a"/>
+                </dgm:layoutNode>
+                <dgm:layoutNode name="hierChild5">
+                  <dgm:choose name="Name107">
+                    <dgm:if name="Name108" func="var" arg="dir" op="equ" val="norm">
+                      <dgm:alg type="hierChild">
+                        <dgm:param type="chAlign" val="l"/>
+                        <dgm:param type="linDir" val="fromT"/>
+                        <dgm:param type="secChAlign" val="t"/>
+                        <dgm:param type="secLinDir" val="fromL"/>
+                      </dgm:alg>
+                    </dgm:if>
+                    <dgm:else name="Name109">
+                      <dgm:alg type="hierChild">
+                        <dgm:param type="chAlign" val="r"/>
+                        <dgm:param type="linDir" val="fromT"/>
+                        <dgm:param type="secChAlign" val="t"/>
+                        <dgm:param type="secLinDir" val="fromR"/>
+                      </dgm:alg>
+                    </dgm:else>
+                  </dgm:choose>
+                  <dgm:shape xmlns:r="http://schemas.openxmlformats.org/officeDocument/2006/relationships" r:blip="">
+                    <dgm:adjLst/>
+                  </dgm:shape>
+                  <dgm:presOf/>
+                  <dgm:constrLst/>
+                  <dgm:ruleLst/>
+                  <dgm:forEach name="Name110" ref="rep2b"/>
+                </dgm:layoutNode>
+              </dgm:layoutNode>
+            </dgm:forEach>
+          </dgm:layoutNode>
+          <dgm:layoutNode name="hierChild3">
+            <dgm:choose name="Name111">
+              <dgm:if name="Name112" func="var" arg="dir" op="equ" val="norm">
+                <dgm:alg type="hierChild">
+                  <dgm:param type="chAlign" val="l"/>
+                  <dgm:param type="linDir" val="fromT"/>
+                  <dgm:param type="secChAlign" val="t"/>
+                  <dgm:param type="secLinDir" val="fromL"/>
+                </dgm:alg>
+              </dgm:if>
+              <dgm:else name="Name113">
+                <dgm:alg type="hierChild">
+                  <dgm:param type="chAlign" val="r"/>
+                  <dgm:param type="linDir" val="fromT"/>
+                  <dgm:param type="secChAlign" val="t"/>
+                  <dgm:param type="secLinDir" val="fromR"/>
+                </dgm:alg>
+              </dgm:else>
+            </dgm:choose>
+            <dgm:shape xmlns:r="http://schemas.openxmlformats.org/officeDocument/2006/relationships" r:blip="">
+              <dgm:adjLst/>
+            </dgm:shape>
+            <dgm:presOf/>
+            <dgm:constrLst/>
+            <dgm:ruleLst/>
+            <dgm:forEach name="rep2b" axis="ch" ptType="asst">
+              <dgm:forEach name="Name114" axis="precedSib" ptType="parTrans" st="-1" cnt="1">
+                <dgm:layoutNode name="Name115">
+                  <dgm:choose name="Name116">
+                    <dgm:if name="Name117" func="var" arg="dir" op="equ" val="norm">
+                      <dgm:alg type="conn">
+                        <dgm:param type="connRout" val="bend"/>
+                        <dgm:param type="dim" val="1D"/>
+                        <dgm:param type="endSty" val="noArr"/>
+                        <dgm:param type="begPts" val="midR"/>
+                        <dgm:param type="endPts" val="bCtr tCtr"/>
+                      </dgm:alg>
+                    </dgm:if>
+                    <dgm:else name="Name118">
+                      <dgm:alg type="conn">
+                        <dgm:param type="connRout" val="bend"/>
+                        <dgm:param type="dim" val="1D"/>
+                        <dgm:param type="endSty" val="noArr"/>
+                        <dgm:param type="begPts" val="midL"/>
+                        <dgm:param type="endPts" val="bCtr tCtr"/>
+                      </dgm:alg>
+                    </dgm:else>
+                  </dgm:choose>
+                  <dgm:shape xmlns:r="http://schemas.openxmlformats.org/officeDocument/2006/relationships" type="conn" r:blip="" zOrderOff="-99999">
+                    <dgm:adjLst/>
+                  </dgm:shape>
+                  <dgm:presOf axis="self"/>
+                  <dgm:constrLst>
+                    <dgm:constr type="begPad"/>
+                    <dgm:constr type="endPad"/>
+                  </dgm:constrLst>
+                  <dgm:ruleLst/>
+                </dgm:layoutNode>
+              </dgm:forEach>
+              <dgm:layoutNode name="hierRoot3">
+                <dgm:varLst>
+                  <dgm:hierBranch val="init"/>
+                </dgm:varLst>
+                <dgm:choose name="Name119">
+                  <dgm:if name="Name120" func="var" arg="hierBranch" op="equ" val="l">
+                    <dgm:choose name="Name121">
+                      <dgm:if name="Name122" func="var" arg="dir" op="equ" val="norm">
+                        <dgm:alg type="hierRoot">
+                          <dgm:param type="hierAlign" val="lT"/>
+                        </dgm:alg>
+                        <dgm:constrLst>
+                          <dgm:constr type="alignOff" val="0.75"/>
+                        </dgm:constrLst>
+                      </dgm:if>
+                      <dgm:else name="Name123">
+                        <dgm:alg type="hierRoot">
+                          <dgm:param type="hierAlign" val="rT"/>
+                        </dgm:alg>
+                        <dgm:constrLst>
+                          <dgm:constr type="alignOff" val="0.75"/>
+                        </dgm:constrLst>
+                      </dgm:else>
+                    </dgm:choose>
+                  </dgm:if>
+                  <dgm:if name="Name124" func="var" arg="hierBranch" op="equ" val="r">
+                    <dgm:choose name="Name125">
+                      <dgm:if name="Name126" func="var" arg="dir" op="equ" val="norm">
+                        <dgm:alg type="hierRoot">
+                          <dgm:param type="hierAlign" val="lB"/>
+                        </dgm:alg>
+                        <dgm:constrLst>
+                          <dgm:constr type="alignOff" val="0.75"/>
+                        </dgm:constrLst>
+                      </dgm:if>
+                      <dgm:else name="Name127">
+                        <dgm:alg type="hierRoot">
+                          <dgm:param type="hierAlign" val="rB"/>
+                        </dgm:alg>
+                        <dgm:constrLst>
+                          <dgm:constr type="alignOff" val="0.75"/>
+                        </dgm:constrLst>
+                      </dgm:else>
+                    </dgm:choose>
+                  </dgm:if>
+                  <dgm:if name="Name128" func="var" arg="hierBranch" op="equ" val="hang">
+                    <dgm:choose name="Name129">
+                      <dgm:if name="Name130" func="var" arg="dir" op="equ" val="norm">
+                        <dgm:alg type="hierRoot">
+                          <dgm:param type="hierAlign" val="lCtrCh"/>
+                        </dgm:alg>
+                        <dgm:constrLst>
+                          <dgm:constr type="alignOff" val="0.65"/>
+                        </dgm:constrLst>
+                      </dgm:if>
+                      <dgm:else name="Name131">
+                        <dgm:alg type="hierRoot">
+                          <dgm:param type="hierAlign" val="rCtrCh"/>
+                        </dgm:alg>
+                        <dgm:constrLst>
+                          <dgm:constr type="alignOff" val="0.65"/>
+                        </dgm:constrLst>
+                      </dgm:else>
+                    </dgm:choose>
+                  </dgm:if>
+                  <dgm:else name="Name132">
+                    <dgm:choose name="Name133">
+                      <dgm:if name="Name134" func="var" arg="dir" op="equ" val="norm">
+                        <dgm:alg type="hierRoot">
+                          <dgm:param type="hierAlign" val="lCtrCh"/>
+                        </dgm:alg>
+                        <dgm:constrLst>
+                          <dgm:constr type="alignOff"/>
+                          <dgm:constr type="bendDist" for="des" ptType="parTrans" refType="sp" fact="0.5"/>
+                        </dgm:constrLst>
+                      </dgm:if>
+                      <dgm:else name="Name135">
+                        <dgm:alg type="hierRoot">
+                          <dgm:param type="hierAlign" val="rCtrCh"/>
+                        </dgm:alg>
+                        <dgm:constrLst>
+                          <dgm:constr type="alignOff"/>
+                          <dgm:constr type="bendDist" for="des" ptType="parTrans" refType="sp" fact="0.5"/>
+                        </dgm:constrLst>
+                      </dgm:else>
+                    </dgm:choose>
+                  </dgm:else>
+                </dgm:choose>
+                <dgm:shape xmlns:r="http://schemas.openxmlformats.org/officeDocument/2006/relationships" r:blip="">
+                  <dgm:adjLst/>
+                </dgm:shape>
+                <dgm:presOf/>
+                <dgm:ruleLst/>
+                <dgm:layoutNode name="rootComposite3">
+                  <dgm:alg type="composite"/>
+                  <dgm:shape xmlns:r="http://schemas.openxmlformats.org/officeDocument/2006/relationships" r:blip="">
+                    <dgm:adjLst/>
+                  </dgm:shape>
+                  <dgm:presOf axis="self" ptType="node" cnt="1"/>
+                  <dgm:choose name="Name136">
+                    <dgm:if name="Name137" func="var" arg="hierBranch" op="equ" val="init">
+                      <dgm:constrLst>
+                        <dgm:constr type="l" for="ch" forName="rootText3"/>
+                        <dgm:constr type="t" for="ch" forName="rootText3"/>
+                        <dgm:constr type="w" for="ch" forName="rootText3" refType="w"/>
+                        <dgm:constr type="h" for="ch" forName="rootText3" refType="h"/>
+                        <dgm:constr type="l" for="ch" forName="rootConnector3"/>
+                        <dgm:constr type="t" for="ch" forName="rootConnector3"/>
+                        <dgm:constr type="w" for="ch" forName="rootConnector3" refType="w" refFor="ch" refForName="rootText3" fact="0.2"/>
+                        <dgm:constr type="h" for="ch" forName="rootConnector3" refType="h" refFor="ch" refForName="rootText3"/>
+                      </dgm:constrLst>
+                    </dgm:if>
+                    <dgm:if name="Name138" func="var" arg="hierBranch" op="equ" val="l">
+                      <dgm:constrLst>
+                        <dgm:constr type="l" for="ch" forName="rootText3"/>
+                        <dgm:constr type="t" for="ch" forName="rootText3"/>
+                        <dgm:constr type="w" for="ch" forName="rootText3" refType="w"/>
+                        <dgm:constr type="h" for="ch" forName="rootText3" refType="h"/>
+                        <dgm:constr type="r" for="ch" forName="rootConnector3" refType="w"/>
+                        <dgm:constr type="t" for="ch" forName="rootConnector3"/>
+                        <dgm:constr type="w" for="ch" forName="rootConnector3" refType="w" refFor="ch" refForName="rootText3" fact="0.2"/>
+                        <dgm:constr type="h" for="ch" forName="rootConnector3" refType="h" refFor="ch" refForName="rootText3"/>
+                      </dgm:constrLst>
+                    </dgm:if>
+                    <dgm:if name="Name139" func="var" arg="hierBranch" op="equ" val="r">
+                      <dgm:constrLst>
+                        <dgm:constr type="l" for="ch" forName="rootText3"/>
+                        <dgm:constr type="t" for="ch" forName="rootText3"/>
+                        <dgm:constr type="w" for="ch" forName="rootText3" refType="w"/>
+                        <dgm:constr type="h" for="ch" forName="rootText3" refType="h"/>
+                        <dgm:constr type="l" for="ch" forName="rootConnector3"/>
+                        <dgm:constr type="t" for="ch" forName="rootConnector3"/>
+                        <dgm:constr type="w" for="ch" forName="rootConnector3" refType="w" refFor="ch" refForName="rootText3" fact="0.2"/>
+                        <dgm:constr type="h" for="ch" forName="rootConnector3" refType="h" refFor="ch" refForName="rootText3"/>
+                      </dgm:constrLst>
+                    </dgm:if>
+                    <dgm:else name="Name140">
+                      <dgm:constrLst>
+                        <dgm:constr type="l" for="ch" forName="rootText3"/>
+                        <dgm:constr type="t" for="ch" forName="rootText3"/>
+                        <dgm:constr type="w" for="ch" forName="rootText3" refType="w"/>
+                        <dgm:constr type="h" for="ch" forName="rootText3" refType="h"/>
+                        <dgm:constr type="r" for="ch" forName="rootConnector3" refType="w"/>
+                        <dgm:constr type="t" for="ch" forName="rootConnector3"/>
+                        <dgm:constr type="w" for="ch" forName="rootConnector3" refType="w" refFor="ch" refForName="rootText3" fact="0.2"/>
+                        <dgm:constr type="h" for="ch" forName="rootConnector3" refType="h" refFor="ch" refForName="rootText3"/>
+                      </dgm:constrLst>
+                    </dgm:else>
+                  </dgm:choose>
+                  <dgm:ruleLst/>
+                  <dgm:layoutNode name="rootText3">
+                    <dgm:varLst>
+                      <dgm:chPref val="3"/>
+                    </dgm:varLst>
+                    <dgm:alg type="tx"/>
+                    <dgm:shape xmlns:r="http://schemas.openxmlformats.org/officeDocument/2006/relationships" type="rect" r:blip="">
+                      <dgm:adjLst/>
+                    </dgm:shape>
+                    <dgm:presOf axis="self" ptType="node" cnt="1"/>
+                    <dgm:constrLst>
+                      <dgm:constr type="primFontSz" val="65"/>
+                      <dgm:constr type="lMarg" refType="primFontSz" fact="0.05"/>
+                      <dgm:constr type="rMarg" refType="primFontSz" fact="0.05"/>
+                      <dgm:constr type="tMarg" refType="primFontSz" fact="0.05"/>
+                      <dgm:constr type="bMarg" refType="primFontSz" fact="0.05"/>
+                    </dgm:constrLst>
+                    <dgm:ruleLst>
+                      <dgm:rule type="primFontSz" val="5" fact="NaN" max="NaN"/>
+                    </dgm:ruleLst>
+                  </dgm:layoutNode>
+                  <dgm:layoutNode name="rootConnector3" moveWith="rootText1">
+                    <dgm:alg type="sp"/>
+                    <dgm:shape xmlns:r="http://schemas.openxmlformats.org/officeDocument/2006/relationships" type="rect" r:blip="" hideGeom="1">
+                      <dgm:adjLst/>
+                    </dgm:shape>
+                    <dgm:presOf axis="self" ptType="node" cnt="1"/>
+                    <dgm:constrLst/>
+                    <dgm:ruleLst/>
+                  </dgm:layoutNode>
+                </dgm:layoutNode>
+                <dgm:layoutNode name="hierChild6">
+                  <dgm:choose name="Name141">
+                    <dgm:if name="Name142" func="var" arg="hierBranch" op="equ" val="l">
+                      <dgm:choose name="Name143">
+                        <dgm:if name="Name144" func="var" arg="dir" op="equ" val="norm">
+                          <dgm:alg type="hierChild">
+                            <dgm:param type="chAlign" val="t"/>
+                            <dgm:param type="linDir" val="fromL"/>
+                          </dgm:alg>
+                        </dgm:if>
+                        <dgm:else name="Name145">
+                          <dgm:alg type="hierChild">
+                            <dgm:param type="chAlign" val="t"/>
+                            <dgm:param type="linDir" val="fromR"/>
+                          </dgm:alg>
+                        </dgm:else>
+                      </dgm:choose>
+                    </dgm:if>
+                    <dgm:if name="Name146" func="var" arg="hierBranch" op="equ" val="r">
+                      <dgm:choose name="Name147">
+                        <dgm:if name="Name148" func="var" arg="dir" op="equ" val="norm">
+                          <dgm:alg type="hierChild">
+                            <dgm:param type="chAlign" val="b"/>
+                            <dgm:param type="linDir" val="fromL"/>
+                          </dgm:alg>
+                        </dgm:if>
+                        <dgm:else name="Name149">
+                          <dgm:alg type="hierChild">
+                            <dgm:param type="chAlign" val="b"/>
+                            <dgm:param type="linDir" val="fromR"/>
+                          </dgm:alg>
+                        </dgm:else>
+                      </dgm:choose>
+                    </dgm:if>
+                    <dgm:if name="Name150" func="var" arg="hierBranch" op="equ" val="hang">
+                      <dgm:choose name="Name151">
+                        <dgm:if name="Name152" func="var" arg="dir" op="equ" val="norm">
+                          <dgm:alg type="hierChild">
+                            <dgm:param type="chAlign" val="l"/>
+                            <dgm:param type="linDir" val="fromT"/>
+                            <dgm:param type="secChAlign" val="t"/>
+                            <dgm:param type="secLinDir" val="fromL"/>
+                          </dgm:alg>
+                        </dgm:if>
+                        <dgm:else name="Name153">
+                          <dgm:alg type="hierChild">
+                            <dgm:param type="chAlign" val="r"/>
+                            <dgm:param type="linDir" val="fromT"/>
+                            <dgm:param type="secChAlign" val="t"/>
+                            <dgm:param type="secLinDir" val="fromR"/>
+                          </dgm:alg>
+                        </dgm:else>
+                      </dgm:choose>
+                    </dgm:if>
+                    <dgm:else name="Name154">
+                      <dgm:choose name="Name155">
+                        <dgm:if name="Name156" func="var" arg="dir" op="equ" val="norm">
+                          <dgm:alg type="hierChild">
+                            <dgm:param type="linDir" val="fromT"/>
+                            <dgm:param type="chAlign" val="l"/>
+                          </dgm:alg>
+                        </dgm:if>
+                        <dgm:else name="Name157">
+                          <dgm:alg type="hierChild">
+                            <dgm:param type="linDir" val="fromT"/>
+                            <dgm:param type="chAlign" val="r"/>
+                          </dgm:alg>
+                        </dgm:else>
+                      </dgm:choose>
+                    </dgm:else>
+                  </dgm:choose>
+                  <dgm:shape xmlns:r="http://schemas.openxmlformats.org/officeDocument/2006/relationships" r:blip="">
+                    <dgm:adjLst/>
+                  </dgm:shape>
+                  <dgm:presOf/>
+                  <dgm:constrLst/>
+                  <dgm:ruleLst/>
+                  <dgm:forEach name="Name158" ref="rep2a"/>
+                </dgm:layoutNode>
+                <dgm:layoutNode name="hierChild7">
+                  <dgm:choose name="Name159">
+                    <dgm:if name="Name160" func="var" arg="dir" op="equ" val="norm">
+                      <dgm:alg type="hierChild">
+                        <dgm:param type="chAlign" val="l"/>
+                        <dgm:param type="linDir" val="fromT"/>
+                        <dgm:param type="secChAlign" val="t"/>
+                        <dgm:param type="secLinDir" val="fromL"/>
+                      </dgm:alg>
+                    </dgm:if>
+                    <dgm:else name="Name161">
+                      <dgm:alg type="hierChild">
+                        <dgm:param type="chAlign" val="r"/>
+                        <dgm:param type="linDir" val="fromT"/>
+                        <dgm:param type="secChAlign" val="t"/>
+                        <dgm:param type="secLinDir" val="fromR"/>
+                      </dgm:alg>
+                    </dgm:else>
+                  </dgm:choose>
+                  <dgm:shape xmlns:r="http://schemas.openxmlformats.org/officeDocument/2006/relationships" r:blip="">
+                    <dgm:adjLst/>
+                  </dgm:shape>
+                  <dgm:presOf/>
+                  <dgm:constrLst/>
+                  <dgm:ruleLst/>
+                  <dgm:forEach name="Name162" ref="rep2b"/>
+                </dgm:layoutNode>
+              </dgm:layoutNode>
+            </dgm:forEach>
+          </dgm:layoutNode>
+        </dgm:layoutNode>
+      </dgm:forEach>
+    </dgm:forEach>
+  </dgm:layoutNode>
+</dgm:layoutDef>
+</file>
+
+<file path=word/diagrams/quickStyle1.xml><?xml version="1.0" encoding="utf-8"?>
+<dgm:styleDef xmlns:dgm="http://schemas.openxmlformats.org/drawingml/2006/diagram" xmlns:a="http://schemas.openxmlformats.org/drawingml/2006/main" uniqueId="urn:microsoft.com/office/officeart/2005/8/quickstyle/simple2">
+  <dgm:title val=""/>
+  <dgm:desc val=""/>
+  <dgm:catLst>
+    <dgm:cat type="simple" pri="10200"/>
+  </dgm:catLst>
+  <dgm:scene3d>
+    <a:camera prst="orthographicFront"/>
+    <a:lightRig rig="threePt" dir="t"/>
+  </dgm:scene3d>
+  <dgm:styleLbl name="node0">
+    <dgm:scene3d>
+      <a:camera prst="orthographicFront"/>
+      <a:lightRig rig="threePt" dir="t"/>
+    </dgm:scene3d>
+    <dgm:sp3d/>
+    <dgm:txPr/>
+    <dgm:style>
+      <a:lnRef idx="3">
+        <a:scrgbClr r="0" g="0" b="0"/>
+      </a:lnRef>
+      <a:fillRef idx="1">
+        <a:scrgbClr r="0" g="0" b="0"/>
+      </a:fillRef>
+      <a:effectRef idx="1">
+        <a:scrgbClr r="0" g="0" b="0"/>
+      </a:effectRef>
+      <a:fontRef idx="minor">
+        <a:schemeClr val="lt1"/>
+      </a:fontRef>
+    </dgm:style>
+  </dgm:styleLbl>
+  <dgm:styleLbl name="lnNode1">
+    <dgm:scene3d>
+      <a:camera prst="orthographicFront"/>
+      <a:lightRig rig="threePt" dir="t"/>
+    </dgm:scene3d>
+    <dgm:sp3d/>
+    <dgm:txPr/>
+    <dgm:style>
+      <a:lnRef idx="3">
+        <a:scrgbClr r="0" g="0" b="0"/>
+      </a:lnRef>
+      <a:fillRef idx="1">
+        <a:scrgbClr r="0" g="0" b="0"/>
+      </a:fillRef>
+      <a:effectRef idx="1">
+        <a:scrgbClr r="0" g="0" b="0"/>
+      </a:effectRef>
+      <a:fontRef idx="minor">
+        <a:schemeClr val="lt1"/>
+      </a:fontRef>
+    </dgm:style>
+  </dgm:styleLbl>
+  <dgm:styleLbl name="vennNode1">
+    <dgm:scene3d>
+      <a:camera prst="orthographicFront"/>
+      <a:lightRig rig="threePt" dir="t"/>
+    </dgm:scene3d>
+    <dgm:sp3d/>
+    <dgm:txPr/>
+    <dgm:style>
+      <a:lnRef idx="3">
+        <a:scrgbClr r="0" g="0" b="0"/>
+      </a:lnRef>
+      <a:fillRef idx="1">
+        <a:scrgbClr r="0" g="0" b="0"/>
+      </a:fillRef>
+      <a:effectRef idx="0">
+        <a:scrgbClr r="0" g="0" b="0"/>
+      </a:effectRef>
+      <a:fontRef idx="minor">
+        <a:schemeClr val="tx1"/>
+      </a:fontRef>
+    </dgm:style>
+  </dgm:styleLbl>
+  <dgm:styleLbl name="alignNode1">
+    <dgm:scene3d>
+      <a:camera prst="orthographicFront"/>
+      <a:lightRig rig="threePt" dir="t"/>
+    </dgm:scene3d>
+    <dgm:sp3d/>
+    <dgm:txPr/>
+    <dgm:style>
+      <a:lnRef idx="2">
+        <a:scrgbClr r="0" g="0" b="0"/>
+      </a:lnRef>
+      <a:fillRef idx="1">
+        <a:scrgbClr r="0" g="0" b="0"/>
+      </a:fillRef>
+      <a:effectRef idx="1">
+        <a:scrgbClr r="0" g="0" b="0"/>
+      </a:effectRef>
+      <a:fontRef idx="minor">
+        <a:schemeClr val="lt1"/>
+      </a:fontRef>
+    </dgm:style>
+  </dgm:styleLbl>
+  <dgm:styleLbl name="node1">
+    <dgm:scene3d>
+      <a:camera prst="orthographicFront"/>
+      <a:lightRig rig="threePt" dir="t"/>
+    </dgm:scene3d>
+    <dgm:sp3d/>
+    <dgm:txPr/>
+    <dgm:style>
+      <a:lnRef idx="3">
+        <a:scrgbClr r="0" g="0" b="0"/>
+      </a:lnRef>
+      <a:fillRef idx="1">
+        <a:scrgbClr r="0" g="0" b="0"/>
+      </a:fillRef>
+      <a:effectRef idx="1">
+        <a:scrgbClr r="0" g="0" b="0"/>
+      </a:effectRef>
+      <a:fontRef idx="minor">
+        <a:schemeClr val="lt1"/>
+      </a:fontRef>
+    </dgm:style>
+  </dgm:styleLbl>
+  <dgm:styleLbl name="node2">
+    <dgm:scene3d>
+      <a:camera prst="orthographicFront"/>
+      <a:lightRig rig="threePt" dir="t"/>
+    </dgm:scene3d>
+    <dgm:sp3d/>
+    <dgm:txPr/>
+    <dgm:style>
+      <a:lnRef idx="3">
+        <a:scrgbClr r="0" g="0" b="0"/>
+      </a:lnRef>
+      <a:fillRef idx="1">
+        <a:scrgbClr r="0" g="0" b="0"/>
+      </a:fillRef>
+      <a:effectRef idx="1">
+        <a:scrgbClr r="0" g="0" b="0"/>
+      </a:effectRef>
+      <a:fontRef idx="minor">
+        <a:schemeClr val="lt1"/>
+      </a:fontRef>
+    </dgm:style>
+  </dgm:styleLbl>
+  <dgm:styleLbl name="node3">
+    <dgm:scene3d>
+      <a:camera prst="orthographicFront"/>
+      <a:lightRig rig="threePt" dir="t"/>
+    </dgm:scene3d>
+    <dgm:sp3d/>
+    <dgm:txPr/>
+    <dgm:style>
+      <a:lnRef idx="3">
+        <a:scrgbClr r="0" g="0" b="0"/>
+      </a:lnRef>
+      <a:fillRef idx="1">
+        <a:scrgbClr r="0" g="0" b="0"/>
+      </a:fillRef>
+      <a:effectRef idx="1">
+        <a:scrgbClr r="0" g="0" b="0"/>
+      </a:effectRef>
+      <a:fontRef idx="minor">
+        <a:schemeClr val="lt1"/>
+      </a:fontRef>
+    </dgm:style>
+  </dgm:styleLbl>
+  <dgm:styleLbl name="node4">
+    <dgm:scene3d>
+      <a:camera prst="orthographicFront"/>
+      <a:lightRig rig="threePt" dir="t"/>
+    </dgm:scene3d>
+    <dgm:sp3d/>
+    <dgm:txPr/>
+    <dgm:style>
+      <a:lnRef idx="3">
+        <a:scrgbClr r="0" g="0" b="0"/>
+      </a:lnRef>
+      <a:fillRef idx="1">
+        <a:scrgbClr r="0" g="0" b="0"/>
+      </a:fillRef>
+      <a:effectRef idx="1">
+        <a:scrgbClr r="0" g="0" b="0"/>
+      </a:effectRef>
+      <a:fontRef idx="minor">
+        <a:schemeClr val="lt1"/>
+      </a:fontRef>
+    </dgm:style>
+  </dgm:styleLbl>
+  <dgm:styleLbl name="fgImgPlace1">
+    <dgm:scene3d>
+      <a:camera prst="orthographicFront"/>
+      <a:lightRig rig="threePt" dir="t"/>
+    </dgm:scene3d>
+    <dgm:sp3d/>
+    <dgm:txPr/>
+    <dgm:style>
+      <a:lnRef idx="3">
+        <a:scrgbClr r="0" g="0" b="0"/>
+      </a:lnRef>
+      <a:fillRef idx="1">
+        <a:scrgbClr r="0" g="0" b="0"/>
+      </a:fillRef>
+      <a:effectRef idx="1">
+        <a:scrgbClr r="0" g="0" b="0"/>
+      </a:effectRef>
+      <a:fontRef idx="minor"/>
+    </dgm:style>
+  </dgm:styleLbl>
+  <dgm:styleLbl name="alignImgPlace1">
+    <dgm:scene3d>
+      <a:camera prst="orthographicFront"/>
+      <a:lightRig rig="threePt" dir="t"/>
+    </dgm:scene3d>
+    <dgm:sp3d/>
+    <dgm:txPr/>
+    <dgm:style>
+      <a:lnRef idx="3">
+        <a:scrgbClr r="0" g="0" b="0"/>
+      </a:lnRef>
+      <a:fillRef idx="1">
+        <a:scrgbClr r="0" g="0" b="0"/>
+      </a:fillRef>
+      <a:effectRef idx="1">
+        <a:scrgbClr r="0" g="0" b="0"/>
+      </a:effectRef>
+      <a:fontRef idx="minor"/>
+    </dgm:style>
+  </dgm:styleLbl>
+  <dgm:styleLbl name="bgImgPlace1">
+    <dgm:scene3d>
+      <a:camera prst="orthographicFront"/>
+      <a:lightRig rig="threePt" dir="t"/>
+    </dgm:scene3d>
+    <dgm:sp3d/>
+    <dgm:txPr/>
+    <dgm:style>
+      <a:lnRef idx="3">
+        <a:scrgbClr r="0" g="0" b="0"/>
+      </a:lnRef>
+      <a:fillRef idx="1">
+        <a:scrgbClr r="0" g="0" b="0"/>
+      </a:fillRef>
+      <a:effectRef idx="1">
+        <a:scrgbClr r="0" g="0" b="0"/>
+      </a:effectRef>
+      <a:fontRef idx="minor"/>
+    </dgm:style>
+  </dgm:styleLbl>
+  <dgm:styleLbl name="sibTrans2D1">
+    <dgm:scene3d>
+      <a:camera prst="orthographicFront"/>
+      <a:lightRig rig="threePt" dir="t"/>
+    </dgm:scene3d>
+    <dgm:sp3d/>
+    <dgm:txPr/>
+    <dgm:style>
+      <a:lnRef idx="0">
+        <a:scrgbClr r="0" g="0" b="0"/>
+      </a:lnRef>
+      <a:fillRef idx="1">
+        <a:scrgbClr r="0" g="0" b="0"/>
+      </a:fillRef>
+      <a:effectRef idx="1">
+        <a:scrgbClr r="0" g="0" b="0"/>
+      </a:effectRef>
+      <a:fontRef idx="minor">
+        <a:schemeClr val="lt1"/>
+      </a:fontRef>
+    </dgm:style>
+  </dgm:styleLbl>
+  <dgm:styleLbl name="fgSibTrans2D1">
+    <dgm:scene3d>
+      <a:camera prst="orthographicFront"/>
+      <a:lightRig rig="threePt" dir="t"/>
+    </dgm:scene3d>
+    <dgm:sp3d/>
+    <dgm:txPr/>
+    <dgm:style>
+      <a:lnRef idx="0">
+        <a:scrgbClr r="0" g="0" b="0"/>
+      </a:lnRef>
+      <a:fillRef idx="1">
+        <a:scrgbClr r="0" g="0" b="0"/>
+      </a:fillRef>
+      <a:effectRef idx="1">
+        <a:scrgbClr r="0" g="0" b="0"/>
+      </a:effectRef>
+      <a:fontRef idx="minor">
+        <a:schemeClr val="lt1"/>
+      </a:fontRef>
+    </dgm:style>
+  </dgm:styleLbl>
+  <dgm:styleLbl name="bgSibTrans2D1">
+    <dgm:scene3d>
+      <a:camera prst="orthographicFront"/>
+      <a:lightRig rig="threePt" dir="t"/>
+    </dgm:scene3d>
+    <dgm:sp3d/>
+    <dgm:txPr/>
+    <dgm:style>
+      <a:lnRef idx="0">
+        <a:scrgbClr r="0" g="0" b="0"/>
+      </a:lnRef>
+      <a:fillRef idx="1">
+        <a:scrgbClr r="0" g="0" b="0"/>
+      </a:fillRef>
+      <a:effectRef idx="1">
+        <a:scrgbClr r="0" g="0" b="0"/>
+      </a:effectRef>
+      <a:fontRef idx="minor">
+        <a:schemeClr val="lt1"/>
+      </a:fontRef>
+    </dgm:style>
+  </dgm:styleLbl>
+  <dgm:styleLbl name="sibTrans1D1">
+    <dgm:scene3d>
+      <a:camera prst="orthographicFront"/>
+      <a:lightRig rig="threePt" dir="t"/>
+    </dgm:scene3d>
+    <dgm:sp3d/>
+    <dgm:txPr/>
+    <dgm:style>
+      <a:lnRef idx="1">
+        <a:scrgbClr r="0" g="0" b="0"/>
+      </a:lnRef>
+      <a:fillRef idx="0">
+        <a:scrgbClr r="0" g="0" b="0"/>
+      </a:fillRef>
+      <a:effectRef idx="0">
+        <a:scrgbClr r="0" g="0" b="0"/>
+      </a:effectRef>
+      <a:fontRef idx="minor"/>
+    </dgm:style>
+  </dgm:styleLbl>
+  <dgm:styleLbl name="callout">
+    <dgm:scene3d>
+      <a:camera prst="orthographicFront"/>
+      <a:lightRig rig="threePt" dir="t"/>
+    </dgm:scene3d>
+    <dgm:sp3d/>
+    <dgm:txPr/>
+    <dgm:style>
+      <a:lnRef idx="2">
+        <a:scrgbClr r="0" g="0" b="0"/>
+      </a:lnRef>
+      <a:fillRef idx="1">
+        <a:scrgbClr r="0" g="0" b="0"/>
+      </a:fillRef>
+      <a:effectRef idx="1">
+        <a:scrgbClr r="0" g="0" b="0"/>
+      </a:effectRef>
+      <a:fontRef idx="minor"/>
+    </dgm:style>
+  </dgm:styleLbl>
+  <dgm:styleLbl name="asst0">
+    <dgm:scene3d>
+      <a:camera prst="orthographicFront"/>
+      <a:lightRig rig="threePt" dir="t"/>
+    </dgm:scene3d>
+    <dgm:sp3d/>
+    <dgm:txPr/>
+    <dgm:style>
+      <a:lnRef idx="3">
+        <a:scrgbClr r="0" g="0" b="0"/>
+      </a:lnRef>
+      <a:fillRef idx="1">
+        <a:scrgbClr r="0" g="0" b="0"/>
+      </a:fillRef>
+      <a:effectRef idx="1">
+        <a:scrgbClr r="0" g="0" b="0"/>
+      </a:effectRef>
+      <a:fontRef idx="minor">
+        <a:schemeClr val="lt1"/>
+      </a:fontRef>
+    </dgm:style>
+  </dgm:styleLbl>
+  <dgm:styleLbl name="asst1">
+    <dgm:scene3d>
+      <a:camera prst="orthographicFront"/>
+      <a:lightRig rig="threePt" dir="t"/>
+    </dgm:scene3d>
+    <dgm:sp3d/>
+    <dgm:txPr/>
+    <dgm:style>
+      <a:lnRef idx="3">
+        <a:scrgbClr r="0" g="0" b="0"/>
+      </a:lnRef>
+      <a:fillRef idx="1">
+        <a:scrgbClr r="0" g="0" b="0"/>
+      </a:fillRef>
+      <a:effectRef idx="1">
+        <a:scrgbClr r="0" g="0" b="0"/>
+      </a:effectRef>
+      <a:fontRef idx="minor">
+        <a:schemeClr val="lt1"/>
+      </a:fontRef>
+    </dgm:style>
+  </dgm:styleLbl>
+  <dgm:styleLbl name="asst2">
+    <dgm:scene3d>
+      <a:camera prst="orthographicFront"/>
+      <a:lightRig rig="threePt" dir="t"/>
+    </dgm:scene3d>
+    <dgm:sp3d/>
+    <dgm:txPr/>
+    <dgm:style>
+      <a:lnRef idx="3">
+        <a:scrgbClr r="0" g="0" b="0"/>
+      </a:lnRef>
+      <a:fillRef idx="1">
+        <a:scrgbClr r="0" g="0" b="0"/>
+      </a:fillRef>
+      <a:effectRef idx="1">
+        <a:scrgbClr r="0" g="0" b="0"/>
+      </a:effectRef>
+      <a:fontRef idx="minor">
+        <a:schemeClr val="lt1"/>
+      </a:fontRef>
+    </dgm:style>
+  </dgm:styleLbl>
+  <dgm:styleLbl name="asst3">
+    <dgm:scene3d>
+      <a:camera prst="orthographicFront"/>
+      <a:lightRig rig="threePt" dir="t"/>
+    </dgm:scene3d>
+    <dgm:sp3d/>
+    <dgm:txPr/>
+    <dgm:style>
+      <a:lnRef idx="3">
+        <a:scrgbClr r="0" g="0" b="0"/>
+      </a:lnRef>
+      <a:fillRef idx="1">
+        <a:scrgbClr r="0" g="0" b="0"/>
+      </a:fillRef>
+      <a:effectRef idx="1">
+        <a:scrgbClr r="0" g="0" b="0"/>
+      </a:effectRef>
+      <a:fontRef idx="minor">
+        <a:schemeClr val="lt1"/>
+      </a:fontRef>
+    </dgm:style>
+  </dgm:styleLbl>
+  <dgm:styleLbl name="asst4">
+    <dgm:scene3d>
+      <a:camera prst="orthographicFront"/>
+      <a:lightRig rig="threePt" dir="t"/>
+    </dgm:scene3d>
+    <dgm:sp3d/>
+    <dgm:txPr/>
+    <dgm:style>
+      <a:lnRef idx="3">
+        <a:scrgbClr r="0" g="0" b="0"/>
+      </a:lnRef>
+      <a:fillRef idx="1">
+        <a:scrgbClr r="0" g="0" b="0"/>
+      </a:fillRef>
+      <a:effectRef idx="1">
+        <a:scrgbClr r="0" g="0" b="0"/>
+      </a:effectRef>
+      <a:fontRef idx="minor">
+        <a:schemeClr val="lt1"/>
+      </a:fontRef>
+    </dgm:style>
+  </dgm:styleLbl>
+  <dgm:styleLbl name="parChTrans2D1">
+    <dgm:scene3d>
+      <a:camera prst="orthographicFront"/>
+      <a:lightRig rig="threePt" dir="t"/>
+    </dgm:scene3d>
+    <dgm:sp3d/>
+    <dgm:txPr/>
+    <dgm:style>
+      <a:lnRef idx="3">
+        <a:scrgbClr r="0" g="0" b="0"/>
+      </a:lnRef>
+      <a:fillRef idx="1">
+        <a:scrgbClr r="0" g="0" b="0"/>
+      </a:fillRef>
+      <a:effectRef idx="1">
+        <a:scrgbClr r="0" g="0" b="0"/>
+      </a:effectRef>
+      <a:fontRef idx="minor">
+        <a:schemeClr val="lt1"/>
+      </a:fontRef>
+    </dgm:style>
+  </dgm:styleLbl>
+  <dgm:styleLbl name="parChTrans2D2">
+    <dgm:scene3d>
+      <a:camera prst="orthographicFront"/>
+      <a:lightRig rig="threePt" dir="t"/>
+    </dgm:scene3d>
+    <dgm:sp3d/>
+    <dgm:txPr/>
+    <dgm:style>
+      <a:lnRef idx="3">
+        <a:scrgbClr r="0" g="0" b="0"/>
+      </a:lnRef>
+      <a:fillRef idx="1">
+        <a:scrgbClr r="0" g="0" b="0"/>
+      </a:fillRef>
+      <a:effectRef idx="1">
+        <a:scrgbClr r="0" g="0" b="0"/>
+      </a:effectRef>
+      <a:fontRef idx="minor">
+        <a:schemeClr val="lt1"/>
+      </a:fontRef>
+    </dgm:style>
+  </dgm:styleLbl>
+  <dgm:styleLbl name="parChTrans2D3">
+    <dgm:scene3d>
+      <a:camera prst="orthographicFront"/>
+      <a:lightRig rig="threePt" dir="t"/>
+    </dgm:scene3d>
+    <dgm:sp3d/>
+    <dgm:txPr/>
+    <dgm:style>
+      <a:lnRef idx="3">
+        <a:scrgbClr r="0" g="0" b="0"/>
+      </a:lnRef>
+      <a:fillRef idx="1">
+        <a:scrgbClr r="0" g="0" b="0"/>
+      </a:fillRef>
+      <a:effectRef idx="1">
+        <a:scrgbClr r="0" g="0" b="0"/>
+      </a:effectRef>
+      <a:fontRef idx="minor">
+        <a:schemeClr val="lt1"/>
+      </a:fontRef>
+    </dgm:style>
+  </dgm:styleLbl>
+  <dgm:styleLbl name="parChTrans2D4">
+    <dgm:scene3d>
+      <a:camera prst="orthographicFront"/>
+      <a:lightRig rig="threePt" dir="t"/>
+    </dgm:scene3d>
+    <dgm:sp3d/>
+    <dgm:txPr/>
+    <dgm:style>
+      <a:lnRef idx="3">
+        <a:scrgbClr r="0" g="0" b="0"/>
+      </a:lnRef>
+      <a:fillRef idx="1">
+        <a:scrgbClr r="0" g="0" b="0"/>
+      </a:fillRef>
+      <a:effectRef idx="1">
+        <a:scrgbClr r="0" g="0" b="0"/>
+      </a:effectRef>
+      <a:fontRef idx="minor">
+        <a:schemeClr val="lt1"/>
+      </a:fontRef>
+    </dgm:style>
+  </dgm:styleLbl>
+  <dgm:styleLbl name="parChTrans1D1">
+    <dgm:scene3d>
+      <a:camera prst="orthographicFront"/>
+      <a:lightRig rig="threePt" dir="t"/>
+    </dgm:scene3d>
+    <dgm:sp3d/>
+    <dgm:txPr/>
+    <dgm:style>
+      <a:lnRef idx="2">
+        <a:scrgbClr r="0" g="0" b="0"/>
+      </a:lnRef>
+      <a:fillRef idx="0">
+        <a:scrgbClr r="0" g="0" b="0"/>
+      </a:fillRef>
+      <a:effectRef idx="0">
+        <a:scrgbClr r="0" g="0" b="0"/>
+      </a:effectRef>
+      <a:fontRef idx="minor"/>
+    </dgm:style>
+  </dgm:styleLbl>
+  <dgm:styleLbl name="parChTrans1D2">
+    <dgm:scene3d>
+      <a:camera prst="orthographicFront"/>
+      <a:lightRig rig="threePt" dir="t"/>
+    </dgm:scene3d>
+    <dgm:sp3d/>
+    <dgm:txPr/>
+    <dgm:style>
+      <a:lnRef idx="2">
+        <a:scrgbClr r="0" g="0" b="0"/>
+      </a:lnRef>
+      <a:fillRef idx="0">
+        <a:scrgbClr r="0" g="0" b="0"/>
+      </a:fillRef>
+      <a:effectRef idx="0">
+        <a:scrgbClr r="0" g="0" b="0"/>
+      </a:effectRef>
+      <a:fontRef idx="minor"/>
+    </dgm:style>
+  </dgm:styleLbl>
+  <dgm:styleLbl name="parChTrans1D3">
+    <dgm:scene3d>
+      <a:camera prst="orthographicFront"/>
+      <a:lightRig rig="threePt" dir="t"/>
+    </dgm:scene3d>
+    <dgm:sp3d/>
+    <dgm:txPr/>
+    <dgm:style>
+      <a:lnRef idx="2">
+        <a:scrgbClr r="0" g="0" b="0"/>
+      </a:lnRef>
+      <a:fillRef idx="0">
+        <a:scrgbClr r="0" g="0" b="0"/>
+      </a:fillRef>
+      <a:effectRef idx="0">
+        <a:scrgbClr r="0" g="0" b="0"/>
+      </a:effectRef>
+      <a:fontRef idx="minor"/>
+    </dgm:style>
+  </dgm:styleLbl>
+  <dgm:styleLbl name="parChTrans1D4">
+    <dgm:scene3d>
+      <a:camera prst="orthographicFront"/>
+      <a:lightRig rig="threePt" dir="t"/>
+    </dgm:scene3d>
+    <dgm:sp3d/>
+    <dgm:txPr/>
+    <dgm:style>
+      <a:lnRef idx="2">
+        <a:scrgbClr r="0" g="0" b="0"/>
+      </a:lnRef>
+      <a:fillRef idx="0">
+        <a:scrgbClr r="0" g="0" b="0"/>
+      </a:fillRef>
+      <a:effectRef idx="0">
+        <a:scrgbClr r="0" g="0" b="0"/>
+      </a:effectRef>
+      <a:fontRef idx="minor"/>
+    </dgm:style>
+  </dgm:styleLbl>
+  <dgm:styleLbl name="fgAcc1">
+    <dgm:scene3d>
+      <a:camera prst="orthographicFront"/>
+      <a:lightRig rig="threePt" dir="t"/>
+    </dgm:scene3d>
+    <dgm:sp3d/>
+    <dgm:txPr/>
+    <dgm:style>
+      <a:lnRef idx="2">
+        <a:scrgbClr r="0" g="0" b="0"/>
+      </a:lnRef>
+      <a:fillRef idx="1">
+        <a:scrgbClr r="0" g="0" b="0"/>
+      </a:fillRef>
+      <a:effectRef idx="0">
+        <a:scrgbClr r="0" g="0" b="0"/>
+      </a:effectRef>
+      <a:fontRef idx="minor"/>
+    </dgm:style>
+  </dgm:styleLbl>
+  <dgm:styleLbl name="conFgAcc1">
+    <dgm:scene3d>
+      <a:camera prst="orthographicFront"/>
+      <a:lightRig rig="threePt" dir="t"/>
+    </dgm:scene3d>
+    <dgm:sp3d/>
+    <dgm:txPr/>
+    <dgm:style>
+      <a:lnRef idx="2">
+        <a:scrgbClr r="0" g="0" b="0"/>
+      </a:lnRef>
+      <a:fillRef idx="1">
+        <a:scrgbClr r="0" g="0" b="0"/>
+      </a:fillRef>
+      <a:effectRef idx="0">
+        <a:scrgbClr r="0" g="0" b="0"/>
+      </a:effectRef>
+      <a:fontRef idx="minor"/>
+    </dgm:style>
+  </dgm:styleLbl>
+  <dgm:styleLbl name="alignAcc1">
+    <dgm:scene3d>
+      <a:camera prst="orthographicFront"/>
+      <a:lightRig rig="threePt" dir="t"/>
+    </dgm:scene3d>
+    <dgm:sp3d/>
+    <dgm:txPr/>
+    <dgm:style>
+      <a:lnRef idx="2">
+        <a:scrgbClr r="0" g="0" b="0"/>
+      </a:lnRef>
+      <a:fillRef idx="1">
+        <a:scrgbClr r="0" g="0" b="0"/>
+      </a:fillRef>
+      <a:effectRef idx="0">
+        <a:scrgbClr r="0" g="0" b="0"/>
+      </a:effectRef>
+      <a:fontRef idx="minor"/>
+    </dgm:style>
+  </dgm:styleLbl>
+  <dgm:styleLbl name="trAlignAcc1">
+    <dgm:scene3d>
+      <a:camera prst="orthographicFront"/>
+      <a:lightRig rig="threePt" dir="t"/>
+    </dgm:scene3d>
+    <dgm:sp3d/>
+    <dgm:txPr/>
+    <dgm:style>
+      <a:lnRef idx="1">
+        <a:scrgbClr r="0" g="0" b="0"/>
+      </a:lnRef>
+      <a:fillRef idx="1">
+        <a:scrgbClr r="0" g="0" b="0"/>
+      </a:fillRef>
+      <a:effectRef idx="0">
+        <a:scrgbClr r="0" g="0" b="0"/>
+      </a:effectRef>
+      <a:fontRef idx="minor"/>
+    </dgm:style>
+  </dgm:styleLbl>
+  <dgm:styleLbl name="bgAcc1">
+    <dgm:scene3d>
+      <a:camera prst="orthographicFront"/>
+      <a:lightRig rig="threePt" dir="t"/>
+    </dgm:scene3d>
+    <dgm:sp3d/>
+    <dgm:txPr/>
+    <dgm:style>
+      <a:lnRef idx="2">
+        <a:scrgbClr r="0" g="0" b="0"/>
+      </a:lnRef>
+      <a:fillRef idx="1">
+        <a:scrgbClr r="0" g="0" b="0"/>
+      </a:fillRef>
+      <a:effectRef idx="0">
+        <a:scrgbClr r="0" g="0" b="0"/>
+      </a:effectRef>
+      <a:fontRef idx="minor"/>
+    </dgm:style>
+  </dgm:styleLbl>
+  <dgm:styleLbl name="solidFgAcc1">
+    <dgm:scene3d>
+      <a:camera prst="orthographicFront"/>
+      <a:lightRig rig="threePt" dir="t"/>
+    </dgm:scene3d>
+    <dgm:sp3d/>
+    <dgm:txPr/>
+    <dgm:style>
+      <a:lnRef idx="2">
+        <a:scrgbClr r="0" g="0" b="0"/>
+      </a:lnRef>
+      <a:fillRef idx="1">
+        <a:scrgbClr r="0" g="0" b="0"/>
+      </a:fillRef>
+      <a:effectRef idx="0">
+        <a:scrgbClr r="0" g="0" b="0"/>
+      </a:effectRef>
+      <a:fontRef idx="minor"/>
+    </dgm:style>
+  </dgm:styleLbl>
+  <dgm:styleLbl name="solidAlignAcc1">
+    <dgm:scene3d>
+      <a:camera prst="orthographicFront"/>
+      <a:lightRig rig="threePt" dir="t"/>
+    </dgm:scene3d>
+    <dgm:sp3d/>
+    <dgm:txPr/>
+    <dgm:style>
+      <a:lnRef idx="2">
+        <a:scrgbClr r="0" g="0" b="0"/>
+      </a:lnRef>
+      <a:fillRef idx="1">
+        <a:scrgbClr r="0" g="0" b="0"/>
+      </a:fillRef>
+      <a:effectRef idx="0">
+        <a:scrgbClr r="0" g="0" b="0"/>
+      </a:effectRef>
+      <a:fontRef idx="minor"/>
+    </dgm:style>
+  </dgm:styleLbl>
+  <dgm:styleLbl name="solidBgAcc1">
+    <dgm:scene3d>
+      <a:camera prst="orthographicFront"/>
+      <a:lightRig rig="threePt" dir="t"/>
+    </dgm:scene3d>
+    <dgm:sp3d/>
+    <dgm:txPr/>
+    <dgm:style>
+      <a:lnRef idx="2">
+        <a:scrgbClr r="0" g="0" b="0"/>
+      </a:lnRef>
+      <a:fillRef idx="1">
+        <a:scrgbClr r="0" g="0" b="0"/>
+      </a:fillRef>
+      <a:effectRef idx="0">
+        <a:scrgbClr r="0" g="0" b="0"/>
+      </a:effectRef>
+      <a:fontRef idx="minor"/>
+    </dgm:style>
+  </dgm:styleLbl>
+  <dgm:styleLbl name="fgAccFollowNode1">
+    <dgm:scene3d>
+      <a:camera prst="orthographicFront"/>
+      <a:lightRig rig="threePt" dir="t"/>
+    </dgm:scene3d>
+    <dgm:sp3d/>
+    <dgm:txPr/>
+    <dgm:style>
+      <a:lnRef idx="2">
+        <a:scrgbClr r="0" g="0" b="0"/>
+      </a:lnRef>
+      <a:fillRef idx="1">
+        <a:scrgbClr r="0" g="0" b="0"/>
+      </a:fillRef>
+      <a:effectRef idx="0">
+        <a:scrgbClr r="0" g="0" b="0"/>
+      </a:effectRef>
+      <a:fontRef idx="minor"/>
+    </dgm:style>
+  </dgm:styleLbl>
+  <dgm:styleLbl name="alignAccFollowNode1">
+    <dgm:scene3d>
+      <a:camera prst="orthographicFront"/>
+      <a:lightRig rig="threePt" dir="t"/>
+    </dgm:scene3d>
+    <dgm:sp3d/>
+    <dgm:txPr/>
+    <dgm:style>
+      <a:lnRef idx="2">
+        <a:scrgbClr r="0" g="0" b="0"/>
+      </a:lnRef>
+      <a:fillRef idx="1">
+        <a:scrgbClr r="0" g="0" b="0"/>
+      </a:fillRef>
+      <a:effectRef idx="0">
+        <a:scrgbClr r="0" g="0" b="0"/>
+      </a:effectRef>
+      <a:fontRef idx="minor"/>
+    </dgm:style>
+  </dgm:styleLbl>
+  <dgm:styleLbl name="bgAccFollowNode1">
+    <dgm:scene3d>
+      <a:camera prst="orthographicFront"/>
+      <a:lightRig rig="threePt" dir="t"/>
+    </dgm:scene3d>
+    <dgm:sp3d/>
+    <dgm:txPr/>
+    <dgm:style>
+      <a:lnRef idx="2">
+        <a:scrgbClr r="0" g="0" b="0"/>
+      </a:lnRef>
+      <a:fillRef idx="1">
+        <a:scrgbClr r="0" g="0" b="0"/>
+      </a:fillRef>
+      <a:effectRef idx="0">
+        <a:scrgbClr r="0" g="0" b="0"/>
+      </a:effectRef>
+      <a:fontRef idx="minor"/>
+    </dgm:style>
+  </dgm:styleLbl>
+  <dgm:styleLbl name="fgAcc0">
+    <dgm:scene3d>
+      <a:camera prst="orthographicFront"/>
+      <a:lightRig rig="threePt" dir="t"/>
+    </dgm:scene3d>
+    <dgm:sp3d/>
+    <dgm:txPr/>
+    <dgm:style>
+      <a:lnRef idx="2">
+        <a:scrgbClr r="0" g="0" b="0"/>
+      </a:lnRef>
+      <a:fillRef idx="1">
+        <a:scrgbClr r="0" g="0" b="0"/>
+      </a:fillRef>
+      <a:effectRef idx="0">
+        <a:scrgbClr r="0" g="0" b="0"/>
+      </a:effectRef>
+      <a:fontRef idx="minor"/>
+    </dgm:style>
+  </dgm:styleLbl>
+  <dgm:styleLbl name="fgAcc2">
+    <dgm:scene3d>
+      <a:camera prst="orthographicFront"/>
+      <a:lightRig rig="threePt" dir="t"/>
+    </dgm:scene3d>
+    <dgm:sp3d/>
+    <dgm:txPr/>
+    <dgm:style>
+      <a:lnRef idx="2">
+        <a:scrgbClr r="0" g="0" b="0"/>
+      </a:lnRef>
+      <a:fillRef idx="1">
+        <a:scrgbClr r="0" g="0" b="0"/>
+      </a:fillRef>
+      <a:effectRef idx="0">
+        <a:scrgbClr r="0" g="0" b="0"/>
+      </a:effectRef>
+      <a:fontRef idx="minor"/>
+    </dgm:style>
+  </dgm:styleLbl>
+  <dgm:styleLbl name="fgAcc3">
+    <dgm:scene3d>
+      <a:camera prst="orthographicFront"/>
+      <a:lightRig rig="threePt" dir="t"/>
+    </dgm:scene3d>
+    <dgm:sp3d/>
+    <dgm:txPr/>
+    <dgm:style>
+      <a:lnRef idx="2">
+        <a:scrgbClr r="0" g="0" b="0"/>
+      </a:lnRef>
+      <a:fillRef idx="1">
+        <a:scrgbClr r="0" g="0" b="0"/>
+      </a:fillRef>
+      <a:effectRef idx="0">
+        <a:scrgbClr r="0" g="0" b="0"/>
+      </a:effectRef>
+      <a:fontRef idx="minor"/>
+    </dgm:style>
+  </dgm:styleLbl>
+  <dgm:styleLbl name="fgAcc4">
+    <dgm:scene3d>
+      <a:camera prst="orthographicFront"/>
+      <a:lightRig rig="threePt" dir="t"/>
+    </dgm:scene3d>
+    <dgm:sp3d/>
+    <dgm:txPr/>
+    <dgm:style>
+      <a:lnRef idx="2">
+        <a:scrgbClr r="0" g="0" b="0"/>
+      </a:lnRef>
+      <a:fillRef idx="1">
+        <a:scrgbClr r="0" g="0" b="0"/>
+      </a:fillRef>
+      <a:effectRef idx="0">
+        <a:scrgbClr r="0" g="0" b="0"/>
+      </a:effectRef>
+      <a:fontRef idx="minor"/>
+    </dgm:style>
+  </dgm:styleLbl>
+  <dgm:styleLbl name="bgShp">
+    <dgm:scene3d>
+      <a:camera prst="orthographicFront"/>
+      <a:lightRig rig="threePt" dir="t"/>
+    </dgm:scene3d>
+    <dgm:sp3d/>
+    <dgm:txPr/>
+    <dgm:style>
+      <a:lnRef idx="0">
+        <a:scrgbClr r="0" g="0" b="0"/>
+      </a:lnRef>
+      <a:fillRef idx="1">
+        <a:scrgbClr r="0" g="0" b="0"/>
+      </a:fillRef>
+      <a:effectRef idx="0">
+        <a:scrgbClr r="0" g="0" b="0"/>
+      </a:effectRef>
+      <a:fontRef idx="minor"/>
+    </dgm:style>
+  </dgm:styleLbl>
+  <dgm:styleLbl name="dkBgShp">
+    <dgm:scene3d>
+      <a:camera prst="orthographicFront"/>
+      <a:lightRig rig="threePt" dir="t"/>
+    </dgm:scene3d>
+    <dgm:sp3d/>
+    <dgm:txPr/>
+    <dgm:style>
+      <a:lnRef idx="0">
+        <a:scrgbClr r="0" g="0" b="0"/>
+      </a:lnRef>
+      <a:fillRef idx="1">
+        <a:scrgbClr r="0" g="0" b="0"/>
+      </a:fillRef>
+      <a:effectRef idx="0">
+        <a:scrgbClr r="0" g="0" b="0"/>
+      </a:effectRef>
+      <a:fontRef idx="minor"/>
+    </dgm:style>
+  </dgm:styleLbl>
+  <dgm:styleLbl name="trBgShp">
+    <dgm:scene3d>
+      <a:camera prst="orthographicFront"/>
+      <a:lightRig rig="threePt" dir="t"/>
+    </dgm:scene3d>
+    <dgm:sp3d/>
+    <dgm:txPr/>
+    <dgm:style>
+      <a:lnRef idx="0">
+        <a:scrgbClr r="0" g="0" b="0"/>
+      </a:lnRef>
+      <a:fillRef idx="1">
+        <a:scrgbClr r="0" g="0" b="0"/>
+      </a:fillRef>
+      <a:effectRef idx="0">
+        <a:scrgbClr r="0" g="0" b="0"/>
+      </a:effectRef>
+      <a:fontRef idx="minor"/>
+    </dgm:style>
+  </dgm:styleLbl>
+  <dgm:styleLbl name="fgShp">
+    <dgm:scene3d>
+      <a:camera prst="orthographicFront"/>
+      <a:lightRig rig="threePt" dir="t"/>
+    </dgm:scene3d>
+    <dgm:sp3d/>
+    <dgm:txPr/>
+    <dgm:style>
+      <a:lnRef idx="3">
+        <a:scrgbClr r="0" g="0" b="0"/>
+      </a:lnRef>
+      <a:fillRef idx="1">
+        <a:scrgbClr r="0" g="0" b="0"/>
+      </a:fillRef>
+      <a:effectRef idx="1">
+        <a:scrgbClr r="0" g="0" b="0"/>
+      </a:effectRef>
+      <a:fontRef idx="minor"/>
+    </dgm:style>
+  </dgm:styleLbl>
+  <dgm:styleLbl name="revTx">
+    <dgm:scene3d>
+      <a:camera prst="orthographicFront"/>
+      <a:lightRig rig="threePt" dir="t"/>
+    </dgm:scene3d>
+    <dgm:sp3d/>
+    <dgm:txPr/>
+    <dgm:style>
+      <a:lnRef idx="0">
+        <a:scrgbClr r="0" g="0" b="0"/>
+      </a:lnRef>
+      <a:fillRef idx="0">
+        <a:scrgbClr r="0" g="0" b="0"/>
+      </a:fillRef>
+      <a:effectRef idx="0">
+        <a:scrgbClr r="0" g="0" b="0"/>
+      </a:effectRef>
+      <a:fontRef idx="minor"/>
+    </dgm:style>
+  </dgm:styleLbl>
+</dgm:styleDef>
+</file>
+
 <file path=word/theme/theme1.xml><?xml version="1.0" encoding="utf-8"?>
 <a:theme xmlns:a="http://schemas.openxmlformats.org/drawingml/2006/main" name="Office Theme">
   <a:themeElements>
@@ -6212,7 +10860,7 @@
 </file>
 
 <file path=customXml/itemProps1.xml><?xml version="1.0" encoding="utf-8"?>
-<ds:datastoreItem xmlns:ds="http://schemas.openxmlformats.org/officeDocument/2006/customXml" ds:itemID="{7B9BA6BF-592D-41E8-BF2B-58BE91CEF374}">
+<ds:datastoreItem xmlns:ds="http://schemas.openxmlformats.org/officeDocument/2006/customXml" ds:itemID="{45C4CEE2-C0F9-4FC0-9B30-ABA55176DA80}">
   <ds:schemaRefs>
     <ds:schemaRef ds:uri="http://schemas.openxmlformats.org/officeDocument/2006/bibliography"/>
   </ds:schemaRefs>

</xml_diff>